<commit_message>
Integración de funcionalidades de calendario con Google API, gestión de ventas, mejoras en UI, autenticación y ajustes generales en vistas y estilos
</commit_message>
<xml_diff>
--- a/REQUISITOS_AGRONOVA_ESLONI_ACTUALIZADO.docx
+++ b/REQUISITOS_AGRONOVA_ESLONI_ACTUALIZADO.docx
@@ -1,6 +1,6 @@
 
 <file path=word/document.xml><?xml version="1.0" encoding="utf-8"?>
-<w:document xmlns:wpc="http://schemas.microsoft.com/office/word/2010/wordprocessingCanvas" xmlns:cx="http://schemas.microsoft.com/office/drawing/2014/chartex" xmlns:cx1="http://schemas.microsoft.com/office/drawing/2015/9/8/chartex" xmlns:cx2="http://schemas.microsoft.com/office/drawing/2015/10/21/chartex" xmlns:cx3="http://schemas.microsoft.com/office/drawing/2016/5/9/chartex" xmlns:cx4="http://schemas.microsoft.com/office/drawing/2016/5/10/chartex" xmlns:cx5="http://schemas.microsoft.com/office/drawing/2016/5/11/chartex" xmlns:cx6="http://schemas.microsoft.com/office/drawing/2016/5/12/chartex" xmlns:cx7="http://schemas.microsoft.com/office/drawing/2016/5/13/chartex" xmlns:cx8="http://schemas.microsoft.com/office/drawing/2016/5/14/chartex" xmlns:mc="http://schemas.openxmlformats.org/markup-compatibility/2006" xmlns:aink="http://schemas.microsoft.com/office/drawing/2016/ink" xmlns:am3d="http://schemas.microsoft.com/office/drawing/2017/model3d" xmlns:o="urn:schemas-microsoft-com:office:office" xmlns:r="http://schemas.openxmlformats.org/officeDocument/2006/relationships" xmlns:m="http://schemas.openxmlformats.org/officeDocument/2006/math" xmlns:v="urn:schemas-microsoft-com:vml" xmlns:wp14="http://schemas.microsoft.com/office/word/2010/wordprocessingDrawing" xmlns:wp="http://schemas.openxmlformats.org/drawingml/2006/wordprocessingDrawing" xmlns:w10="urn:schemas-microsoft-com:office:word" xmlns:w="http://schemas.openxmlformats.org/wordprocessingml/2006/main" xmlns:w14="http://schemas.microsoft.com/office/word/2010/wordml" xmlns:w15="http://schemas.microsoft.com/office/word/2012/wordml" xmlns:w16cex="http://schemas.microsoft.com/office/word/2018/wordml/cex" xmlns:w16cid="http://schemas.microsoft.com/office/word/2016/wordml/cid" xmlns:w16="http://schemas.microsoft.com/office/word/2018/wordml" xmlns:w16sdtdh="http://schemas.microsoft.com/office/word/2020/wordml/sdtdatahash" xmlns:w16se="http://schemas.microsoft.com/office/word/2015/wordml/symex" xmlns:wpg="http://schemas.microsoft.com/office/word/2010/wordprocessingGroup" xmlns:wpi="http://schemas.microsoft.com/office/word/2010/wordprocessingInk" xmlns:wne="http://schemas.microsoft.com/office/word/2006/wordml" xmlns:wps="http://schemas.microsoft.com/office/word/2010/wordprocessingShape" mc:Ignorable="w14 w15 w16se w16cid w16 w16cex w16sdtdh wp14">
+<w:document xmlns:wpc="http://schemas.microsoft.com/office/word/2010/wordprocessingCanvas" xmlns:cx="http://schemas.microsoft.com/office/drawing/2014/chartex" xmlns:cx1="http://schemas.microsoft.com/office/drawing/2015/9/8/chartex" xmlns:cx2="http://schemas.microsoft.com/office/drawing/2015/10/21/chartex" xmlns:cx3="http://schemas.microsoft.com/office/drawing/2016/5/9/chartex" xmlns:cx4="http://schemas.microsoft.com/office/drawing/2016/5/10/chartex" xmlns:cx5="http://schemas.microsoft.com/office/drawing/2016/5/11/chartex" xmlns:cx6="http://schemas.microsoft.com/office/drawing/2016/5/12/chartex" xmlns:cx7="http://schemas.microsoft.com/office/drawing/2016/5/13/chartex" xmlns:cx8="http://schemas.microsoft.com/office/drawing/2016/5/14/chartex" xmlns:mc="http://schemas.openxmlformats.org/markup-compatibility/2006" xmlns:aink="http://schemas.microsoft.com/office/drawing/2016/ink" xmlns:am3d="http://schemas.microsoft.com/office/drawing/2017/model3d" xmlns:o="urn:schemas-microsoft-com:office:office" xmlns:oel="http://schemas.microsoft.com/office/2019/extlst" xmlns:r="http://schemas.openxmlformats.org/officeDocument/2006/relationships" xmlns:m="http://schemas.openxmlformats.org/officeDocument/2006/math" xmlns:v="urn:schemas-microsoft-com:vml" xmlns:wp14="http://schemas.microsoft.com/office/word/2010/wordprocessingDrawing" xmlns:wp="http://schemas.openxmlformats.org/drawingml/2006/wordprocessingDrawing" xmlns:w10="urn:schemas-microsoft-com:office:word" xmlns:w="http://schemas.openxmlformats.org/wordprocessingml/2006/main" xmlns:w14="http://schemas.microsoft.com/office/word/2010/wordml" xmlns:w15="http://schemas.microsoft.com/office/word/2012/wordml" xmlns:w16cex="http://schemas.microsoft.com/office/word/2018/wordml/cex" xmlns:w16cid="http://schemas.microsoft.com/office/word/2016/wordml/cid" xmlns:w16="http://schemas.microsoft.com/office/word/2018/wordml" xmlns:w16du="http://schemas.microsoft.com/office/word/2023/wordml/word16du" xmlns:w16sdtdh="http://schemas.microsoft.com/office/word/2020/wordml/sdtdatahash" xmlns:w16sdtfl="http://schemas.microsoft.com/office/word/2024/wordml/sdtformatlock" xmlns:w16se="http://schemas.microsoft.com/office/word/2015/wordml/symex" xmlns:wpg="http://schemas.microsoft.com/office/word/2010/wordprocessingGroup" xmlns:wpi="http://schemas.microsoft.com/office/word/2010/wordprocessingInk" xmlns:wne="http://schemas.microsoft.com/office/word/2006/wordml" xmlns:wps="http://schemas.microsoft.com/office/word/2010/wordprocessingShape" mc:Ignorable="w14 w15 w16se w16cid w16 w16cex w16sdtdh w16sdtfl w16du wp14">
   <w:body>
     <w:p>
       <w:pPr>
@@ -38,7 +38,21 @@
         <w:t>finca la</w:t>
       </w:r>
       <w:r>
-        <w:t xml:space="preserve"> Elisa se identificó que toda la información se llevaba mediante un registro manual (papel y lápiz), esto generaba desorden, descontrol, pérdida en la información y datos. En el año 2022 el dueño de la finca Gonzalo Gaviria tomó la decisión de dejar de llevar el registro de sus datos e información debido al alto consumo de </w:t>
+        <w:t xml:space="preserve"> Elisa se identificó que toda la información se llevaba mediante un registro manual (papel y lápiz), esto generaba desorden, descontrol, pérdida en la información y datos. En el año 2022 el dueño de la finca Gonzalo </w:t>
+      </w:r>
+      <w:proofErr w:type="gramStart"/>
+      <w:r>
+        <w:t xml:space="preserve">Gaviria </w:t>
+      </w:r>
+      <w:r>
+        <w:t xml:space="preserve"> </w:t>
+      </w:r>
+      <w:r>
+        <w:t>tomó</w:t>
+      </w:r>
+      <w:proofErr w:type="gramEnd"/>
+      <w:r>
+        <w:t xml:space="preserve"> la decisión de dejar de llevar el registro de sus datos e información debido al alto consumo de </w:t>
       </w:r>
       <w:r>
         <w:t>papel</w:t>
@@ -166,11 +180,8 @@
     </w:p>
     <w:p>
       <w:r>
-        <w:t xml:space="preserve">Para abordar los problemas organizacionales en la finca La Elisa, se propone la implementación de un sistema integral de gestión que optimice el control y la organización </w:t>
-      </w:r>
-      <w:r>
         <w:lastRenderedPageBreak/>
-        <w:t>en áreas clave. Este sistema permitirá registrar y gestionar todos los ingresos y egresos generados en la finca, llevar el control detallado de los lotes de cultivo y realizar el seguimiento completo del proceso de producción del café y el cardamomo, con el fin de garantizar estándares de calidad. Asimismo, incorporará un módulo de gestión de inventarios que abarcará productos finales empacados, herramientas, agroquímicos utilizados y el control de los arbustos de café y cardamomo actualmente sembrados en la finca.</w:t>
+        <w:t>Para abordar los problemas organizacionales en la finca La Elisa, se propone la implementación de un sistema integral de gestión que optimice el control y la organización en áreas clave. Este sistema permitirá registrar y gestionar todos los ingresos y egresos generados en la finca, llevar el control detallado de los lotes de cultivo y realizar el seguimiento completo del proceso de producción del café y el cardamomo, con el fin de garantizar estándares de calidad. Asimismo, incorporará un módulo de gestión de inventarios que abarcará productos finales empacados, herramientas, agroquímicos utilizados y el control de los arbustos de café y cardamomo actualmente sembrados en la finca.</w:t>
       </w:r>
     </w:p>
     <w:p>
@@ -207,49 +218,15 @@
     </w:p>
     <w:p>
       <w:r>
-        <w:t>Implementar un sistema integral de gestión en la finca La Elisa que permita al administrador realizar la gestión de ingresos</w:t>
-      </w:r>
-      <w:r>
-        <w:t xml:space="preserve">, </w:t>
-      </w:r>
-      <w:r>
-        <w:t>egresos</w:t>
-      </w:r>
-      <w:r>
-        <w:t>, r</w:t>
-      </w:r>
-      <w:r>
-        <w:t xml:space="preserve">egistro del </w:t>
-      </w:r>
-      <w:r>
-        <w:t>personal</w:t>
-      </w:r>
-      <w:r>
-        <w:t>, lotes,</w:t>
-      </w:r>
-      <w:r>
-        <w:t xml:space="preserve"> seguimiento de la producción de café y cardamomo desde su recolección hasta el empacado, control de inventarios</w:t>
+        <w:t>Desarrollar un sistema integral que permita gestionar de forma eficiente las operaciones administrativas y productivas</w:t>
       </w:r>
       <w:r>
         <w:t xml:space="preserve"> </w:t>
       </w:r>
       <w:r>
-        <w:t>y procesos</w:t>
-      </w:r>
-      <w:r>
-        <w:t xml:space="preserve"> </w:t>
-      </w:r>
-      <w:r>
-        <w:t xml:space="preserve">agrícolas </w:t>
-      </w:r>
-      <w:r>
-        <w:t>facilitando</w:t>
-      </w:r>
-      <w:r>
-        <w:t xml:space="preserve"> así un control administrativo más efectivo.</w:t>
+        <w:t>para la finca La Elisa</w:t>
       </w:r>
     </w:p>
-    <w:p/>
     <w:p>
       <w:r>
         <w:rPr>
@@ -260,69 +237,57 @@
       </w:r>
     </w:p>
     <w:p>
-      <w:r>
-        <w:t>1. Desarrollar un sistema que registre y gestione todos los ingresos y egresos de la finca.</w:t>
-      </w:r>
-    </w:p>
-    <w:p>
-      <w:r>
-        <w:t>2. Registrar cada etapa del proceso de producción del café y cardamomo desde la recolección hasta su empacado.</w:t>
-      </w:r>
-    </w:p>
-    <w:p>
-      <w:r>
-        <w:t>3. Gestionar el inventario tanto de productos finales, herramientas</w:t>
-      </w:r>
-      <w:r>
-        <w:t xml:space="preserve">, </w:t>
-      </w:r>
-      <w:r>
-        <w:t>agroquímicos</w:t>
-      </w:r>
-      <w:r>
-        <w:t>,</w:t>
-      </w:r>
-      <w:r>
-        <w:t xml:space="preserve"> </w:t>
-      </w:r>
-      <w:r>
-        <w:t xml:space="preserve">junto con el </w:t>
-      </w:r>
-      <w:r>
-        <w:t xml:space="preserve">registro </w:t>
-      </w:r>
-      <w:r>
-        <w:t xml:space="preserve">preciso </w:t>
-      </w:r>
-      <w:r>
-        <w:t>de los</w:t>
-      </w:r>
-      <w:r>
-        <w:t xml:space="preserve"> arbustos</w:t>
-      </w:r>
-      <w:r>
-        <w:t xml:space="preserve"> de café y cardamomo sembrados actualmente</w:t>
-      </w:r>
-      <w:r>
-        <w:t xml:space="preserve"> en la finca</w:t>
-      </w:r>
-      <w:r>
-        <w:t>. </w:t>
-      </w:r>
-    </w:p>
-    <w:p>
-      <w:r>
-        <w:lastRenderedPageBreak/>
-        <w:t>4. Generar informes fáciles de entender que muestran los ingresos, egresos y actividades</w:t>
-      </w:r>
-      <w:r>
-        <w:t xml:space="preserve"> realizadas en los procesos de café y cardamomo</w:t>
-      </w:r>
-      <w:r>
-        <w:t>.</w:t>
+      <w:pPr>
+        <w:pStyle w:val="Prrafodelista"/>
+        <w:numPr>
+          <w:ilvl w:val="0"/>
+          <w:numId w:val="45"/>
+        </w:numPr>
+      </w:pPr>
+      <w:r>
+        <w:t>Analizar los procesos actuales de la finca para identificar necesidades del sistema.</w:t>
       </w:r>
     </w:p>
     <w:p/>
+    <w:p>
+      <w:pPr>
+        <w:pStyle w:val="Prrafodelista"/>
+        <w:numPr>
+          <w:ilvl w:val="0"/>
+          <w:numId w:val="45"/>
+        </w:numPr>
+      </w:pPr>
+      <w:r>
+        <w:t>Diseñar la arquitectura del sistema incluyendo base de datos y diagramas UML.</w:t>
+      </w:r>
+    </w:p>
+    <w:p/>
+    <w:p>
+      <w:pPr>
+        <w:pStyle w:val="Prrafodelista"/>
+        <w:numPr>
+          <w:ilvl w:val="0"/>
+          <w:numId w:val="45"/>
+        </w:numPr>
+      </w:pPr>
+      <w:r>
+        <w:t>Desarrollar los módulos funcionales para producción, inventario y personal.</w:t>
+      </w:r>
+    </w:p>
+    <w:p/>
+    <w:p>
+      <w:pPr>
+        <w:pStyle w:val="Prrafodelista"/>
+        <w:numPr>
+          <w:ilvl w:val="0"/>
+          <w:numId w:val="45"/>
+        </w:numPr>
+      </w:pPr>
+      <w:r>
+        <w:lastRenderedPageBreak/>
+        <w:t>Implementar y probar el sistema en el entorno real de la finca.</w:t>
+      </w:r>
+    </w:p>
     <w:p/>
     <w:p/>
     <w:p>
@@ -599,7 +564,6 @@
           <w:lang w:eastAsia="es-CO"/>
           <w14:ligatures w14:val="none"/>
         </w:rPr>
-        <w:lastRenderedPageBreak/>
         <w:t>de pago preferida por el empleado. Si el pago es por hora, se deben registrar las horas trabajadas; si es por kilo, se toman los kilos recolectados previamente para calcular el total a pagar.</w:t>
       </w:r>
     </w:p>
@@ -1202,6 +1166,7 @@
           <w:b/>
           <w:bCs/>
         </w:rPr>
+        <w:lastRenderedPageBreak/>
         <w:t>Registro de administrador</w:t>
       </w:r>
       <w:r>
@@ -1234,7 +1199,6 @@
           <w:b/>
           <w:bCs/>
         </w:rPr>
-        <w:lastRenderedPageBreak/>
         <w:t xml:space="preserve">Como </w:t>
       </w:r>
       <w:r>
@@ -1601,12 +1565,12 @@
         <w:ind w:left="1080"/>
       </w:pPr>
       <w:r>
+        <w:lastRenderedPageBreak/>
         <w:t>Al iniciar sesión podrá acceder a la plataforma web y gestionar información sobre la finca La Elisa.</w:t>
       </w:r>
     </w:p>
     <w:p>
       <w:r>
-        <w:lastRenderedPageBreak/>
         <w:br/>
       </w:r>
     </w:p>
@@ -1877,6 +1841,7 @@
         <w:ind w:left="1080"/>
       </w:pPr>
       <w:r>
+        <w:lastRenderedPageBreak/>
         <w:t xml:space="preserve">El sistema debe generar </w:t>
       </w:r>
       <w:r>
@@ -1916,7 +1881,6 @@
         <w:pStyle w:val="Prrafodelista"/>
       </w:pPr>
       <w:r>
-        <w:lastRenderedPageBreak/>
         <w:br/>
       </w:r>
       <w:r>
@@ -2075,10 +2039,7 @@
         <w:t>quiero</w:t>
       </w:r>
       <w:r>
-        <w:t xml:space="preserve"> gestionar el registro y seguimiento de las cosechas recolectadas por cada trabajador</w:t>
-      </w:r>
-      <w:r>
-        <w:t>.</w:t>
+        <w:t xml:space="preserve"> gestionar el registro y seguimiento de las cosechas recolectadas por cada trabajador.</w:t>
       </w:r>
       <w:r>
         <w:br/>
@@ -2090,16 +2051,7 @@
         <w:t>para</w:t>
       </w:r>
       <w:r>
-        <w:t xml:space="preserve"> llevar un control detallado de los kilos recolectados por tipo de producto, </w:t>
-      </w:r>
-      <w:r>
-        <w:t xml:space="preserve">y </w:t>
-      </w:r>
-      <w:r>
-        <w:t xml:space="preserve">el total a pagar </w:t>
-      </w:r>
-      <w:r>
-        <w:t xml:space="preserve">de cada empleado </w:t>
+        <w:t xml:space="preserve"> llevar un control detallado de los kilos recolectados por tipo de producto, y el total a pagar de cada empleado </w:t>
       </w:r>
     </w:p>
     <w:p>
@@ -2227,16 +2179,7 @@
           <w:lang w:eastAsia="es-CO"/>
           <w14:ligatures w14:val="none"/>
         </w:rPr>
-        <w:t xml:space="preserve">, el sistema debe permitir registrar la cantidad de horas trabajadas por cada </w:t>
-      </w:r>
-      <w:r>
-        <w:rPr>
-          <w:rFonts w:eastAsia="Times New Roman" w:cs="Times New Roman"/>
-          <w:kern w:val="0"/>
-          <w:lang w:eastAsia="es-CO"/>
-          <w14:ligatures w14:val="none"/>
-        </w:rPr>
-        <w:t>empleado</w:t>
+        <w:t>, el sistema debe permitir registrar la cantidad de horas trabajadas por cada empleado</w:t>
       </w:r>
     </w:p>
     <w:p>
@@ -2331,6 +2274,7 @@
           <w:lang w:eastAsia="es-CO"/>
           <w14:ligatures w14:val="none"/>
         </w:rPr>
+        <w:lastRenderedPageBreak/>
         <w:t>El sistema debe mostrar el total a pagar para cada trabajador según la modalidad de pago seleccionada.</w:t>
       </w:r>
       <w:r>
@@ -2369,7 +2313,6 @@
           <w:b/>
           <w:bCs/>
         </w:rPr>
-        <w:lastRenderedPageBreak/>
         <w:t xml:space="preserve">Como </w:t>
       </w:r>
       <w:r>
@@ -2743,7 +2686,6 @@
           <w:b/>
           <w:bCs/>
         </w:rPr>
-        <w:lastRenderedPageBreak/>
         <w:t xml:space="preserve">Para </w:t>
       </w:r>
       <w:r>
@@ -2980,6 +2922,7 @@
           <w:b/>
           <w:bCs/>
         </w:rPr>
+        <w:lastRenderedPageBreak/>
         <w:t xml:space="preserve">Para </w:t>
       </w:r>
       <w:r>
@@ -3014,7 +2957,6 @@
         </w:numPr>
       </w:pPr>
       <w:r>
-        <w:lastRenderedPageBreak/>
         <w:t>La interfaz debe presentar un diseño claro y organizado, con menús y botones visibles.</w:t>
       </w:r>
     </w:p>
@@ -3219,6 +3161,7 @@
     </w:p>
     <w:p>
       <w:r>
+        <w:lastRenderedPageBreak/>
         <w:br/>
       </w:r>
     </w:p>
@@ -3262,7 +3205,6 @@
           <w:b/>
           <w:bCs/>
         </w:rPr>
-        <w:lastRenderedPageBreak/>
         <w:t xml:space="preserve">Quiero </w:t>
       </w:r>
       <w:r>
@@ -3470,6 +3412,7 @@
         </w:numPr>
       </w:pPr>
       <w:r>
+        <w:lastRenderedPageBreak/>
         <w:t>Debe haber un monitoreo continuo del rendimiento del sistema para identificar y resolver cuellos de botella a medida que se incrementa la carga.</w:t>
       </w:r>
     </w:p>
@@ -3506,7 +3449,6 @@
           <w:b/>
           <w:bCs/>
         </w:rPr>
-        <w:lastRenderedPageBreak/>
         <w:t>Quier</w:t>
       </w:r>
       <w:r>
@@ -3705,6 +3647,7 @@
         </w:numPr>
       </w:pPr>
       <w:r>
+        <w:lastRenderedPageBreak/>
         <w:t>Deben estar familiarizados con el proceso de gestión de cambios y las pruebas necesarias después de cada actualización.</w:t>
       </w:r>
     </w:p>
@@ -3777,7 +3720,6 @@
           <w:b/>
           <w:bCs/>
         </w:rPr>
-        <w:lastRenderedPageBreak/>
         <w:t>Para</w:t>
       </w:r>
       <w:r>
@@ -3971,6 +3913,7 @@
         </w:numPr>
       </w:pPr>
       <w:r>
+        <w:lastRenderedPageBreak/>
         <w:t>El sistema debe realizar respaldos automáticos diarios sin intervención manual, garantizando que todos los datos relevantes sean copiados correctamente.</w:t>
       </w:r>
     </w:p>
@@ -4012,9 +3955,9 @@
       </w:tblPr>
       <w:tblGrid>
         <w:gridCol w:w="3243"/>
-        <w:gridCol w:w="1762"/>
-        <w:gridCol w:w="3087"/>
-        <w:gridCol w:w="2256"/>
+        <w:gridCol w:w="1739"/>
+        <w:gridCol w:w="3122"/>
+        <w:gridCol w:w="2244"/>
         <w:gridCol w:w="220"/>
       </w:tblGrid>
       <w:tr>
@@ -5158,6 +5101,7 @@
               </w:numPr>
             </w:pPr>
             <w:r>
+              <w:lastRenderedPageBreak/>
               <w:t>El administrador puede eliminar, actualizar y descargar todos los datos sobre los nuevos administradores.</w:t>
             </w:r>
           </w:p>
@@ -5232,7 +5176,6 @@
                 <w:b/>
                 <w:bCs/>
               </w:rPr>
-              <w:lastRenderedPageBreak/>
               <w:t>Flujos alternos  </w:t>
             </w:r>
           </w:p>
@@ -5926,9 +5869,9 @@
       </w:tblPr>
       <w:tblGrid>
         <w:gridCol w:w="3398"/>
-        <w:gridCol w:w="1757"/>
-        <w:gridCol w:w="3078"/>
-        <w:gridCol w:w="2115"/>
+        <w:gridCol w:w="1739"/>
+        <w:gridCol w:w="3101"/>
+        <w:gridCol w:w="2110"/>
         <w:gridCol w:w="220"/>
       </w:tblGrid>
       <w:tr>
@@ -5965,7 +5908,6 @@
                 <w:b/>
                 <w:bCs/>
               </w:rPr>
-              <w:lastRenderedPageBreak/>
               <w:t>Especificación del Caso de Uso</w:t>
             </w:r>
           </w:p>
@@ -6965,6 +6907,7 @@
               </w:numPr>
             </w:pPr>
             <w:r>
+              <w:lastRenderedPageBreak/>
               <w:t>El administrador hace clic en el botón iniciar sesión o cancelar</w:t>
             </w:r>
           </w:p>
@@ -7020,7 +6963,6 @@
               </w:numPr>
             </w:pPr>
             <w:r>
-              <w:lastRenderedPageBreak/>
               <w:t>El sistema verifica que el correo ingresado esté registrado.</w:t>
             </w:r>
           </w:p>
@@ -7520,6 +7462,7 @@
                 <w:b/>
                 <w:bCs/>
               </w:rPr>
+              <w:lastRenderedPageBreak/>
               <w:t>Cancelación del inicio de sesión.</w:t>
             </w:r>
           </w:p>
@@ -7706,7 +7649,6 @@
                 <w:b/>
                 <w:bCs/>
               </w:rPr>
-              <w:lastRenderedPageBreak/>
               <w:t>Referencias</w:t>
             </w:r>
           </w:p>
@@ -8874,6 +8816,7 @@
                 <w:b/>
                 <w:bCs/>
               </w:rPr>
+              <w:lastRenderedPageBreak/>
               <w:t>Pos condiciones</w:t>
             </w:r>
           </w:p>
@@ -9081,7 +9024,6 @@
           </w:p>
           <w:p>
             <w:r>
-              <w:lastRenderedPageBreak/>
               <w:t>2</w:t>
             </w:r>
             <w:r>
@@ -9291,6 +9233,7 @@
           </w:p>
           <w:p>
             <w:r>
+              <w:lastRenderedPageBreak/>
               <w:t>4</w:t>
             </w:r>
             <w:r>
@@ -9469,7 +9412,6 @@
                 <w:b/>
                 <w:bCs/>
               </w:rPr>
-              <w:lastRenderedPageBreak/>
               <w:t>2</w:t>
             </w:r>
             <w:r>
@@ -10056,6 +9998,7 @@
                 <w:b/>
                 <w:bCs/>
               </w:rPr>
+              <w:lastRenderedPageBreak/>
               <w:t>Referencias</w:t>
             </w:r>
           </w:p>
@@ -10398,7 +10341,6 @@
                 <w:b/>
                 <w:bCs/>
               </w:rPr>
-              <w:lastRenderedPageBreak/>
               <w:t>Id</w:t>
             </w:r>
           </w:p>
@@ -11372,6 +11314,7 @@
           </w:tcPr>
           <w:p>
             <w:r>
+              <w:lastRenderedPageBreak/>
               <w:t>1.</w:t>
             </w:r>
             <w:r>
@@ -11472,185 +11415,185 @@
           </w:p>
           <w:p>
             <w:r>
+              <w:t>- Fecha</w:t>
+            </w:r>
+          </w:p>
+          <w:p>
+            <w:r>
+              <w:t xml:space="preserve">-Valor </w:t>
+            </w:r>
+          </w:p>
+          <w:p>
+            <w:r>
+              <w:t xml:space="preserve">4.2 </w:t>
+            </w:r>
+            <w:r>
+              <w:t>El sistema valida los datos ingresados.</w:t>
+            </w:r>
+          </w:p>
+          <w:p>
+            <w:r>
+              <w:t>4.3</w:t>
+            </w:r>
+            <w:r>
+              <w:t>El administrador da clic en realizar registro.</w:t>
+            </w:r>
+          </w:p>
+          <w:p>
+            <w:r>
+              <w:t xml:space="preserve">4.4 </w:t>
+            </w:r>
+            <w:r>
+              <w:t>El sistema muestra un mensaje de confirmación del registro.</w:t>
+            </w:r>
+          </w:p>
+          <w:p>
+            <w:pPr>
+              <w:rPr>
+                <w:b/>
+                <w:bCs/>
+              </w:rPr>
+            </w:pPr>
+            <w:r>
+              <w:rPr>
+                <w:b/>
+                <w:bCs/>
+              </w:rPr>
+              <w:t xml:space="preserve">5. </w:t>
+            </w:r>
+            <w:r>
+              <w:rPr>
+                <w:b/>
+                <w:bCs/>
+              </w:rPr>
+              <w:t>Si el administrador elige la opción de eliminar</w:t>
+            </w:r>
+            <w:r>
+              <w:rPr>
+                <w:b/>
+                <w:bCs/>
+              </w:rPr>
+              <w:t>:</w:t>
+            </w:r>
+          </w:p>
+          <w:p>
+            <w:r>
+              <w:rPr>
+                <w:b/>
+                <w:bCs/>
+              </w:rPr>
+              <w:t>5.1</w:t>
+            </w:r>
+            <w:r>
+              <w:t xml:space="preserve">El administrador busca el </w:t>
+            </w:r>
+            <w:r>
+              <w:t xml:space="preserve">código del ingreso o egreso </w:t>
+            </w:r>
+            <w:r>
+              <w:t>que desea eliminar.</w:t>
+            </w:r>
+          </w:p>
+          <w:p>
+            <w:r>
+              <w:t>5</w:t>
+            </w:r>
+            <w:r>
+              <w:t xml:space="preserve">.2 </w:t>
+            </w:r>
+            <w:r>
+              <w:t>El administrador confirma la eliminación.</w:t>
+            </w:r>
+          </w:p>
+          <w:p>
+            <w:r>
+              <w:t>5</w:t>
+            </w:r>
+            <w:r>
+              <w:t xml:space="preserve">.3 </w:t>
+            </w:r>
+            <w:r>
+              <w:t>El sistema muestra mensaje de confirmación de la eliminación.</w:t>
+            </w:r>
+          </w:p>
+          <w:p>
+            <w:pPr>
+              <w:rPr>
+                <w:b/>
+                <w:bCs/>
+              </w:rPr>
+            </w:pPr>
+          </w:p>
+          <w:p>
+            <w:r>
+              <w:rPr>
+                <w:b/>
+                <w:bCs/>
+              </w:rPr>
+              <w:t>6.</w:t>
+            </w:r>
+            <w:r>
+              <w:rPr>
+                <w:b/>
+                <w:bCs/>
+              </w:rPr>
+              <w:t xml:space="preserve"> </w:t>
+            </w:r>
+            <w:r>
+              <w:rPr>
+                <w:b/>
+                <w:bCs/>
+              </w:rPr>
+              <w:t>Si el administrador selecciona el apartado de informes:</w:t>
+            </w:r>
+          </w:p>
+          <w:p>
+            <w:r>
+              <w:rPr>
+                <w:b/>
+                <w:bCs/>
+              </w:rPr>
+              <w:t>6.1</w:t>
+            </w:r>
+            <w:r>
+              <w:t xml:space="preserve">El sistema </w:t>
+            </w:r>
+            <w:r>
+              <w:t>mostrará las opciones de:</w:t>
+            </w:r>
+          </w:p>
+          <w:p>
+            <w:r>
+              <w:t>- Informe mensual e informe anual (el administrador puede descargar el informe).</w:t>
+            </w:r>
+          </w:p>
+          <w:p>
+            <w:r>
+              <w:rPr>
+                <w:b/>
+                <w:bCs/>
+              </w:rPr>
+              <w:t>6.</w:t>
+            </w:r>
+            <w:r>
+              <w:rPr>
+                <w:b/>
+                <w:bCs/>
+              </w:rPr>
+              <w:t xml:space="preserve">2 </w:t>
+            </w:r>
+            <w:r>
+              <w:t xml:space="preserve">Si el administrador selecciona una de las dos opciones </w:t>
+            </w:r>
+          </w:p>
+          <w:p>
+            <w:r>
+              <w:t>6.3 El sistema genera el informe.</w:t>
+            </w:r>
+          </w:p>
+          <w:p>
+            <w:r>
               <w:lastRenderedPageBreak/>
-              <w:t>- Fecha</w:t>
-            </w:r>
-          </w:p>
-          <w:p>
-            <w:r>
-              <w:t xml:space="preserve">-Valor </w:t>
-            </w:r>
-          </w:p>
-          <w:p>
-            <w:r>
-              <w:t xml:space="preserve">4.2 </w:t>
-            </w:r>
-            <w:r>
-              <w:t>El sistema valida los datos ingresados.</w:t>
-            </w:r>
-          </w:p>
-          <w:p>
-            <w:r>
-              <w:t>4.3</w:t>
-            </w:r>
-            <w:r>
-              <w:t>El administrador da clic en realizar registro.</w:t>
-            </w:r>
-          </w:p>
-          <w:p>
-            <w:r>
-              <w:t xml:space="preserve">4.4 </w:t>
-            </w:r>
-            <w:r>
-              <w:t>El sistema muestra un mensaje de confirmación del registro.</w:t>
-            </w:r>
-          </w:p>
-          <w:p>
-            <w:pPr>
-              <w:rPr>
-                <w:b/>
-                <w:bCs/>
-              </w:rPr>
-            </w:pPr>
-            <w:r>
-              <w:rPr>
-                <w:b/>
-                <w:bCs/>
-              </w:rPr>
-              <w:t xml:space="preserve">5. </w:t>
-            </w:r>
-            <w:r>
-              <w:rPr>
-                <w:b/>
-                <w:bCs/>
-              </w:rPr>
-              <w:t>Si el administrador elige la opción de eliminar</w:t>
-            </w:r>
-            <w:r>
-              <w:rPr>
-                <w:b/>
-                <w:bCs/>
-              </w:rPr>
-              <w:t>:</w:t>
-            </w:r>
-          </w:p>
-          <w:p>
-            <w:r>
-              <w:rPr>
-                <w:b/>
-                <w:bCs/>
-              </w:rPr>
-              <w:t>5.1</w:t>
-            </w:r>
-            <w:r>
-              <w:t xml:space="preserve">El administrador busca el </w:t>
-            </w:r>
-            <w:r>
-              <w:t xml:space="preserve">código del ingreso o egreso </w:t>
-            </w:r>
-            <w:r>
-              <w:t>que desea eliminar.</w:t>
-            </w:r>
-          </w:p>
-          <w:p>
-            <w:r>
-              <w:t>5</w:t>
-            </w:r>
-            <w:r>
-              <w:t xml:space="preserve">.2 </w:t>
-            </w:r>
-            <w:r>
-              <w:t>El administrador confirma la eliminación.</w:t>
-            </w:r>
-          </w:p>
-          <w:p>
-            <w:r>
-              <w:t>5</w:t>
-            </w:r>
-            <w:r>
-              <w:t xml:space="preserve">.3 </w:t>
-            </w:r>
-            <w:r>
-              <w:t>El sistema muestra mensaje de confirmación de la eliminación.</w:t>
-            </w:r>
-          </w:p>
-          <w:p>
-            <w:pPr>
-              <w:rPr>
-                <w:b/>
-                <w:bCs/>
-              </w:rPr>
-            </w:pPr>
-          </w:p>
-          <w:p>
-            <w:r>
-              <w:rPr>
-                <w:b/>
-                <w:bCs/>
-              </w:rPr>
-              <w:t>6.</w:t>
-            </w:r>
-            <w:r>
-              <w:rPr>
-                <w:b/>
-                <w:bCs/>
-              </w:rPr>
-              <w:t xml:space="preserve"> </w:t>
-            </w:r>
-            <w:r>
-              <w:rPr>
-                <w:b/>
-                <w:bCs/>
-              </w:rPr>
-              <w:t>Si el administrador selecciona el apartado de informes:</w:t>
-            </w:r>
-          </w:p>
-          <w:p>
-            <w:r>
-              <w:rPr>
-                <w:b/>
-                <w:bCs/>
-              </w:rPr>
-              <w:t>6.1</w:t>
-            </w:r>
-            <w:r>
-              <w:t xml:space="preserve">El sistema </w:t>
-            </w:r>
-            <w:r>
-              <w:t>mostrará las opciones de:</w:t>
-            </w:r>
-          </w:p>
-          <w:p>
-            <w:r>
-              <w:t>- Informe mensual e informe anual (el administrador puede descargar el informe).</w:t>
-            </w:r>
-          </w:p>
-          <w:p>
-            <w:r>
-              <w:rPr>
-                <w:b/>
-                <w:bCs/>
-              </w:rPr>
-              <w:t>6.</w:t>
-            </w:r>
-            <w:r>
-              <w:rPr>
-                <w:b/>
-                <w:bCs/>
-              </w:rPr>
-              <w:t xml:space="preserve">2 </w:t>
-            </w:r>
-            <w:r>
-              <w:t xml:space="preserve">Si el administrador selecciona una de las dos opciones </w:t>
-            </w:r>
-          </w:p>
-          <w:p>
-            <w:r>
-              <w:t>6.3 El sistema genera el informe.</w:t>
-            </w:r>
-          </w:p>
-          <w:p>
-            <w:r>
               <w:t>6.4 Si el administrador descarga el informe el sistema muestra un mensaje indicando que el informe se descargó correctamente</w:t>
             </w:r>
           </w:p>
@@ -11844,7 +11787,6 @@
                 <w:b/>
                 <w:bCs/>
               </w:rPr>
-              <w:lastRenderedPageBreak/>
               <w:t>5.1</w:t>
             </w:r>
             <w:r>
@@ -12522,6 +12464,7 @@
                 <w:b/>
                 <w:bCs/>
               </w:rPr>
+              <w:lastRenderedPageBreak/>
               <w:t>Especificación del Caso de Uso</w:t>
             </w:r>
           </w:p>
@@ -12964,17 +12907,8 @@
                 <w:b/>
                 <w:bCs/>
               </w:rPr>
-              <w:t xml:space="preserve">  Estefanía Tuberquia Herrera, Nicol Jiménez, Anyi </w:t>
-            </w:r>
-            <w:proofErr w:type="spellStart"/>
-            <w:r>
-              <w:rPr>
-                <w:b/>
-                <w:bCs/>
-              </w:rPr>
-              <w:t>Vasquez</w:t>
-            </w:r>
-            <w:proofErr w:type="spellEnd"/>
+              <w:t>  Estefanía Tuberquia Herrera, Nicol Jiménez, Anyi Vasquez</w:t>
+            </w:r>
           </w:p>
         </w:tc>
         <w:tc>
@@ -13035,7 +12969,6 @@
                 <w:b/>
                 <w:bCs/>
               </w:rPr>
-              <w:lastRenderedPageBreak/>
               <w:t>Fecha de creación</w:t>
             </w:r>
           </w:p>
@@ -13633,6 +13566,7 @@
           </w:p>
           <w:p>
             <w:r>
+              <w:lastRenderedPageBreak/>
               <w:t>-Hectáreas</w:t>
             </w:r>
           </w:p>
@@ -13780,7 +13714,6 @@
                 <w:b/>
                 <w:bCs/>
               </w:rPr>
-              <w:lastRenderedPageBreak/>
               <w:t>Flujos alternos  </w:t>
             </w:r>
           </w:p>
@@ -19167,17 +19100,8 @@
                 <w:b/>
                 <w:bCs/>
               </w:rPr>
-              <w:t xml:space="preserve">  Estefanía Tuberquia Herrera, Nicol Jiménez, Anyi </w:t>
-            </w:r>
-            <w:proofErr w:type="spellStart"/>
-            <w:r>
-              <w:rPr>
-                <w:b/>
-                <w:bCs/>
-              </w:rPr>
-              <w:t>Vasquez</w:t>
-            </w:r>
-            <w:proofErr w:type="spellEnd"/>
+              <w:t>  Estefanía Tuberquia Herrera, Nicol Jiménez, Anyi Vasquez</w:t>
+            </w:r>
           </w:p>
         </w:tc>
         <w:tc>
@@ -21949,10 +21873,7 @@
               <w:t xml:space="preserve">: </w:t>
             </w:r>
             <w:r>
-              <w:t xml:space="preserve">Tipo de arbusto  (café/cardamomo), </w:t>
-            </w:r>
-            <w:r>
-              <w:t xml:space="preserve">Nombre </w:t>
+              <w:t xml:space="preserve">Tipo de arbusto  (café/cardamomo), Nombre </w:t>
             </w:r>
             <w:r>
               <w:t xml:space="preserve">del </w:t>
@@ -22030,6 +21951,7 @@
                 <w:b/>
                 <w:bCs/>
               </w:rPr>
+              <w:lastRenderedPageBreak/>
               <w:t>8</w:t>
             </w:r>
             <w:r>
@@ -22037,26 +21959,11 @@
                 <w:b/>
                 <w:bCs/>
               </w:rPr>
-              <w:t>.</w:t>
-            </w:r>
-            <w:r>
-              <w:rPr>
-                <w:b/>
-                <w:bCs/>
-              </w:rPr>
-              <w:t>Si el administrador elige la opción de eliminar</w:t>
-            </w:r>
-            <w:r>
-              <w:rPr>
-                <w:b/>
-                <w:bCs/>
-              </w:rPr>
-              <w:t xml:space="preserve"> y actualizar: </w:t>
-            </w:r>
-          </w:p>
-          <w:p>
-            <w:r>
-              <w:lastRenderedPageBreak/>
+              <w:t xml:space="preserve">.Si el administrador elige la opción de eliminar y actualizar: </w:t>
+            </w:r>
+          </w:p>
+          <w:p>
+            <w:r>
               <w:t>8</w:t>
             </w:r>
             <w:r>
@@ -22224,13 +22131,7 @@
               <w:t>5</w:t>
             </w:r>
             <w:r>
-              <w:t xml:space="preserve"> </w:t>
-            </w:r>
-            <w:r>
-              <w:t>si</w:t>
-            </w:r>
-            <w:r>
-              <w:t xml:space="preserve"> e</w:t>
+              <w:t xml:space="preserve"> si e</w:t>
             </w:r>
             <w:r>
               <w:t xml:space="preserve">l administrador </w:t>
@@ -22242,13 +22143,7 @@
               <w:t>da clic en realizar registro</w:t>
             </w:r>
             <w:r>
-              <w:t xml:space="preserve"> vuelve al proceso</w:t>
-            </w:r>
-            <w:r>
-              <w:t xml:space="preserve"> 4</w:t>
-            </w:r>
-            <w:r>
-              <w:t xml:space="preserve"> .</w:t>
+              <w:t xml:space="preserve"> vuelve al proceso 4 .</w:t>
             </w:r>
           </w:p>
           <w:p>
@@ -23875,6 +23770,7 @@
                 <w:b/>
                 <w:bCs/>
               </w:rPr>
+              <w:lastRenderedPageBreak/>
               <w:t xml:space="preserve">5. </w:t>
             </w:r>
             <w:r>
@@ -23947,6 +23843,7 @@
                 <w:b/>
                 <w:bCs/>
               </w:rPr>
+              <w:lastRenderedPageBreak/>
               <w:t>Flujos alternos  </w:t>
             </w:r>
           </w:p>
@@ -23990,7 +23887,6 @@
                 <w:b/>
                 <w:bCs/>
               </w:rPr>
-              <w:lastRenderedPageBreak/>
               <w:t>2.1 Si hay un error en la carga de la interfa</w:t>
             </w:r>
             <w:r>
@@ -24705,7 +24601,15 @@
                 <w:b/>
                 <w:bCs/>
               </w:rPr>
-              <w:t>Este requisito asegura que el sistema sea capaz de manejar múltiples registros al mismo tiempo sin afectar su velocidad o eficiencia a la hora de ser utilizado por el usuario. Esto es crucial para garantizar una experiencia fluida y efectiva, especialmente en un entorno agrícola donde se realizan numerosas transacciones y registros simultáneamente.</w:t>
+              <w:t xml:space="preserve">Este requisito asegura que el sistema sea capaz de manejar múltiples registros al mismo tiempo sin afectar su velocidad o eficiencia a la hora de ser utilizado por el usuario. Esto es </w:t>
+            </w:r>
+            <w:r>
+              <w:rPr>
+                <w:b/>
+                <w:bCs/>
+              </w:rPr>
+              <w:lastRenderedPageBreak/>
+              <w:t>crucial para garantizar una experiencia fluida y efectiva, especialmente en un entorno agrícola donde se realizan numerosas transacciones y registros simultáneamente.</w:t>
             </w:r>
           </w:p>
         </w:tc>
@@ -24744,6 +24648,7 @@
                 <w:b/>
                 <w:bCs/>
               </w:rPr>
+              <w:lastRenderedPageBreak/>
               <w:t>Autor</w:t>
             </w:r>
           </w:p>
@@ -24987,7 +24892,6 @@
                 <w:b/>
                 <w:bCs/>
               </w:rPr>
-              <w:lastRenderedPageBreak/>
               <w:t>Actores</w:t>
             </w:r>
           </w:p>
@@ -25570,6 +25474,7 @@
                 <w:b/>
                 <w:bCs/>
               </w:rPr>
+              <w:lastRenderedPageBreak/>
               <w:t>Flujos alternos  </w:t>
             </w:r>
           </w:p>
@@ -25684,7 +25589,6 @@
                 <w:b/>
                 <w:bCs/>
               </w:rPr>
-              <w:lastRenderedPageBreak/>
               <w:t>4.1 Si el sistema presenta lentitud al procesar registros</w:t>
             </w:r>
             <w:r>
@@ -26493,6 +26397,7 @@
                 <w:b/>
                 <w:bCs/>
               </w:rPr>
+              <w:lastRenderedPageBreak/>
               <w:t>Fecha de creación</w:t>
             </w:r>
           </w:p>
@@ -26794,7 +26699,6 @@
                 <w:b/>
                 <w:bCs/>
               </w:rPr>
-              <w:lastRenderedPageBreak/>
               <w:t>El administrador</w:t>
             </w:r>
             <w:r>
@@ -27311,6 +27215,7 @@
                 <w:b/>
                 <w:bCs/>
               </w:rPr>
+              <w:lastRenderedPageBreak/>
               <w:t>Excepciones</w:t>
             </w:r>
           </w:p>
@@ -27503,7 +27408,6 @@
                 <w:b/>
                 <w:bCs/>
               </w:rPr>
-              <w:lastRenderedPageBreak/>
               <w:t>Referencias</w:t>
             </w:r>
           </w:p>
@@ -28393,7 +28297,15 @@
                 <w:b/>
                 <w:bCs/>
               </w:rPr>
-              <w:t>El sistema debe estar diseñado con una arquitectura modular que permita la adición de nuevos módulos y funcionalidades sin afectar el rendimiento de los módulos existentes.</w:t>
+              <w:t xml:space="preserve">El sistema debe estar diseñado con una arquitectura modular que permita la adición de nuevos módulos y </w:t>
+            </w:r>
+            <w:r>
+              <w:rPr>
+                <w:b/>
+                <w:bCs/>
+              </w:rPr>
+              <w:lastRenderedPageBreak/>
+              <w:t>funcionalidades sin afectar el rendimiento de los módulos existentes.</w:t>
             </w:r>
           </w:p>
         </w:tc>
@@ -28432,6 +28344,7 @@
                 <w:b/>
                 <w:bCs/>
               </w:rPr>
+              <w:lastRenderedPageBreak/>
               <w:t>Pos condiciones</w:t>
             </w:r>
           </w:p>
@@ -28566,7 +28479,6 @@
                 <w:b/>
                 <w:bCs/>
               </w:rPr>
-              <w:lastRenderedPageBreak/>
               <w:t>1.</w:t>
             </w:r>
             <w:r>
@@ -28972,6 +28884,7 @@
                 <w:b/>
                 <w:bCs/>
               </w:rPr>
+              <w:lastRenderedPageBreak/>
               <w:t>6</w:t>
             </w:r>
             <w:r>
@@ -29287,7 +29200,6 @@
                 <w:b/>
                 <w:bCs/>
               </w:rPr>
-              <w:lastRenderedPageBreak/>
               <w:t>Anotaciones</w:t>
             </w:r>
           </w:p>
@@ -30120,6 +30032,7 @@
                 <w:b/>
                 <w:bCs/>
               </w:rPr>
+              <w:lastRenderedPageBreak/>
               <w:t>Pos condiciones</w:t>
             </w:r>
           </w:p>
@@ -30243,7 +30156,6 @@
                 <w:b/>
                 <w:bCs/>
               </w:rPr>
-              <w:lastRenderedPageBreak/>
               <w:t>1.El administrador abre el navegador e ingresa la URL del sistema en cualquier momento del día.</w:t>
             </w:r>
           </w:p>
@@ -30650,6 +30562,7 @@
                 <w:b/>
                 <w:bCs/>
               </w:rPr>
+              <w:lastRenderedPageBreak/>
               <w:t>Error en la conectividad.</w:t>
             </w:r>
           </w:p>
@@ -31752,6 +31665,7 @@
                 <w:b/>
                 <w:bCs/>
               </w:rPr>
+              <w:lastRenderedPageBreak/>
               <w:t>Las actualizaciones de un módulo se realizan sin afectar el funcionamiento de otros módulos.</w:t>
             </w:r>
           </w:p>
@@ -31808,6 +31722,7 @@
                 <w:b/>
                 <w:bCs/>
               </w:rPr>
+              <w:lastRenderedPageBreak/>
               <w:t>Flujo normal de eventos           </w:t>
             </w:r>
           </w:p>
@@ -31847,7 +31762,6 @@
                 <w:b/>
                 <w:bCs/>
               </w:rPr>
-              <w:lastRenderedPageBreak/>
               <w:t>1.</w:t>
             </w:r>
             <w:r>
@@ -32346,6 +32260,7 @@
                 <w:b/>
                 <w:bCs/>
               </w:rPr>
+              <w:lastRenderedPageBreak/>
               <w:t>Excepciones</w:t>
             </w:r>
           </w:p>
@@ -33445,6 +33360,7 @@
                 <w:b/>
                 <w:bCs/>
               </w:rPr>
+              <w:lastRenderedPageBreak/>
               <w:t>El administrador debe tener acceso a las configuraciones del sistema para gestionar el respaldo.</w:t>
             </w:r>
           </w:p>
@@ -33484,6 +33400,7 @@
                 <w:b/>
                 <w:bCs/>
               </w:rPr>
+              <w:lastRenderedPageBreak/>
               <w:t>Pos condiciones</w:t>
             </w:r>
           </w:p>
@@ -33626,7 +33543,6 @@
                 <w:b/>
                 <w:bCs/>
               </w:rPr>
-              <w:lastRenderedPageBreak/>
               <w:t>1. Los administradores ingresan al sistema</w:t>
             </w:r>
           </w:p>
@@ -34067,6 +33983,42 @@
           <w:bCs/>
         </w:rPr>
       </w:pPr>
+    </w:p>
+    <w:p>
+      <w:pPr>
+        <w:rPr>
+          <w:b/>
+          <w:bCs/>
+        </w:rPr>
+      </w:pPr>
+    </w:p>
+    <w:p>
+      <w:r>
+        <w:rPr>
+          <w:b/>
+          <w:bCs/>
+        </w:rPr>
+        <w:lastRenderedPageBreak/>
+        <w:t xml:space="preserve">Justificación : </w:t>
+      </w:r>
+      <w:r>
+        <w:t>Colombia es uno de los principales productores de café en el mundo, reconocido por la calidad de su grano y su dedicación al cultivo sostenible. A pesar de su prestigio, es esencial que los caficultores adopten tecnologías digitales para optimizar sus operaciones en un mercado competitivo. Se le propone a La Finca La Elisa, dirigida por Gonzalo Gaviria, implementar una plataforma web para la gestión financiera del Café Uribia, que se destaca por su mezcla con cardamomo.</w:t>
+      </w:r>
+    </w:p>
+    <w:p>
+      <w:r>
+        <w:t>Esta plataforma permitirá automatizar los registros financieros, mejorando la precisión contable y facilitando la generación de informes periódicos. Esto ayudará a tomar decisiones informadas y estratégicas para maximizar la rentabilidad y eficiencia operativa de la finca. La implementación de este sistema es crucial para mantener la competitividad del Café Uribia en el sector cafetero colombiano, especialmente ante la creciente demanda de productos diferenciados.</w:t>
+      </w:r>
+    </w:p>
+    <w:p>
+      <w:r>
+        <w:t>La necesidad de un sistema integral de gestión surge por los retos organizacionales que enfrenta la finca debido a registros manuales que han causado desorden y pérdida de datos. La transición a un sistema digital no solo resolverá problemas inmediatos, sino que también alineará a la finca con las tendencias actuales hacia la digitalización agrícola. Al integrar módulos para registrar actividades agrícolas, gestionar inventarios y controlar el personal, se logrará una visión holística del funcionamiento de la finca.</w:t>
+      </w:r>
+    </w:p>
+    <w:p>
+      <w:r>
+        <w:t>En conclusión, este proyecto es fundamental para asegurar que la Finca La Elisa mantenga su competitividad y contribuya a un modelo sostenible. La plataforma no solo mejorará la gestión operativa, sino que también fortalecerá el posicionamiento del Café Uribia como un producto destacado en el mercado cafetero colombiano.</w:t>
+      </w:r>
     </w:p>
     <w:sectPr>
       <w:headerReference w:type="default" r:id="rId7"/>
@@ -34081,7 +34033,7 @@
 </file>
 
 <file path=word/endnotes.xml><?xml version="1.0" encoding="utf-8"?>
-<w:endnotes xmlns:wpc="http://schemas.microsoft.com/office/word/2010/wordprocessingCanvas" xmlns:cx="http://schemas.microsoft.com/office/drawing/2014/chartex" xmlns:cx1="http://schemas.microsoft.com/office/drawing/2015/9/8/chartex" xmlns:cx2="http://schemas.microsoft.com/office/drawing/2015/10/21/chartex" xmlns:cx3="http://schemas.microsoft.com/office/drawing/2016/5/9/chartex" xmlns:cx4="http://schemas.microsoft.com/office/drawing/2016/5/10/chartex" xmlns:cx5="http://schemas.microsoft.com/office/drawing/2016/5/11/chartex" xmlns:cx6="http://schemas.microsoft.com/office/drawing/2016/5/12/chartex" xmlns:cx7="http://schemas.microsoft.com/office/drawing/2016/5/13/chartex" xmlns:cx8="http://schemas.microsoft.com/office/drawing/2016/5/14/chartex" xmlns:mc="http://schemas.openxmlformats.org/markup-compatibility/2006" xmlns:aink="http://schemas.microsoft.com/office/drawing/2016/ink" xmlns:am3d="http://schemas.microsoft.com/office/drawing/2017/model3d" xmlns:o="urn:schemas-microsoft-com:office:office" xmlns:r="http://schemas.openxmlformats.org/officeDocument/2006/relationships" xmlns:m="http://schemas.openxmlformats.org/officeDocument/2006/math" xmlns:v="urn:schemas-microsoft-com:vml" xmlns:wp14="http://schemas.microsoft.com/office/word/2010/wordprocessingDrawing" xmlns:wp="http://schemas.openxmlformats.org/drawingml/2006/wordprocessingDrawing" xmlns:w10="urn:schemas-microsoft-com:office:word" xmlns:w="http://schemas.openxmlformats.org/wordprocessingml/2006/main" xmlns:w14="http://schemas.microsoft.com/office/word/2010/wordml" xmlns:w15="http://schemas.microsoft.com/office/word/2012/wordml" xmlns:w16cex="http://schemas.microsoft.com/office/word/2018/wordml/cex" xmlns:w16cid="http://schemas.microsoft.com/office/word/2016/wordml/cid" xmlns:w16="http://schemas.microsoft.com/office/word/2018/wordml" xmlns:w16sdtdh="http://schemas.microsoft.com/office/word/2020/wordml/sdtdatahash" xmlns:w16se="http://schemas.microsoft.com/office/word/2015/wordml/symex" xmlns:wpg="http://schemas.microsoft.com/office/word/2010/wordprocessingGroup" xmlns:wpi="http://schemas.microsoft.com/office/word/2010/wordprocessingInk" xmlns:wne="http://schemas.microsoft.com/office/word/2006/wordml" xmlns:wps="http://schemas.microsoft.com/office/word/2010/wordprocessingShape" mc:Ignorable="w14 w15 w16se w16cid w16 w16cex w16sdtdh wp14">
+<w:endnotes xmlns:wpc="http://schemas.microsoft.com/office/word/2010/wordprocessingCanvas" xmlns:cx="http://schemas.microsoft.com/office/drawing/2014/chartex" xmlns:cx1="http://schemas.microsoft.com/office/drawing/2015/9/8/chartex" xmlns:cx2="http://schemas.microsoft.com/office/drawing/2015/10/21/chartex" xmlns:cx3="http://schemas.microsoft.com/office/drawing/2016/5/9/chartex" xmlns:cx4="http://schemas.microsoft.com/office/drawing/2016/5/10/chartex" xmlns:cx5="http://schemas.microsoft.com/office/drawing/2016/5/11/chartex" xmlns:cx6="http://schemas.microsoft.com/office/drawing/2016/5/12/chartex" xmlns:cx7="http://schemas.microsoft.com/office/drawing/2016/5/13/chartex" xmlns:cx8="http://schemas.microsoft.com/office/drawing/2016/5/14/chartex" xmlns:mc="http://schemas.openxmlformats.org/markup-compatibility/2006" xmlns:aink="http://schemas.microsoft.com/office/drawing/2016/ink" xmlns:am3d="http://schemas.microsoft.com/office/drawing/2017/model3d" xmlns:o="urn:schemas-microsoft-com:office:office" xmlns:oel="http://schemas.microsoft.com/office/2019/extlst" xmlns:r="http://schemas.openxmlformats.org/officeDocument/2006/relationships" xmlns:m="http://schemas.openxmlformats.org/officeDocument/2006/math" xmlns:v="urn:schemas-microsoft-com:vml" xmlns:wp14="http://schemas.microsoft.com/office/word/2010/wordprocessingDrawing" xmlns:wp="http://schemas.openxmlformats.org/drawingml/2006/wordprocessingDrawing" xmlns:w10="urn:schemas-microsoft-com:office:word" xmlns:w="http://schemas.openxmlformats.org/wordprocessingml/2006/main" xmlns:w14="http://schemas.microsoft.com/office/word/2010/wordml" xmlns:w15="http://schemas.microsoft.com/office/word/2012/wordml" xmlns:w16cex="http://schemas.microsoft.com/office/word/2018/wordml/cex" xmlns:w16cid="http://schemas.microsoft.com/office/word/2016/wordml/cid" xmlns:w16="http://schemas.microsoft.com/office/word/2018/wordml" xmlns:w16du="http://schemas.microsoft.com/office/word/2023/wordml/word16du" xmlns:w16sdtdh="http://schemas.microsoft.com/office/word/2020/wordml/sdtdatahash" xmlns:w16sdtfl="http://schemas.microsoft.com/office/word/2024/wordml/sdtformatlock" xmlns:w16se="http://schemas.microsoft.com/office/word/2015/wordml/symex" xmlns:wpg="http://schemas.microsoft.com/office/word/2010/wordprocessingGroup" xmlns:wpi="http://schemas.microsoft.com/office/word/2010/wordprocessingInk" xmlns:wne="http://schemas.microsoft.com/office/word/2006/wordml" xmlns:wps="http://schemas.microsoft.com/office/word/2010/wordprocessingShape" mc:Ignorable="w14 w15 w16se w16cid w16 w16cex w16sdtdh w16sdtfl w16du wp14">
   <w:endnote w:type="separator" w:id="-1">
     <w:p>
       <w:pPr>
@@ -34113,7 +34065,7 @@
 </file>
 
 <file path=word/footer1.xml><?xml version="1.0" encoding="utf-8"?>
-<w:ftr xmlns:wpc="http://schemas.microsoft.com/office/word/2010/wordprocessingCanvas" xmlns:cx="http://schemas.microsoft.com/office/drawing/2014/chartex" xmlns:cx1="http://schemas.microsoft.com/office/drawing/2015/9/8/chartex" xmlns:cx2="http://schemas.microsoft.com/office/drawing/2015/10/21/chartex" xmlns:cx3="http://schemas.microsoft.com/office/drawing/2016/5/9/chartex" xmlns:cx4="http://schemas.microsoft.com/office/drawing/2016/5/10/chartex" xmlns:cx5="http://schemas.microsoft.com/office/drawing/2016/5/11/chartex" xmlns:cx6="http://schemas.microsoft.com/office/drawing/2016/5/12/chartex" xmlns:cx7="http://schemas.microsoft.com/office/drawing/2016/5/13/chartex" xmlns:cx8="http://schemas.microsoft.com/office/drawing/2016/5/14/chartex" xmlns:mc="http://schemas.openxmlformats.org/markup-compatibility/2006" xmlns:aink="http://schemas.microsoft.com/office/drawing/2016/ink" xmlns:am3d="http://schemas.microsoft.com/office/drawing/2017/model3d" xmlns:o="urn:schemas-microsoft-com:office:office" xmlns:r="http://schemas.openxmlformats.org/officeDocument/2006/relationships" xmlns:m="http://schemas.openxmlformats.org/officeDocument/2006/math" xmlns:v="urn:schemas-microsoft-com:vml" xmlns:wp14="http://schemas.microsoft.com/office/word/2010/wordprocessingDrawing" xmlns:wp="http://schemas.openxmlformats.org/drawingml/2006/wordprocessingDrawing" xmlns:w10="urn:schemas-microsoft-com:office:word" xmlns:w="http://schemas.openxmlformats.org/wordprocessingml/2006/main" xmlns:w14="http://schemas.microsoft.com/office/word/2010/wordml" xmlns:w15="http://schemas.microsoft.com/office/word/2012/wordml" xmlns:w16cex="http://schemas.microsoft.com/office/word/2018/wordml/cex" xmlns:w16cid="http://schemas.microsoft.com/office/word/2016/wordml/cid" xmlns:w16="http://schemas.microsoft.com/office/word/2018/wordml" xmlns:w16sdtdh="http://schemas.microsoft.com/office/word/2020/wordml/sdtdatahash" xmlns:w16se="http://schemas.microsoft.com/office/word/2015/wordml/symex" xmlns:wpg="http://schemas.microsoft.com/office/word/2010/wordprocessingGroup" xmlns:wpi="http://schemas.microsoft.com/office/word/2010/wordprocessingInk" xmlns:wne="http://schemas.microsoft.com/office/word/2006/wordml" xmlns:wps="http://schemas.microsoft.com/office/word/2010/wordprocessingShape" mc:Ignorable="w14 w15 w16se w16cid w16 w16cex w16sdtdh wp14">
+<w:ftr xmlns:wpc="http://schemas.microsoft.com/office/word/2010/wordprocessingCanvas" xmlns:cx="http://schemas.microsoft.com/office/drawing/2014/chartex" xmlns:cx1="http://schemas.microsoft.com/office/drawing/2015/9/8/chartex" xmlns:cx2="http://schemas.microsoft.com/office/drawing/2015/10/21/chartex" xmlns:cx3="http://schemas.microsoft.com/office/drawing/2016/5/9/chartex" xmlns:cx4="http://schemas.microsoft.com/office/drawing/2016/5/10/chartex" xmlns:cx5="http://schemas.microsoft.com/office/drawing/2016/5/11/chartex" xmlns:cx6="http://schemas.microsoft.com/office/drawing/2016/5/12/chartex" xmlns:cx7="http://schemas.microsoft.com/office/drawing/2016/5/13/chartex" xmlns:cx8="http://schemas.microsoft.com/office/drawing/2016/5/14/chartex" xmlns:mc="http://schemas.openxmlformats.org/markup-compatibility/2006" xmlns:aink="http://schemas.microsoft.com/office/drawing/2016/ink" xmlns:am3d="http://schemas.microsoft.com/office/drawing/2017/model3d" xmlns:o="urn:schemas-microsoft-com:office:office" xmlns:oel="http://schemas.microsoft.com/office/2019/extlst" xmlns:r="http://schemas.openxmlformats.org/officeDocument/2006/relationships" xmlns:m="http://schemas.openxmlformats.org/officeDocument/2006/math" xmlns:v="urn:schemas-microsoft-com:vml" xmlns:wp14="http://schemas.microsoft.com/office/word/2010/wordprocessingDrawing" xmlns:wp="http://schemas.openxmlformats.org/drawingml/2006/wordprocessingDrawing" xmlns:w10="urn:schemas-microsoft-com:office:word" xmlns:w="http://schemas.openxmlformats.org/wordprocessingml/2006/main" xmlns:w14="http://schemas.microsoft.com/office/word/2010/wordml" xmlns:w15="http://schemas.microsoft.com/office/word/2012/wordml" xmlns:w16cex="http://schemas.microsoft.com/office/word/2018/wordml/cex" xmlns:w16cid="http://schemas.microsoft.com/office/word/2016/wordml/cid" xmlns:w16="http://schemas.microsoft.com/office/word/2018/wordml" xmlns:w16du="http://schemas.microsoft.com/office/word/2023/wordml/word16du" xmlns:w16sdtdh="http://schemas.microsoft.com/office/word/2020/wordml/sdtdatahash" xmlns:w16sdtfl="http://schemas.microsoft.com/office/word/2024/wordml/sdtformatlock" xmlns:w16se="http://schemas.microsoft.com/office/word/2015/wordml/symex" xmlns:wpg="http://schemas.microsoft.com/office/word/2010/wordprocessingGroup" xmlns:wpi="http://schemas.microsoft.com/office/word/2010/wordprocessingInk" xmlns:wne="http://schemas.microsoft.com/office/word/2006/wordml" xmlns:wps="http://schemas.microsoft.com/office/word/2010/wordprocessingShape" mc:Ignorable="w14 w15 w16se w16cid w16 w16cex w16sdtdh w16sdtfl w16du wp14">
   <w:tbl>
     <w:tblPr>
       <w:tblW w:w="0" w:type="auto"/>
@@ -34167,7 +34119,7 @@
 </file>
 
 <file path=word/footnotes.xml><?xml version="1.0" encoding="utf-8"?>
-<w:footnotes xmlns:wpc="http://schemas.microsoft.com/office/word/2010/wordprocessingCanvas" xmlns:cx="http://schemas.microsoft.com/office/drawing/2014/chartex" xmlns:cx1="http://schemas.microsoft.com/office/drawing/2015/9/8/chartex" xmlns:cx2="http://schemas.microsoft.com/office/drawing/2015/10/21/chartex" xmlns:cx3="http://schemas.microsoft.com/office/drawing/2016/5/9/chartex" xmlns:cx4="http://schemas.microsoft.com/office/drawing/2016/5/10/chartex" xmlns:cx5="http://schemas.microsoft.com/office/drawing/2016/5/11/chartex" xmlns:cx6="http://schemas.microsoft.com/office/drawing/2016/5/12/chartex" xmlns:cx7="http://schemas.microsoft.com/office/drawing/2016/5/13/chartex" xmlns:cx8="http://schemas.microsoft.com/office/drawing/2016/5/14/chartex" xmlns:mc="http://schemas.openxmlformats.org/markup-compatibility/2006" xmlns:aink="http://schemas.microsoft.com/office/drawing/2016/ink" xmlns:am3d="http://schemas.microsoft.com/office/drawing/2017/model3d" xmlns:o="urn:schemas-microsoft-com:office:office" xmlns:r="http://schemas.openxmlformats.org/officeDocument/2006/relationships" xmlns:m="http://schemas.openxmlformats.org/officeDocument/2006/math" xmlns:v="urn:schemas-microsoft-com:vml" xmlns:wp14="http://schemas.microsoft.com/office/word/2010/wordprocessingDrawing" xmlns:wp="http://schemas.openxmlformats.org/drawingml/2006/wordprocessingDrawing" xmlns:w10="urn:schemas-microsoft-com:office:word" xmlns:w="http://schemas.openxmlformats.org/wordprocessingml/2006/main" xmlns:w14="http://schemas.microsoft.com/office/word/2010/wordml" xmlns:w15="http://schemas.microsoft.com/office/word/2012/wordml" xmlns:w16cex="http://schemas.microsoft.com/office/word/2018/wordml/cex" xmlns:w16cid="http://schemas.microsoft.com/office/word/2016/wordml/cid" xmlns:w16="http://schemas.microsoft.com/office/word/2018/wordml" xmlns:w16sdtdh="http://schemas.microsoft.com/office/word/2020/wordml/sdtdatahash" xmlns:w16se="http://schemas.microsoft.com/office/word/2015/wordml/symex" xmlns:wpg="http://schemas.microsoft.com/office/word/2010/wordprocessingGroup" xmlns:wpi="http://schemas.microsoft.com/office/word/2010/wordprocessingInk" xmlns:wne="http://schemas.microsoft.com/office/word/2006/wordml" xmlns:wps="http://schemas.microsoft.com/office/word/2010/wordprocessingShape" mc:Ignorable="w14 w15 w16se w16cid w16 w16cex w16sdtdh wp14">
+<w:footnotes xmlns:wpc="http://schemas.microsoft.com/office/word/2010/wordprocessingCanvas" xmlns:cx="http://schemas.microsoft.com/office/drawing/2014/chartex" xmlns:cx1="http://schemas.microsoft.com/office/drawing/2015/9/8/chartex" xmlns:cx2="http://schemas.microsoft.com/office/drawing/2015/10/21/chartex" xmlns:cx3="http://schemas.microsoft.com/office/drawing/2016/5/9/chartex" xmlns:cx4="http://schemas.microsoft.com/office/drawing/2016/5/10/chartex" xmlns:cx5="http://schemas.microsoft.com/office/drawing/2016/5/11/chartex" xmlns:cx6="http://schemas.microsoft.com/office/drawing/2016/5/12/chartex" xmlns:cx7="http://schemas.microsoft.com/office/drawing/2016/5/13/chartex" xmlns:cx8="http://schemas.microsoft.com/office/drawing/2016/5/14/chartex" xmlns:mc="http://schemas.openxmlformats.org/markup-compatibility/2006" xmlns:aink="http://schemas.microsoft.com/office/drawing/2016/ink" xmlns:am3d="http://schemas.microsoft.com/office/drawing/2017/model3d" xmlns:o="urn:schemas-microsoft-com:office:office" xmlns:oel="http://schemas.microsoft.com/office/2019/extlst" xmlns:r="http://schemas.openxmlformats.org/officeDocument/2006/relationships" xmlns:m="http://schemas.openxmlformats.org/officeDocument/2006/math" xmlns:v="urn:schemas-microsoft-com:vml" xmlns:wp14="http://schemas.microsoft.com/office/word/2010/wordprocessingDrawing" xmlns:wp="http://schemas.openxmlformats.org/drawingml/2006/wordprocessingDrawing" xmlns:w10="urn:schemas-microsoft-com:office:word" xmlns:w="http://schemas.openxmlformats.org/wordprocessingml/2006/main" xmlns:w14="http://schemas.microsoft.com/office/word/2010/wordml" xmlns:w15="http://schemas.microsoft.com/office/word/2012/wordml" xmlns:w16cex="http://schemas.microsoft.com/office/word/2018/wordml/cex" xmlns:w16cid="http://schemas.microsoft.com/office/word/2016/wordml/cid" xmlns:w16="http://schemas.microsoft.com/office/word/2018/wordml" xmlns:w16du="http://schemas.microsoft.com/office/word/2023/wordml/word16du" xmlns:w16sdtdh="http://schemas.microsoft.com/office/word/2020/wordml/sdtdatahash" xmlns:w16sdtfl="http://schemas.microsoft.com/office/word/2024/wordml/sdtformatlock" xmlns:w16se="http://schemas.microsoft.com/office/word/2015/wordml/symex" xmlns:wpg="http://schemas.microsoft.com/office/word/2010/wordprocessingGroup" xmlns:wpi="http://schemas.microsoft.com/office/word/2010/wordprocessingInk" xmlns:wne="http://schemas.microsoft.com/office/word/2006/wordml" xmlns:wps="http://schemas.microsoft.com/office/word/2010/wordprocessingShape" mc:Ignorable="w14 w15 w16se w16cid w16 w16cex w16sdtdh w16sdtfl w16du wp14">
   <w:footnote w:type="separator" w:id="-1">
     <w:p>
       <w:pPr>
@@ -34199,7 +34151,7 @@
 </file>
 
 <file path=word/header1.xml><?xml version="1.0" encoding="utf-8"?>
-<w:hdr xmlns:wpc="http://schemas.microsoft.com/office/word/2010/wordprocessingCanvas" xmlns:cx="http://schemas.microsoft.com/office/drawing/2014/chartex" xmlns:cx1="http://schemas.microsoft.com/office/drawing/2015/9/8/chartex" xmlns:cx2="http://schemas.microsoft.com/office/drawing/2015/10/21/chartex" xmlns:cx3="http://schemas.microsoft.com/office/drawing/2016/5/9/chartex" xmlns:cx4="http://schemas.microsoft.com/office/drawing/2016/5/10/chartex" xmlns:cx5="http://schemas.microsoft.com/office/drawing/2016/5/11/chartex" xmlns:cx6="http://schemas.microsoft.com/office/drawing/2016/5/12/chartex" xmlns:cx7="http://schemas.microsoft.com/office/drawing/2016/5/13/chartex" xmlns:cx8="http://schemas.microsoft.com/office/drawing/2016/5/14/chartex" xmlns:mc="http://schemas.openxmlformats.org/markup-compatibility/2006" xmlns:aink="http://schemas.microsoft.com/office/drawing/2016/ink" xmlns:am3d="http://schemas.microsoft.com/office/drawing/2017/model3d" xmlns:o="urn:schemas-microsoft-com:office:office" xmlns:r="http://schemas.openxmlformats.org/officeDocument/2006/relationships" xmlns:m="http://schemas.openxmlformats.org/officeDocument/2006/math" xmlns:v="urn:schemas-microsoft-com:vml" xmlns:wp14="http://schemas.microsoft.com/office/word/2010/wordprocessingDrawing" xmlns:wp="http://schemas.openxmlformats.org/drawingml/2006/wordprocessingDrawing" xmlns:w10="urn:schemas-microsoft-com:office:word" xmlns:w="http://schemas.openxmlformats.org/wordprocessingml/2006/main" xmlns:w14="http://schemas.microsoft.com/office/word/2010/wordml" xmlns:w15="http://schemas.microsoft.com/office/word/2012/wordml" xmlns:w16cex="http://schemas.microsoft.com/office/word/2018/wordml/cex" xmlns:w16cid="http://schemas.microsoft.com/office/word/2016/wordml/cid" xmlns:w16="http://schemas.microsoft.com/office/word/2018/wordml" xmlns:w16sdtdh="http://schemas.microsoft.com/office/word/2020/wordml/sdtdatahash" xmlns:w16se="http://schemas.microsoft.com/office/word/2015/wordml/symex" xmlns:wpg="http://schemas.microsoft.com/office/word/2010/wordprocessingGroup" xmlns:wpi="http://schemas.microsoft.com/office/word/2010/wordprocessingInk" xmlns:wne="http://schemas.microsoft.com/office/word/2006/wordml" xmlns:wps="http://schemas.microsoft.com/office/word/2010/wordprocessingShape" mc:Ignorable="w14 w15 w16se w16cid w16 w16cex w16sdtdh wp14">
+<w:hdr xmlns:wpc="http://schemas.microsoft.com/office/word/2010/wordprocessingCanvas" xmlns:cx="http://schemas.microsoft.com/office/drawing/2014/chartex" xmlns:cx1="http://schemas.microsoft.com/office/drawing/2015/9/8/chartex" xmlns:cx2="http://schemas.microsoft.com/office/drawing/2015/10/21/chartex" xmlns:cx3="http://schemas.microsoft.com/office/drawing/2016/5/9/chartex" xmlns:cx4="http://schemas.microsoft.com/office/drawing/2016/5/10/chartex" xmlns:cx5="http://schemas.microsoft.com/office/drawing/2016/5/11/chartex" xmlns:cx6="http://schemas.microsoft.com/office/drawing/2016/5/12/chartex" xmlns:cx7="http://schemas.microsoft.com/office/drawing/2016/5/13/chartex" xmlns:cx8="http://schemas.microsoft.com/office/drawing/2016/5/14/chartex" xmlns:mc="http://schemas.openxmlformats.org/markup-compatibility/2006" xmlns:aink="http://schemas.microsoft.com/office/drawing/2016/ink" xmlns:am3d="http://schemas.microsoft.com/office/drawing/2017/model3d" xmlns:o="urn:schemas-microsoft-com:office:office" xmlns:oel="http://schemas.microsoft.com/office/2019/extlst" xmlns:r="http://schemas.openxmlformats.org/officeDocument/2006/relationships" xmlns:m="http://schemas.openxmlformats.org/officeDocument/2006/math" xmlns:v="urn:schemas-microsoft-com:vml" xmlns:wp14="http://schemas.microsoft.com/office/word/2010/wordprocessingDrawing" xmlns:wp="http://schemas.openxmlformats.org/drawingml/2006/wordprocessingDrawing" xmlns:w10="urn:schemas-microsoft-com:office:word" xmlns:w="http://schemas.openxmlformats.org/wordprocessingml/2006/main" xmlns:w14="http://schemas.microsoft.com/office/word/2010/wordml" xmlns:w15="http://schemas.microsoft.com/office/word/2012/wordml" xmlns:w16cex="http://schemas.microsoft.com/office/word/2018/wordml/cex" xmlns:w16cid="http://schemas.microsoft.com/office/word/2016/wordml/cid" xmlns:w16="http://schemas.microsoft.com/office/word/2018/wordml" xmlns:w16du="http://schemas.microsoft.com/office/word/2023/wordml/word16du" xmlns:w16sdtdh="http://schemas.microsoft.com/office/word/2020/wordml/sdtdatahash" xmlns:w16sdtfl="http://schemas.microsoft.com/office/word/2024/wordml/sdtformatlock" xmlns:w16se="http://schemas.microsoft.com/office/word/2015/wordml/symex" xmlns:wpg="http://schemas.microsoft.com/office/word/2010/wordprocessingGroup" xmlns:wpi="http://schemas.microsoft.com/office/word/2010/wordprocessingInk" xmlns:wne="http://schemas.microsoft.com/office/word/2006/wordml" xmlns:wps="http://schemas.microsoft.com/office/word/2010/wordprocessingShape" mc:Ignorable="w14 w15 w16se w16cid w16 w16cex w16sdtdh w16sdtfl w16du wp14">
   <w:tbl>
     <w:tblPr>
       <w:tblW w:w="0" w:type="auto"/>
@@ -34265,7 +34217,7 @@
 </file>
 
 <file path=word/numbering.xml><?xml version="1.0" encoding="utf-8"?>
-<w:numbering xmlns:wpc="http://schemas.microsoft.com/office/word/2010/wordprocessingCanvas" xmlns:cx="http://schemas.microsoft.com/office/drawing/2014/chartex" xmlns:cx1="http://schemas.microsoft.com/office/drawing/2015/9/8/chartex" xmlns:cx2="http://schemas.microsoft.com/office/drawing/2015/10/21/chartex" xmlns:cx3="http://schemas.microsoft.com/office/drawing/2016/5/9/chartex" xmlns:cx4="http://schemas.microsoft.com/office/drawing/2016/5/10/chartex" xmlns:cx5="http://schemas.microsoft.com/office/drawing/2016/5/11/chartex" xmlns:cx6="http://schemas.microsoft.com/office/drawing/2016/5/12/chartex" xmlns:cx7="http://schemas.microsoft.com/office/drawing/2016/5/13/chartex" xmlns:cx8="http://schemas.microsoft.com/office/drawing/2016/5/14/chartex" xmlns:mc="http://schemas.openxmlformats.org/markup-compatibility/2006" xmlns:aink="http://schemas.microsoft.com/office/drawing/2016/ink" xmlns:am3d="http://schemas.microsoft.com/office/drawing/2017/model3d" xmlns:o="urn:schemas-microsoft-com:office:office" xmlns:r="http://schemas.openxmlformats.org/officeDocument/2006/relationships" xmlns:m="http://schemas.openxmlformats.org/officeDocument/2006/math" xmlns:v="urn:schemas-microsoft-com:vml" xmlns:wp14="http://schemas.microsoft.com/office/word/2010/wordprocessingDrawing" xmlns:wp="http://schemas.openxmlformats.org/drawingml/2006/wordprocessingDrawing" xmlns:w10="urn:schemas-microsoft-com:office:word" xmlns:w="http://schemas.openxmlformats.org/wordprocessingml/2006/main" xmlns:w14="http://schemas.microsoft.com/office/word/2010/wordml" xmlns:w15="http://schemas.microsoft.com/office/word/2012/wordml" xmlns:w16cex="http://schemas.microsoft.com/office/word/2018/wordml/cex" xmlns:w16cid="http://schemas.microsoft.com/office/word/2016/wordml/cid" xmlns:w16="http://schemas.microsoft.com/office/word/2018/wordml" xmlns:w16sdtdh="http://schemas.microsoft.com/office/word/2020/wordml/sdtdatahash" xmlns:w16se="http://schemas.microsoft.com/office/word/2015/wordml/symex" xmlns:wpg="http://schemas.microsoft.com/office/word/2010/wordprocessingGroup" xmlns:wpi="http://schemas.microsoft.com/office/word/2010/wordprocessingInk" xmlns:wne="http://schemas.microsoft.com/office/word/2006/wordml" xmlns:wps="http://schemas.microsoft.com/office/word/2010/wordprocessingShape" mc:Ignorable="w14 w15 w16se w16cid w16 w16cex w16sdtdh wp14">
+<w:numbering xmlns:wpc="http://schemas.microsoft.com/office/word/2010/wordprocessingCanvas" xmlns:cx="http://schemas.microsoft.com/office/drawing/2014/chartex" xmlns:cx1="http://schemas.microsoft.com/office/drawing/2015/9/8/chartex" xmlns:cx2="http://schemas.microsoft.com/office/drawing/2015/10/21/chartex" xmlns:cx3="http://schemas.microsoft.com/office/drawing/2016/5/9/chartex" xmlns:cx4="http://schemas.microsoft.com/office/drawing/2016/5/10/chartex" xmlns:cx5="http://schemas.microsoft.com/office/drawing/2016/5/11/chartex" xmlns:cx6="http://schemas.microsoft.com/office/drawing/2016/5/12/chartex" xmlns:cx7="http://schemas.microsoft.com/office/drawing/2016/5/13/chartex" xmlns:cx8="http://schemas.microsoft.com/office/drawing/2016/5/14/chartex" xmlns:mc="http://schemas.openxmlformats.org/markup-compatibility/2006" xmlns:aink="http://schemas.microsoft.com/office/drawing/2016/ink" xmlns:am3d="http://schemas.microsoft.com/office/drawing/2017/model3d" xmlns:o="urn:schemas-microsoft-com:office:office" xmlns:oel="http://schemas.microsoft.com/office/2019/extlst" xmlns:r="http://schemas.openxmlformats.org/officeDocument/2006/relationships" xmlns:m="http://schemas.openxmlformats.org/officeDocument/2006/math" xmlns:v="urn:schemas-microsoft-com:vml" xmlns:wp14="http://schemas.microsoft.com/office/word/2010/wordprocessingDrawing" xmlns:wp="http://schemas.openxmlformats.org/drawingml/2006/wordprocessingDrawing" xmlns:w10="urn:schemas-microsoft-com:office:word" xmlns:w="http://schemas.openxmlformats.org/wordprocessingml/2006/main" xmlns:w14="http://schemas.microsoft.com/office/word/2010/wordml" xmlns:w15="http://schemas.microsoft.com/office/word/2012/wordml" xmlns:w16cex="http://schemas.microsoft.com/office/word/2018/wordml/cex" xmlns:w16cid="http://schemas.microsoft.com/office/word/2016/wordml/cid" xmlns:w16="http://schemas.microsoft.com/office/word/2018/wordml" xmlns:w16du="http://schemas.microsoft.com/office/word/2023/wordml/word16du" xmlns:w16sdtdh="http://schemas.microsoft.com/office/word/2020/wordml/sdtdatahash" xmlns:w16sdtfl="http://schemas.microsoft.com/office/word/2024/wordml/sdtformatlock" xmlns:w16se="http://schemas.microsoft.com/office/word/2015/wordml/symex" xmlns:wpg="http://schemas.microsoft.com/office/word/2010/wordprocessingGroup" xmlns:wpi="http://schemas.microsoft.com/office/word/2010/wordprocessingInk" xmlns:wne="http://schemas.microsoft.com/office/word/2006/wordml" xmlns:wps="http://schemas.microsoft.com/office/word/2010/wordprocessingShape" mc:Ignorable="w14 w15 w16se w16cid w16 w16cex w16sdtdh w16sdtfl w16du wp14">
   <w:abstractNum w:abstractNumId="0" w15:restartNumberingAfterBreak="0">
     <w:nsid w:val="03C007B3"/>
     <w:multiLevelType w:val="multilevel"/>
@@ -36950,6 +36902,92 @@
     </w:lvl>
   </w:abstractNum>
   <w:abstractNum w:abstractNumId="20" w15:restartNumberingAfterBreak="0">
+    <w:nsid w:val="3C4A2E89"/>
+    <w:multiLevelType w:val="hybridMultilevel"/>
+    <w:tmpl w:val="D2827B08"/>
+    <w:lvl w:ilvl="0" w:tplc="240A000F">
+      <w:start w:val="1"/>
+      <w:numFmt w:val="decimal"/>
+      <w:lvlText w:val="%1."/>
+      <w:lvlJc w:val="left"/>
+      <w:pPr>
+        <w:ind w:left="720" w:hanging="360"/>
+      </w:pPr>
+    </w:lvl>
+    <w:lvl w:ilvl="1" w:tplc="240A0019" w:tentative="1">
+      <w:start w:val="1"/>
+      <w:numFmt w:val="lowerLetter"/>
+      <w:lvlText w:val="%2."/>
+      <w:lvlJc w:val="left"/>
+      <w:pPr>
+        <w:ind w:left="1440" w:hanging="360"/>
+      </w:pPr>
+    </w:lvl>
+    <w:lvl w:ilvl="2" w:tplc="240A001B" w:tentative="1">
+      <w:start w:val="1"/>
+      <w:numFmt w:val="lowerRoman"/>
+      <w:lvlText w:val="%3."/>
+      <w:lvlJc w:val="right"/>
+      <w:pPr>
+        <w:ind w:left="2160" w:hanging="180"/>
+      </w:pPr>
+    </w:lvl>
+    <w:lvl w:ilvl="3" w:tplc="240A000F" w:tentative="1">
+      <w:start w:val="1"/>
+      <w:numFmt w:val="decimal"/>
+      <w:lvlText w:val="%4."/>
+      <w:lvlJc w:val="left"/>
+      <w:pPr>
+        <w:ind w:left="2880" w:hanging="360"/>
+      </w:pPr>
+    </w:lvl>
+    <w:lvl w:ilvl="4" w:tplc="240A0019" w:tentative="1">
+      <w:start w:val="1"/>
+      <w:numFmt w:val="lowerLetter"/>
+      <w:lvlText w:val="%5."/>
+      <w:lvlJc w:val="left"/>
+      <w:pPr>
+        <w:ind w:left="3600" w:hanging="360"/>
+      </w:pPr>
+    </w:lvl>
+    <w:lvl w:ilvl="5" w:tplc="240A001B" w:tentative="1">
+      <w:start w:val="1"/>
+      <w:numFmt w:val="lowerRoman"/>
+      <w:lvlText w:val="%6."/>
+      <w:lvlJc w:val="right"/>
+      <w:pPr>
+        <w:ind w:left="4320" w:hanging="180"/>
+      </w:pPr>
+    </w:lvl>
+    <w:lvl w:ilvl="6" w:tplc="240A000F" w:tentative="1">
+      <w:start w:val="1"/>
+      <w:numFmt w:val="decimal"/>
+      <w:lvlText w:val="%7."/>
+      <w:lvlJc w:val="left"/>
+      <w:pPr>
+        <w:ind w:left="5040" w:hanging="360"/>
+      </w:pPr>
+    </w:lvl>
+    <w:lvl w:ilvl="7" w:tplc="240A0019" w:tentative="1">
+      <w:start w:val="1"/>
+      <w:numFmt w:val="lowerLetter"/>
+      <w:lvlText w:val="%8."/>
+      <w:lvlJc w:val="left"/>
+      <w:pPr>
+        <w:ind w:left="5760" w:hanging="360"/>
+      </w:pPr>
+    </w:lvl>
+    <w:lvl w:ilvl="8" w:tplc="240A001B" w:tentative="1">
+      <w:start w:val="1"/>
+      <w:numFmt w:val="lowerRoman"/>
+      <w:lvlText w:val="%9."/>
+      <w:lvlJc w:val="right"/>
+      <w:pPr>
+        <w:ind w:left="6480" w:hanging="180"/>
+      </w:pPr>
+    </w:lvl>
+  </w:abstractNum>
+  <w:abstractNum w:abstractNumId="21" w15:restartNumberingAfterBreak="0">
     <w:nsid w:val="3EA62BCE"/>
     <w:multiLevelType w:val="hybridMultilevel"/>
     <w:tmpl w:val="591ACD86"/>
@@ -37062,7 +37100,7 @@
       </w:rPr>
     </w:lvl>
   </w:abstractNum>
-  <w:abstractNum w:abstractNumId="21" w15:restartNumberingAfterBreak="0">
+  <w:abstractNum w:abstractNumId="22" w15:restartNumberingAfterBreak="0">
     <w:nsid w:val="43572EAF"/>
     <w:multiLevelType w:val="multilevel"/>
     <w:tmpl w:val="6BB69410"/>
@@ -37211,7 +37249,7 @@
       </w:rPr>
     </w:lvl>
   </w:abstractNum>
-  <w:abstractNum w:abstractNumId="22" w15:restartNumberingAfterBreak="0">
+  <w:abstractNum w:abstractNumId="23" w15:restartNumberingAfterBreak="0">
     <w:nsid w:val="476F293E"/>
     <w:multiLevelType w:val="hybridMultilevel"/>
     <w:tmpl w:val="C0BC8A8E"/>
@@ -37324,7 +37362,7 @@
       </w:rPr>
     </w:lvl>
   </w:abstractNum>
-  <w:abstractNum w:abstractNumId="23" w15:restartNumberingAfterBreak="0">
+  <w:abstractNum w:abstractNumId="24" w15:restartNumberingAfterBreak="0">
     <w:nsid w:val="47C1068E"/>
     <w:multiLevelType w:val="multilevel"/>
     <w:tmpl w:val="4A285B36"/>
@@ -37473,7 +37511,7 @@
       </w:rPr>
     </w:lvl>
   </w:abstractNum>
-  <w:abstractNum w:abstractNumId="24" w15:restartNumberingAfterBreak="0">
+  <w:abstractNum w:abstractNumId="25" w15:restartNumberingAfterBreak="0">
     <w:nsid w:val="4A462558"/>
     <w:multiLevelType w:val="multilevel"/>
     <w:tmpl w:val="D9A08754"/>
@@ -37622,7 +37660,7 @@
       </w:rPr>
     </w:lvl>
   </w:abstractNum>
-  <w:abstractNum w:abstractNumId="25" w15:restartNumberingAfterBreak="0">
+  <w:abstractNum w:abstractNumId="26" w15:restartNumberingAfterBreak="0">
     <w:nsid w:val="4C95467A"/>
     <w:multiLevelType w:val="hybridMultilevel"/>
     <w:tmpl w:val="D892F254"/>
@@ -37735,7 +37773,7 @@
       </w:rPr>
     </w:lvl>
   </w:abstractNum>
-  <w:abstractNum w:abstractNumId="26" w15:restartNumberingAfterBreak="0">
+  <w:abstractNum w:abstractNumId="27" w15:restartNumberingAfterBreak="0">
     <w:nsid w:val="50231105"/>
     <w:multiLevelType w:val="hybridMultilevel"/>
     <w:tmpl w:val="386AB73E"/>
@@ -37848,7 +37886,7 @@
       </w:rPr>
     </w:lvl>
   </w:abstractNum>
-  <w:abstractNum w:abstractNumId="27" w15:restartNumberingAfterBreak="0">
+  <w:abstractNum w:abstractNumId="28" w15:restartNumberingAfterBreak="0">
     <w:nsid w:val="56204222"/>
     <w:multiLevelType w:val="hybridMultilevel"/>
     <w:tmpl w:val="A836D396"/>
@@ -37961,7 +37999,7 @@
       </w:rPr>
     </w:lvl>
   </w:abstractNum>
-  <w:abstractNum w:abstractNumId="28" w15:restartNumberingAfterBreak="0">
+  <w:abstractNum w:abstractNumId="29" w15:restartNumberingAfterBreak="0">
     <w:nsid w:val="5BFC2651"/>
     <w:multiLevelType w:val="hybridMultilevel"/>
     <w:tmpl w:val="7B40EB8C"/>
@@ -38074,7 +38112,7 @@
       </w:rPr>
     </w:lvl>
   </w:abstractNum>
-  <w:abstractNum w:abstractNumId="29" w15:restartNumberingAfterBreak="0">
+  <w:abstractNum w:abstractNumId="30" w15:restartNumberingAfterBreak="0">
     <w:nsid w:val="5CCA6D88"/>
     <w:multiLevelType w:val="multilevel"/>
     <w:tmpl w:val="766EC448"/>
@@ -38223,7 +38261,7 @@
       </w:rPr>
     </w:lvl>
   </w:abstractNum>
-  <w:abstractNum w:abstractNumId="30" w15:restartNumberingAfterBreak="0">
+  <w:abstractNum w:abstractNumId="31" w15:restartNumberingAfterBreak="0">
     <w:nsid w:val="61F135D6"/>
     <w:multiLevelType w:val="hybridMultilevel"/>
     <w:tmpl w:val="EC94AC36"/>
@@ -38336,7 +38374,7 @@
       </w:rPr>
     </w:lvl>
   </w:abstractNum>
-  <w:abstractNum w:abstractNumId="31" w15:restartNumberingAfterBreak="0">
+  <w:abstractNum w:abstractNumId="32" w15:restartNumberingAfterBreak="0">
     <w:nsid w:val="634C3138"/>
     <w:multiLevelType w:val="multilevel"/>
     <w:tmpl w:val="E30CE810"/>
@@ -38449,7 +38487,7 @@
       </w:rPr>
     </w:lvl>
   </w:abstractNum>
-  <w:abstractNum w:abstractNumId="32" w15:restartNumberingAfterBreak="0">
+  <w:abstractNum w:abstractNumId="33" w15:restartNumberingAfterBreak="0">
     <w:nsid w:val="63975B08"/>
     <w:multiLevelType w:val="multilevel"/>
     <w:tmpl w:val="FF06297A"/>
@@ -38598,7 +38636,7 @@
       </w:rPr>
     </w:lvl>
   </w:abstractNum>
-  <w:abstractNum w:abstractNumId="33" w15:restartNumberingAfterBreak="0">
+  <w:abstractNum w:abstractNumId="34" w15:restartNumberingAfterBreak="0">
     <w:nsid w:val="68BE7D54"/>
     <w:multiLevelType w:val="multilevel"/>
     <w:tmpl w:val="B53C77EC"/>
@@ -38747,7 +38785,7 @@
       </w:rPr>
     </w:lvl>
   </w:abstractNum>
-  <w:abstractNum w:abstractNumId="34" w15:restartNumberingAfterBreak="0">
+  <w:abstractNum w:abstractNumId="35" w15:restartNumberingAfterBreak="0">
     <w:nsid w:val="6D9E185D"/>
     <w:multiLevelType w:val="multilevel"/>
     <w:tmpl w:val="CE3EBB5C"/>
@@ -38896,7 +38934,7 @@
       </w:rPr>
     </w:lvl>
   </w:abstractNum>
-  <w:abstractNum w:abstractNumId="35" w15:restartNumberingAfterBreak="0">
+  <w:abstractNum w:abstractNumId="36" w15:restartNumberingAfterBreak="0">
     <w:nsid w:val="6F846D9A"/>
     <w:multiLevelType w:val="multilevel"/>
     <w:tmpl w:val="D1C86BAE"/>
@@ -39009,7 +39047,7 @@
       </w:pPr>
     </w:lvl>
   </w:abstractNum>
-  <w:abstractNum w:abstractNumId="36" w15:restartNumberingAfterBreak="0">
+  <w:abstractNum w:abstractNumId="37" w15:restartNumberingAfterBreak="0">
     <w:nsid w:val="72D93886"/>
     <w:multiLevelType w:val="multilevel"/>
     <w:tmpl w:val="62F008DA"/>
@@ -39127,7 +39165,7 @@
       </w:pPr>
     </w:lvl>
   </w:abstractNum>
-  <w:abstractNum w:abstractNumId="37" w15:restartNumberingAfterBreak="0">
+  <w:abstractNum w:abstractNumId="38" w15:restartNumberingAfterBreak="0">
     <w:nsid w:val="744431F3"/>
     <w:multiLevelType w:val="multilevel"/>
     <w:tmpl w:val="0D6644DC"/>
@@ -39240,7 +39278,7 @@
       </w:rPr>
     </w:lvl>
   </w:abstractNum>
-  <w:abstractNum w:abstractNumId="38" w15:restartNumberingAfterBreak="0">
+  <w:abstractNum w:abstractNumId="39" w15:restartNumberingAfterBreak="0">
     <w:nsid w:val="784E20EC"/>
     <w:multiLevelType w:val="multilevel"/>
     <w:tmpl w:val="5E265B16"/>
@@ -39389,7 +39427,7 @@
       </w:rPr>
     </w:lvl>
   </w:abstractNum>
-  <w:abstractNum w:abstractNumId="39" w15:restartNumberingAfterBreak="0">
+  <w:abstractNum w:abstractNumId="40" w15:restartNumberingAfterBreak="0">
     <w:nsid w:val="793A71B1"/>
     <w:multiLevelType w:val="multilevel"/>
     <w:tmpl w:val="EA6AA2B6"/>
@@ -39538,7 +39576,7 @@
       </w:rPr>
     </w:lvl>
   </w:abstractNum>
-  <w:abstractNum w:abstractNumId="40" w15:restartNumberingAfterBreak="0">
+  <w:abstractNum w:abstractNumId="41" w15:restartNumberingAfterBreak="0">
     <w:nsid w:val="7AA975E4"/>
     <w:multiLevelType w:val="hybridMultilevel"/>
     <w:tmpl w:val="E6C83318"/>
@@ -39651,7 +39689,7 @@
       </w:rPr>
     </w:lvl>
   </w:abstractNum>
-  <w:abstractNum w:abstractNumId="41" w15:restartNumberingAfterBreak="0">
+  <w:abstractNum w:abstractNumId="42" w15:restartNumberingAfterBreak="0">
     <w:nsid w:val="7AFE4628"/>
     <w:multiLevelType w:val="multilevel"/>
     <w:tmpl w:val="5E2AF638"/>
@@ -39800,7 +39838,7 @@
       </w:rPr>
     </w:lvl>
   </w:abstractNum>
-  <w:abstractNum w:abstractNumId="42" w15:restartNumberingAfterBreak="0">
+  <w:abstractNum w:abstractNumId="43" w15:restartNumberingAfterBreak="0">
     <w:nsid w:val="7B274832"/>
     <w:multiLevelType w:val="multilevel"/>
     <w:tmpl w:val="D0307336"/>
@@ -39949,7 +39987,7 @@
       </w:rPr>
     </w:lvl>
   </w:abstractNum>
-  <w:abstractNum w:abstractNumId="43" w15:restartNumberingAfterBreak="0">
+  <w:abstractNum w:abstractNumId="44" w15:restartNumberingAfterBreak="0">
     <w:nsid w:val="7C7C63C7"/>
     <w:multiLevelType w:val="multilevel"/>
     <w:tmpl w:val="3F946F62"/>
@@ -40098,144 +40136,147 @@
       </w:rPr>
     </w:lvl>
   </w:abstractNum>
-  <w:num w:numId="1">
+  <w:num w:numId="1" w16cid:durableId="197207059">
+    <w:abstractNumId w:val="37"/>
+  </w:num>
+  <w:num w:numId="2" w16cid:durableId="1917979346">
+    <w:abstractNumId w:val="39"/>
+  </w:num>
+  <w:num w:numId="3" w16cid:durableId="1205557242">
+    <w:abstractNumId w:val="0"/>
+  </w:num>
+  <w:num w:numId="4" w16cid:durableId="771360674">
+    <w:abstractNumId w:val="30"/>
+  </w:num>
+  <w:num w:numId="5" w16cid:durableId="281307555">
+    <w:abstractNumId w:val="19"/>
+  </w:num>
+  <w:num w:numId="6" w16cid:durableId="391734291">
+    <w:abstractNumId w:val="13"/>
+  </w:num>
+  <w:num w:numId="7" w16cid:durableId="1448308426">
+    <w:abstractNumId w:val="35"/>
+  </w:num>
+  <w:num w:numId="8" w16cid:durableId="1563828425">
+    <w:abstractNumId w:val="33"/>
+  </w:num>
+  <w:num w:numId="9" w16cid:durableId="394010487">
+    <w:abstractNumId w:val="8"/>
+  </w:num>
+  <w:num w:numId="10" w16cid:durableId="1538279660">
     <w:abstractNumId w:val="36"/>
   </w:num>
-  <w:num w:numId="2">
+  <w:num w:numId="11" w16cid:durableId="949624005">
+    <w:abstractNumId w:val="9"/>
+  </w:num>
+  <w:num w:numId="12" w16cid:durableId="1144732939">
+    <w:abstractNumId w:val="22"/>
+  </w:num>
+  <w:num w:numId="13" w16cid:durableId="1061442567">
+    <w:abstractNumId w:val="40"/>
+  </w:num>
+  <w:num w:numId="14" w16cid:durableId="836114326">
+    <w:abstractNumId w:val="24"/>
+  </w:num>
+  <w:num w:numId="15" w16cid:durableId="2100323118">
+    <w:abstractNumId w:val="6"/>
+  </w:num>
+  <w:num w:numId="16" w16cid:durableId="283267724">
+    <w:abstractNumId w:val="34"/>
+  </w:num>
+  <w:num w:numId="17" w16cid:durableId="513963325">
+    <w:abstractNumId w:val="2"/>
+  </w:num>
+  <w:num w:numId="18" w16cid:durableId="1121680309">
+    <w:abstractNumId w:val="10"/>
+  </w:num>
+  <w:num w:numId="19" w16cid:durableId="618223277">
+    <w:abstractNumId w:val="18"/>
+  </w:num>
+  <w:num w:numId="20" w16cid:durableId="272900901">
+    <w:abstractNumId w:val="44"/>
+  </w:num>
+  <w:num w:numId="21" w16cid:durableId="1623078724">
+    <w:abstractNumId w:val="1"/>
+  </w:num>
+  <w:num w:numId="22" w16cid:durableId="1084304316">
+    <w:abstractNumId w:val="23"/>
+  </w:num>
+  <w:num w:numId="23" w16cid:durableId="50273291">
+    <w:abstractNumId w:val="27"/>
+  </w:num>
+  <w:num w:numId="24" w16cid:durableId="241725475">
+    <w:abstractNumId w:val="4"/>
+  </w:num>
+  <w:num w:numId="25" w16cid:durableId="1720930707">
+    <w:abstractNumId w:val="17"/>
+  </w:num>
+  <w:num w:numId="26" w16cid:durableId="2058316149">
+    <w:abstractNumId w:val="42"/>
+  </w:num>
+  <w:num w:numId="27" w16cid:durableId="1608002908">
+    <w:abstractNumId w:val="21"/>
+  </w:num>
+  <w:num w:numId="28" w16cid:durableId="235364307">
+    <w:abstractNumId w:val="26"/>
+  </w:num>
+  <w:num w:numId="29" w16cid:durableId="1676808328">
+    <w:abstractNumId w:val="12"/>
+  </w:num>
+  <w:num w:numId="30" w16cid:durableId="296490834">
+    <w:abstractNumId w:val="29"/>
+  </w:num>
+  <w:num w:numId="31" w16cid:durableId="467285001">
+    <w:abstractNumId w:val="41"/>
+  </w:num>
+  <w:num w:numId="32" w16cid:durableId="876116267">
+    <w:abstractNumId w:val="11"/>
+  </w:num>
+  <w:num w:numId="33" w16cid:durableId="433404611">
+    <w:abstractNumId w:val="5"/>
+  </w:num>
+  <w:num w:numId="34" w16cid:durableId="1995330173">
+    <w:abstractNumId w:val="15"/>
+  </w:num>
+  <w:num w:numId="35" w16cid:durableId="1341738247">
+    <w:abstractNumId w:val="16"/>
+  </w:num>
+  <w:num w:numId="36" w16cid:durableId="1870141374">
+    <w:abstractNumId w:val="7"/>
+  </w:num>
+  <w:num w:numId="37" w16cid:durableId="1380279178">
+    <w:abstractNumId w:val="43"/>
+  </w:num>
+  <w:num w:numId="38" w16cid:durableId="375928365">
+    <w:abstractNumId w:val="14"/>
+  </w:num>
+  <w:num w:numId="39" w16cid:durableId="1490436143">
+    <w:abstractNumId w:val="25"/>
+  </w:num>
+  <w:num w:numId="40" w16cid:durableId="1789081435">
+    <w:abstractNumId w:val="28"/>
+  </w:num>
+  <w:num w:numId="41" w16cid:durableId="838349792">
+    <w:abstractNumId w:val="31"/>
+  </w:num>
+  <w:num w:numId="42" w16cid:durableId="1249266544">
+    <w:abstractNumId w:val="32"/>
+  </w:num>
+  <w:num w:numId="43" w16cid:durableId="510604880">
+    <w:abstractNumId w:val="3"/>
+  </w:num>
+  <w:num w:numId="44" w16cid:durableId="1760784915">
     <w:abstractNumId w:val="38"/>
   </w:num>
-  <w:num w:numId="3">
-    <w:abstractNumId w:val="0"/>
-  </w:num>
-  <w:num w:numId="4">
-    <w:abstractNumId w:val="29"/>
-  </w:num>
-  <w:num w:numId="5">
-    <w:abstractNumId w:val="19"/>
-  </w:num>
-  <w:num w:numId="6">
-    <w:abstractNumId w:val="13"/>
-  </w:num>
-  <w:num w:numId="7">
-    <w:abstractNumId w:val="34"/>
-  </w:num>
-  <w:num w:numId="8">
-    <w:abstractNumId w:val="32"/>
-  </w:num>
-  <w:num w:numId="9">
-    <w:abstractNumId w:val="8"/>
-  </w:num>
-  <w:num w:numId="10">
-    <w:abstractNumId w:val="35"/>
-  </w:num>
-  <w:num w:numId="11">
-    <w:abstractNumId w:val="9"/>
-  </w:num>
-  <w:num w:numId="12">
-    <w:abstractNumId w:val="21"/>
-  </w:num>
-  <w:num w:numId="13">
-    <w:abstractNumId w:val="39"/>
-  </w:num>
-  <w:num w:numId="14">
-    <w:abstractNumId w:val="23"/>
-  </w:num>
-  <w:num w:numId="15">
-    <w:abstractNumId w:val="6"/>
-  </w:num>
-  <w:num w:numId="16">
-    <w:abstractNumId w:val="33"/>
-  </w:num>
-  <w:num w:numId="17">
-    <w:abstractNumId w:val="2"/>
-  </w:num>
-  <w:num w:numId="18">
-    <w:abstractNumId w:val="10"/>
-  </w:num>
-  <w:num w:numId="19">
-    <w:abstractNumId w:val="18"/>
-  </w:num>
-  <w:num w:numId="20">
-    <w:abstractNumId w:val="43"/>
-  </w:num>
-  <w:num w:numId="21">
-    <w:abstractNumId w:val="1"/>
-  </w:num>
-  <w:num w:numId="22">
-    <w:abstractNumId w:val="22"/>
-  </w:num>
-  <w:num w:numId="23">
-    <w:abstractNumId w:val="26"/>
-  </w:num>
-  <w:num w:numId="24">
-    <w:abstractNumId w:val="4"/>
-  </w:num>
-  <w:num w:numId="25">
-    <w:abstractNumId w:val="17"/>
-  </w:num>
-  <w:num w:numId="26">
-    <w:abstractNumId w:val="41"/>
-  </w:num>
-  <w:num w:numId="27">
+  <w:num w:numId="45" w16cid:durableId="905921478">
     <w:abstractNumId w:val="20"/>
-  </w:num>
-  <w:num w:numId="28">
-    <w:abstractNumId w:val="25"/>
-  </w:num>
-  <w:num w:numId="29">
-    <w:abstractNumId w:val="12"/>
-  </w:num>
-  <w:num w:numId="30">
-    <w:abstractNumId w:val="28"/>
-  </w:num>
-  <w:num w:numId="31">
-    <w:abstractNumId w:val="40"/>
-  </w:num>
-  <w:num w:numId="32">
-    <w:abstractNumId w:val="11"/>
-  </w:num>
-  <w:num w:numId="33">
-    <w:abstractNumId w:val="5"/>
-  </w:num>
-  <w:num w:numId="34">
-    <w:abstractNumId w:val="15"/>
-  </w:num>
-  <w:num w:numId="35">
-    <w:abstractNumId w:val="16"/>
-  </w:num>
-  <w:num w:numId="36">
-    <w:abstractNumId w:val="7"/>
-  </w:num>
-  <w:num w:numId="37">
-    <w:abstractNumId w:val="42"/>
-  </w:num>
-  <w:num w:numId="38">
-    <w:abstractNumId w:val="14"/>
-  </w:num>
-  <w:num w:numId="39">
-    <w:abstractNumId w:val="24"/>
-  </w:num>
-  <w:num w:numId="40">
-    <w:abstractNumId w:val="27"/>
-  </w:num>
-  <w:num w:numId="41">
-    <w:abstractNumId w:val="30"/>
-  </w:num>
-  <w:num w:numId="42">
-    <w:abstractNumId w:val="31"/>
-  </w:num>
-  <w:num w:numId="43">
-    <w:abstractNumId w:val="3"/>
-  </w:num>
-  <w:num w:numId="44">
-    <w:abstractNumId w:val="37"/>
   </w:num>
   <w:numIdMacAtCleanup w:val="44"/>
 </w:numbering>
 </file>
 
 <file path=word/styles.xml><?xml version="1.0" encoding="utf-8"?>
-<w:styles xmlns:mc="http://schemas.openxmlformats.org/markup-compatibility/2006" xmlns:r="http://schemas.openxmlformats.org/officeDocument/2006/relationships" xmlns:w="http://schemas.openxmlformats.org/wordprocessingml/2006/main" xmlns:w14="http://schemas.microsoft.com/office/word/2010/wordml" xmlns:w15="http://schemas.microsoft.com/office/word/2012/wordml" xmlns:w16cex="http://schemas.microsoft.com/office/word/2018/wordml/cex" xmlns:w16cid="http://schemas.microsoft.com/office/word/2016/wordml/cid" xmlns:w16="http://schemas.microsoft.com/office/word/2018/wordml" xmlns:w16sdtdh="http://schemas.microsoft.com/office/word/2020/wordml/sdtdatahash" xmlns:w16se="http://schemas.microsoft.com/office/word/2015/wordml/symex" mc:Ignorable="w14 w15 w16se w16cid w16 w16cex w16sdtdh">
+<w:styles xmlns:mc="http://schemas.openxmlformats.org/markup-compatibility/2006" xmlns:r="http://schemas.openxmlformats.org/officeDocument/2006/relationships" xmlns:w="http://schemas.openxmlformats.org/wordprocessingml/2006/main" xmlns:w14="http://schemas.microsoft.com/office/word/2010/wordml" xmlns:w15="http://schemas.microsoft.com/office/word/2012/wordml" xmlns:w16cex="http://schemas.microsoft.com/office/word/2018/wordml/cex" xmlns:w16cid="http://schemas.microsoft.com/office/word/2016/wordml/cid" xmlns:w16="http://schemas.microsoft.com/office/word/2018/wordml" xmlns:w16du="http://schemas.microsoft.com/office/word/2023/wordml/word16du" xmlns:w16sdtdh="http://schemas.microsoft.com/office/word/2020/wordml/sdtdatahash" xmlns:w16sdtfl="http://schemas.microsoft.com/office/word/2024/wordml/sdtformatlock" xmlns:w16se="http://schemas.microsoft.com/office/word/2015/wordml/symex" mc:Ignorable="w14 w15 w16se w16cid w16 w16cex w16sdtdh w16sdtfl w16du">
   <w:docDefaults>
     <w:rPrDefault>
       <w:rPr>
@@ -40838,7 +40879,6 @@
   <w:style w:type="character" w:default="1" w:styleId="Fuentedeprrafopredeter">
     <w:name w:val="Default Paragraph Font"/>
     <w:uiPriority w:val="1"/>
-    <w:semiHidden/>
     <w:unhideWhenUsed/>
   </w:style>
   <w:style w:type="table" w:default="1" w:styleId="Tablanormal">
@@ -41226,6 +41266,17 @@
       <w:bCs/>
     </w:rPr>
   </w:style>
+  <w:style w:type="paragraph" w:styleId="NormalWeb">
+    <w:name w:val="Normal (Web)"/>
+    <w:basedOn w:val="Normal"/>
+    <w:uiPriority w:val="99"/>
+    <w:semiHidden/>
+    <w:unhideWhenUsed/>
+    <w:rsid w:val="00833407"/>
+    <w:rPr>
+      <w:rFonts w:ascii="Times New Roman" w:hAnsi="Times New Roman" w:cs="Times New Roman"/>
+    </w:rPr>
+  </w:style>
 </w:styles>
 </file>
 

</xml_diff>

<commit_message>
Agrega templates y estilos para el header tablas y mas
</commit_message>
<xml_diff>
--- a/REQUISITOS_AGRONOVA_ESLONI_ACTUALIZADO.docx
+++ b/REQUISITOS_AGRONOVA_ESLONI_ACTUALIZADO.docx
@@ -1,6 +1,6 @@
 
 <file path=word/document.xml><?xml version="1.0" encoding="utf-8"?>
-<w:document xmlns:wpc="http://schemas.microsoft.com/office/word/2010/wordprocessingCanvas" xmlns:cx="http://schemas.microsoft.com/office/drawing/2014/chartex" xmlns:cx1="http://schemas.microsoft.com/office/drawing/2015/9/8/chartex" xmlns:cx2="http://schemas.microsoft.com/office/drawing/2015/10/21/chartex" xmlns:cx3="http://schemas.microsoft.com/office/drawing/2016/5/9/chartex" xmlns:cx4="http://schemas.microsoft.com/office/drawing/2016/5/10/chartex" xmlns:cx5="http://schemas.microsoft.com/office/drawing/2016/5/11/chartex" xmlns:cx6="http://schemas.microsoft.com/office/drawing/2016/5/12/chartex" xmlns:cx7="http://schemas.microsoft.com/office/drawing/2016/5/13/chartex" xmlns:cx8="http://schemas.microsoft.com/office/drawing/2016/5/14/chartex" xmlns:mc="http://schemas.openxmlformats.org/markup-compatibility/2006" xmlns:aink="http://schemas.microsoft.com/office/drawing/2016/ink" xmlns:am3d="http://schemas.microsoft.com/office/drawing/2017/model3d" xmlns:o="urn:schemas-microsoft-com:office:office" xmlns:r="http://schemas.openxmlformats.org/officeDocument/2006/relationships" xmlns:m="http://schemas.openxmlformats.org/officeDocument/2006/math" xmlns:v="urn:schemas-microsoft-com:vml" xmlns:wp14="http://schemas.microsoft.com/office/word/2010/wordprocessingDrawing" xmlns:wp="http://schemas.openxmlformats.org/drawingml/2006/wordprocessingDrawing" xmlns:w10="urn:schemas-microsoft-com:office:word" xmlns:w="http://schemas.openxmlformats.org/wordprocessingml/2006/main" xmlns:w14="http://schemas.microsoft.com/office/word/2010/wordml" xmlns:w15="http://schemas.microsoft.com/office/word/2012/wordml" xmlns:w16cex="http://schemas.microsoft.com/office/word/2018/wordml/cex" xmlns:w16cid="http://schemas.microsoft.com/office/word/2016/wordml/cid" xmlns:w16="http://schemas.microsoft.com/office/word/2018/wordml" xmlns:w16sdtdh="http://schemas.microsoft.com/office/word/2020/wordml/sdtdatahash" xmlns:w16se="http://schemas.microsoft.com/office/word/2015/wordml/symex" xmlns:wpg="http://schemas.microsoft.com/office/word/2010/wordprocessingGroup" xmlns:wpi="http://schemas.microsoft.com/office/word/2010/wordprocessingInk" xmlns:wne="http://schemas.microsoft.com/office/word/2006/wordml" xmlns:wps="http://schemas.microsoft.com/office/word/2010/wordprocessingShape" mc:Ignorable="w14 w15 w16se w16cid w16 w16cex w16sdtdh wp14">
+<w:document xmlns:wpc="http://schemas.microsoft.com/office/word/2010/wordprocessingCanvas" xmlns:cx="http://schemas.microsoft.com/office/drawing/2014/chartex" xmlns:cx1="http://schemas.microsoft.com/office/drawing/2015/9/8/chartex" xmlns:cx2="http://schemas.microsoft.com/office/drawing/2015/10/21/chartex" xmlns:cx3="http://schemas.microsoft.com/office/drawing/2016/5/9/chartex" xmlns:cx4="http://schemas.microsoft.com/office/drawing/2016/5/10/chartex" xmlns:cx5="http://schemas.microsoft.com/office/drawing/2016/5/11/chartex" xmlns:cx6="http://schemas.microsoft.com/office/drawing/2016/5/12/chartex" xmlns:cx7="http://schemas.microsoft.com/office/drawing/2016/5/13/chartex" xmlns:cx8="http://schemas.microsoft.com/office/drawing/2016/5/14/chartex" xmlns:mc="http://schemas.openxmlformats.org/markup-compatibility/2006" xmlns:aink="http://schemas.microsoft.com/office/drawing/2016/ink" xmlns:am3d="http://schemas.microsoft.com/office/drawing/2017/model3d" xmlns:o="urn:schemas-microsoft-com:office:office" xmlns:oel="http://schemas.microsoft.com/office/2019/extlst" xmlns:r="http://schemas.openxmlformats.org/officeDocument/2006/relationships" xmlns:m="http://schemas.openxmlformats.org/officeDocument/2006/math" xmlns:v="urn:schemas-microsoft-com:vml" xmlns:wp14="http://schemas.microsoft.com/office/word/2010/wordprocessingDrawing" xmlns:wp="http://schemas.openxmlformats.org/drawingml/2006/wordprocessingDrawing" xmlns:w10="urn:schemas-microsoft-com:office:word" xmlns:w="http://schemas.openxmlformats.org/wordprocessingml/2006/main" xmlns:w14="http://schemas.microsoft.com/office/word/2010/wordml" xmlns:w15="http://schemas.microsoft.com/office/word/2012/wordml" xmlns:w16cex="http://schemas.microsoft.com/office/word/2018/wordml/cex" xmlns:w16cid="http://schemas.microsoft.com/office/word/2016/wordml/cid" xmlns:w16="http://schemas.microsoft.com/office/word/2018/wordml" xmlns:w16du="http://schemas.microsoft.com/office/word/2023/wordml/word16du" xmlns:w16sdtdh="http://schemas.microsoft.com/office/word/2020/wordml/sdtdatahash" xmlns:w16sdtfl="http://schemas.microsoft.com/office/word/2024/wordml/sdtformatlock" xmlns:w16se="http://schemas.microsoft.com/office/word/2015/wordml/symex" xmlns:wpg="http://schemas.microsoft.com/office/word/2010/wordprocessingGroup" xmlns:wpi="http://schemas.microsoft.com/office/word/2010/wordprocessingInk" xmlns:wne="http://schemas.microsoft.com/office/word/2006/wordml" xmlns:wps="http://schemas.microsoft.com/office/word/2010/wordprocessingShape" mc:Ignorable="w14 w15 w16se w16cid w16 w16cex w16sdtdh w16sdtfl w16du wp14">
   <w:body>
     <w:p>
       <w:pPr>
@@ -38,7 +38,21 @@
         <w:t>finca la</w:t>
       </w:r>
       <w:r>
-        <w:t xml:space="preserve"> Elisa se identificó que toda la información se llevaba mediante un registro manual (papel y lápiz), esto generaba desorden, descontrol, pérdida en la información y datos. En el año 2022 el dueño de la finca Gonzalo Gaviria tomó la decisión de dejar de llevar el registro de sus datos e información debido al alto consumo de </w:t>
+        <w:t xml:space="preserve"> Elisa se identificó que toda la información se llevaba mediante un registro manual (papel y lápiz), esto generaba desorden, descontrol, pérdida en la información y datos. En el año 2022 el dueño de la finca Gonzalo </w:t>
+      </w:r>
+      <w:proofErr w:type="gramStart"/>
+      <w:r>
+        <w:t xml:space="preserve">Gaviria </w:t>
+      </w:r>
+      <w:r>
+        <w:t xml:space="preserve"> </w:t>
+      </w:r>
+      <w:r>
+        <w:t>tomó</w:t>
+      </w:r>
+      <w:proofErr w:type="gramEnd"/>
+      <w:r>
+        <w:t xml:space="preserve"> la decisión de dejar de llevar el registro de sus datos e información debido al alto consumo de </w:t>
       </w:r>
       <w:r>
         <w:t>papel</w:t>
@@ -166,11 +180,8 @@
     </w:p>
     <w:p>
       <w:r>
-        <w:t xml:space="preserve">Para abordar los problemas organizacionales en la finca La Elisa, se propone la implementación de un sistema integral de gestión que optimice el control y la organización </w:t>
-      </w:r>
-      <w:r>
         <w:lastRenderedPageBreak/>
-        <w:t>en áreas clave. Este sistema permitirá registrar y gestionar todos los ingresos y egresos generados en la finca, llevar el control detallado de los lotes de cultivo y realizar el seguimiento completo del proceso de producción del café y el cardamomo, con el fin de garantizar estándares de calidad. Asimismo, incorporará un módulo de gestión de inventarios que abarcará productos finales empacados, herramientas, agroquímicos utilizados y el control de los arbustos de café y cardamomo actualmente sembrados en la finca.</w:t>
+        <w:t>Para abordar los problemas organizacionales en la finca La Elisa, se propone la implementación de un sistema integral de gestión que optimice el control y la organización en áreas clave. Este sistema permitirá registrar y gestionar todos los ingresos y egresos generados en la finca, llevar el control detallado de los lotes de cultivo y realizar el seguimiento completo del proceso de producción del café y el cardamomo, con el fin de garantizar estándares de calidad. Asimismo, incorporará un módulo de gestión de inventarios que abarcará productos finales empacados, herramientas, agroquímicos utilizados y el control de los arbustos de café y cardamomo actualmente sembrados en la finca.</w:t>
       </w:r>
     </w:p>
     <w:p>
@@ -207,49 +218,15 @@
     </w:p>
     <w:p>
       <w:r>
-        <w:t>Implementar un sistema integral de gestión en la finca La Elisa que permita al administrador realizar la gestión de ingresos</w:t>
-      </w:r>
-      <w:r>
-        <w:t xml:space="preserve">, </w:t>
-      </w:r>
-      <w:r>
-        <w:t>egresos</w:t>
-      </w:r>
-      <w:r>
-        <w:t>, r</w:t>
-      </w:r>
-      <w:r>
-        <w:t xml:space="preserve">egistro del </w:t>
-      </w:r>
-      <w:r>
-        <w:t>personal</w:t>
-      </w:r>
-      <w:r>
-        <w:t>, lotes,</w:t>
-      </w:r>
-      <w:r>
-        <w:t xml:space="preserve"> seguimiento de la producción de café y cardamomo desde su recolección hasta el empacado, control de inventarios</w:t>
+        <w:t>Desarrollar un sistema integral que permita gestionar de forma eficiente las operaciones administrativas y productivas</w:t>
       </w:r>
       <w:r>
         <w:t xml:space="preserve"> </w:t>
       </w:r>
       <w:r>
-        <w:t>y procesos</w:t>
-      </w:r>
-      <w:r>
-        <w:t xml:space="preserve"> </w:t>
-      </w:r>
-      <w:r>
-        <w:t xml:space="preserve">agrícolas </w:t>
-      </w:r>
-      <w:r>
-        <w:t>facilitando</w:t>
-      </w:r>
-      <w:r>
-        <w:t xml:space="preserve"> así un control administrativo más efectivo.</w:t>
+        <w:t>para la finca La Elisa</w:t>
       </w:r>
     </w:p>
-    <w:p/>
     <w:p>
       <w:r>
         <w:rPr>
@@ -260,69 +237,57 @@
       </w:r>
     </w:p>
     <w:p>
-      <w:r>
-        <w:t>1. Desarrollar un sistema que registre y gestione todos los ingresos y egresos de la finca.</w:t>
-      </w:r>
-    </w:p>
-    <w:p>
-      <w:r>
-        <w:t>2. Registrar cada etapa del proceso de producción del café y cardamomo desde la recolección hasta su empacado.</w:t>
-      </w:r>
-    </w:p>
-    <w:p>
-      <w:r>
-        <w:t>3. Gestionar el inventario tanto de productos finales, herramientas</w:t>
-      </w:r>
-      <w:r>
-        <w:t xml:space="preserve">, </w:t>
-      </w:r>
-      <w:r>
-        <w:t>agroquímicos</w:t>
-      </w:r>
-      <w:r>
-        <w:t>,</w:t>
-      </w:r>
-      <w:r>
-        <w:t xml:space="preserve"> </w:t>
-      </w:r>
-      <w:r>
-        <w:t xml:space="preserve">junto con el </w:t>
-      </w:r>
-      <w:r>
-        <w:t xml:space="preserve">registro </w:t>
-      </w:r>
-      <w:r>
-        <w:t xml:space="preserve">preciso </w:t>
-      </w:r>
-      <w:r>
-        <w:t>de los</w:t>
-      </w:r>
-      <w:r>
-        <w:t xml:space="preserve"> arbustos</w:t>
-      </w:r>
-      <w:r>
-        <w:t xml:space="preserve"> de café y cardamomo sembrados actualmente</w:t>
-      </w:r>
-      <w:r>
-        <w:t xml:space="preserve"> en la finca</w:t>
-      </w:r>
-      <w:r>
-        <w:t>. </w:t>
-      </w:r>
-    </w:p>
-    <w:p>
-      <w:r>
-        <w:lastRenderedPageBreak/>
-        <w:t>4. Generar informes fáciles de entender que muestran los ingresos, egresos y actividades</w:t>
-      </w:r>
-      <w:r>
-        <w:t xml:space="preserve"> realizadas en los procesos de café y cardamomo</w:t>
-      </w:r>
-      <w:r>
-        <w:t>.</w:t>
+      <w:pPr>
+        <w:pStyle w:val="Prrafodelista"/>
+        <w:numPr>
+          <w:ilvl w:val="0"/>
+          <w:numId w:val="45"/>
+        </w:numPr>
+      </w:pPr>
+      <w:r>
+        <w:t>Analizar los procesos actuales de la finca para identificar necesidades del sistema.</w:t>
       </w:r>
     </w:p>
     <w:p/>
+    <w:p>
+      <w:pPr>
+        <w:pStyle w:val="Prrafodelista"/>
+        <w:numPr>
+          <w:ilvl w:val="0"/>
+          <w:numId w:val="45"/>
+        </w:numPr>
+      </w:pPr>
+      <w:r>
+        <w:t>Diseñar la arquitectura del sistema incluyendo base de datos y diagramas UML.</w:t>
+      </w:r>
+    </w:p>
+    <w:p/>
+    <w:p>
+      <w:pPr>
+        <w:pStyle w:val="Prrafodelista"/>
+        <w:numPr>
+          <w:ilvl w:val="0"/>
+          <w:numId w:val="45"/>
+        </w:numPr>
+      </w:pPr>
+      <w:r>
+        <w:t>Desarrollar los módulos funcionales para producción, inventario y personal.</w:t>
+      </w:r>
+    </w:p>
+    <w:p/>
+    <w:p>
+      <w:pPr>
+        <w:pStyle w:val="Prrafodelista"/>
+        <w:numPr>
+          <w:ilvl w:val="0"/>
+          <w:numId w:val="45"/>
+        </w:numPr>
+      </w:pPr>
+      <w:r>
+        <w:lastRenderedPageBreak/>
+        <w:t>Implementar y probar el sistema en el entorno real de la finca.</w:t>
+      </w:r>
+    </w:p>
     <w:p/>
     <w:p/>
     <w:p>
@@ -599,7 +564,6 @@
           <w:lang w:eastAsia="es-CO"/>
           <w14:ligatures w14:val="none"/>
         </w:rPr>
-        <w:lastRenderedPageBreak/>
         <w:t>de pago preferida por el empleado. Si el pago es por hora, se deben registrar las horas trabajadas; si es por kilo, se toman los kilos recolectados previamente para calcular el total a pagar.</w:t>
       </w:r>
     </w:p>
@@ -1202,6 +1166,7 @@
           <w:b/>
           <w:bCs/>
         </w:rPr>
+        <w:lastRenderedPageBreak/>
         <w:t>Registro de administrador</w:t>
       </w:r>
       <w:r>
@@ -1234,7 +1199,6 @@
           <w:b/>
           <w:bCs/>
         </w:rPr>
-        <w:lastRenderedPageBreak/>
         <w:t xml:space="preserve">Como </w:t>
       </w:r>
       <w:r>
@@ -1601,12 +1565,12 @@
         <w:ind w:left="1080"/>
       </w:pPr>
       <w:r>
+        <w:lastRenderedPageBreak/>
         <w:t>Al iniciar sesión podrá acceder a la plataforma web y gestionar información sobre la finca La Elisa.</w:t>
       </w:r>
     </w:p>
     <w:p>
       <w:r>
-        <w:lastRenderedPageBreak/>
         <w:br/>
       </w:r>
     </w:p>
@@ -1877,6 +1841,7 @@
         <w:ind w:left="1080"/>
       </w:pPr>
       <w:r>
+        <w:lastRenderedPageBreak/>
         <w:t xml:space="preserve">El sistema debe generar </w:t>
       </w:r>
       <w:r>
@@ -1916,7 +1881,6 @@
         <w:pStyle w:val="Prrafodelista"/>
       </w:pPr>
       <w:r>
-        <w:lastRenderedPageBreak/>
         <w:br/>
       </w:r>
       <w:r>
@@ -2075,10 +2039,7 @@
         <w:t>quiero</w:t>
       </w:r>
       <w:r>
-        <w:t xml:space="preserve"> gestionar el registro y seguimiento de las cosechas recolectadas por cada trabajador</w:t>
-      </w:r>
-      <w:r>
-        <w:t>.</w:t>
+        <w:t xml:space="preserve"> gestionar el registro y seguimiento de las cosechas recolectadas por cada trabajador.</w:t>
       </w:r>
       <w:r>
         <w:br/>
@@ -2090,16 +2051,7 @@
         <w:t>para</w:t>
       </w:r>
       <w:r>
-        <w:t xml:space="preserve"> llevar un control detallado de los kilos recolectados por tipo de producto, </w:t>
-      </w:r>
-      <w:r>
-        <w:t xml:space="preserve">y </w:t>
-      </w:r>
-      <w:r>
-        <w:t xml:space="preserve">el total a pagar </w:t>
-      </w:r>
-      <w:r>
-        <w:t xml:space="preserve">de cada empleado </w:t>
+        <w:t xml:space="preserve"> llevar un control detallado de los kilos recolectados por tipo de producto, y el total a pagar de cada empleado </w:t>
       </w:r>
     </w:p>
     <w:p>
@@ -2227,16 +2179,7 @@
           <w:lang w:eastAsia="es-CO"/>
           <w14:ligatures w14:val="none"/>
         </w:rPr>
-        <w:t xml:space="preserve">, el sistema debe permitir registrar la cantidad de horas trabajadas por cada </w:t>
-      </w:r>
-      <w:r>
-        <w:rPr>
-          <w:rFonts w:eastAsia="Times New Roman" w:cs="Times New Roman"/>
-          <w:kern w:val="0"/>
-          <w:lang w:eastAsia="es-CO"/>
-          <w14:ligatures w14:val="none"/>
-        </w:rPr>
-        <w:t>empleado</w:t>
+        <w:t>, el sistema debe permitir registrar la cantidad de horas trabajadas por cada empleado</w:t>
       </w:r>
     </w:p>
     <w:p>
@@ -2331,6 +2274,7 @@
           <w:lang w:eastAsia="es-CO"/>
           <w14:ligatures w14:val="none"/>
         </w:rPr>
+        <w:lastRenderedPageBreak/>
         <w:t>El sistema debe mostrar el total a pagar para cada trabajador según la modalidad de pago seleccionada.</w:t>
       </w:r>
       <w:r>
@@ -2369,7 +2313,6 @@
           <w:b/>
           <w:bCs/>
         </w:rPr>
-        <w:lastRenderedPageBreak/>
         <w:t xml:space="preserve">Como </w:t>
       </w:r>
       <w:r>
@@ -2743,7 +2686,6 @@
           <w:b/>
           <w:bCs/>
         </w:rPr>
-        <w:lastRenderedPageBreak/>
         <w:t xml:space="preserve">Para </w:t>
       </w:r>
       <w:r>
@@ -2980,6 +2922,7 @@
           <w:b/>
           <w:bCs/>
         </w:rPr>
+        <w:lastRenderedPageBreak/>
         <w:t xml:space="preserve">Para </w:t>
       </w:r>
       <w:r>
@@ -3014,7 +2957,6 @@
         </w:numPr>
       </w:pPr>
       <w:r>
-        <w:lastRenderedPageBreak/>
         <w:t>La interfaz debe presentar un diseño claro y organizado, con menús y botones visibles.</w:t>
       </w:r>
     </w:p>
@@ -3219,6 +3161,7 @@
     </w:p>
     <w:p>
       <w:r>
+        <w:lastRenderedPageBreak/>
         <w:br/>
       </w:r>
     </w:p>
@@ -3262,7 +3205,6 @@
           <w:b/>
           <w:bCs/>
         </w:rPr>
-        <w:lastRenderedPageBreak/>
         <w:t xml:space="preserve">Quiero </w:t>
       </w:r>
       <w:r>
@@ -3470,6 +3412,7 @@
         </w:numPr>
       </w:pPr>
       <w:r>
+        <w:lastRenderedPageBreak/>
         <w:t>Debe haber un monitoreo continuo del rendimiento del sistema para identificar y resolver cuellos de botella a medida que se incrementa la carga.</w:t>
       </w:r>
     </w:p>
@@ -3506,7 +3449,6 @@
           <w:b/>
           <w:bCs/>
         </w:rPr>
-        <w:lastRenderedPageBreak/>
         <w:t>Quier</w:t>
       </w:r>
       <w:r>
@@ -3705,6 +3647,7 @@
         </w:numPr>
       </w:pPr>
       <w:r>
+        <w:lastRenderedPageBreak/>
         <w:t>Deben estar familiarizados con el proceso de gestión de cambios y las pruebas necesarias después de cada actualización.</w:t>
       </w:r>
     </w:p>
@@ -3777,7 +3720,6 @@
           <w:b/>
           <w:bCs/>
         </w:rPr>
-        <w:lastRenderedPageBreak/>
         <w:t>Para</w:t>
       </w:r>
       <w:r>
@@ -3971,6 +3913,7 @@
         </w:numPr>
       </w:pPr>
       <w:r>
+        <w:lastRenderedPageBreak/>
         <w:t>El sistema debe realizar respaldos automáticos diarios sin intervención manual, garantizando que todos los datos relevantes sean copiados correctamente.</w:t>
       </w:r>
     </w:p>
@@ -4012,9 +3955,9 @@
       </w:tblPr>
       <w:tblGrid>
         <w:gridCol w:w="3243"/>
-        <w:gridCol w:w="1762"/>
-        <w:gridCol w:w="3087"/>
-        <w:gridCol w:w="2256"/>
+        <w:gridCol w:w="1739"/>
+        <w:gridCol w:w="3122"/>
+        <w:gridCol w:w="2244"/>
         <w:gridCol w:w="220"/>
       </w:tblGrid>
       <w:tr>
@@ -5158,6 +5101,7 @@
               </w:numPr>
             </w:pPr>
             <w:r>
+              <w:lastRenderedPageBreak/>
               <w:t>El administrador puede eliminar, actualizar y descargar todos los datos sobre los nuevos administradores.</w:t>
             </w:r>
           </w:p>
@@ -5232,7 +5176,6 @@
                 <w:b/>
                 <w:bCs/>
               </w:rPr>
-              <w:lastRenderedPageBreak/>
               <w:t>Flujos alternos  </w:t>
             </w:r>
           </w:p>
@@ -5926,9 +5869,9 @@
       </w:tblPr>
       <w:tblGrid>
         <w:gridCol w:w="3398"/>
-        <w:gridCol w:w="1757"/>
-        <w:gridCol w:w="3078"/>
-        <w:gridCol w:w="2115"/>
+        <w:gridCol w:w="1739"/>
+        <w:gridCol w:w="3101"/>
+        <w:gridCol w:w="2110"/>
         <w:gridCol w:w="220"/>
       </w:tblGrid>
       <w:tr>
@@ -5965,7 +5908,6 @@
                 <w:b/>
                 <w:bCs/>
               </w:rPr>
-              <w:lastRenderedPageBreak/>
               <w:t>Especificación del Caso de Uso</w:t>
             </w:r>
           </w:p>
@@ -6965,6 +6907,7 @@
               </w:numPr>
             </w:pPr>
             <w:r>
+              <w:lastRenderedPageBreak/>
               <w:t>El administrador hace clic en el botón iniciar sesión o cancelar</w:t>
             </w:r>
           </w:p>
@@ -7020,7 +6963,6 @@
               </w:numPr>
             </w:pPr>
             <w:r>
-              <w:lastRenderedPageBreak/>
               <w:t>El sistema verifica que el correo ingresado esté registrado.</w:t>
             </w:r>
           </w:p>
@@ -7520,6 +7462,7 @@
                 <w:b/>
                 <w:bCs/>
               </w:rPr>
+              <w:lastRenderedPageBreak/>
               <w:t>Cancelación del inicio de sesión.</w:t>
             </w:r>
           </w:p>
@@ -7706,7 +7649,6 @@
                 <w:b/>
                 <w:bCs/>
               </w:rPr>
-              <w:lastRenderedPageBreak/>
               <w:t>Referencias</w:t>
             </w:r>
           </w:p>
@@ -8874,6 +8816,7 @@
                 <w:b/>
                 <w:bCs/>
               </w:rPr>
+              <w:lastRenderedPageBreak/>
               <w:t>Pos condiciones</w:t>
             </w:r>
           </w:p>
@@ -9081,7 +9024,6 @@
           </w:p>
           <w:p>
             <w:r>
-              <w:lastRenderedPageBreak/>
               <w:t>2</w:t>
             </w:r>
             <w:r>
@@ -9291,6 +9233,7 @@
           </w:p>
           <w:p>
             <w:r>
+              <w:lastRenderedPageBreak/>
               <w:t>4</w:t>
             </w:r>
             <w:r>
@@ -9469,7 +9412,6 @@
                 <w:b/>
                 <w:bCs/>
               </w:rPr>
-              <w:lastRenderedPageBreak/>
               <w:t>2</w:t>
             </w:r>
             <w:r>
@@ -10056,6 +9998,7 @@
                 <w:b/>
                 <w:bCs/>
               </w:rPr>
+              <w:lastRenderedPageBreak/>
               <w:t>Referencias</w:t>
             </w:r>
           </w:p>
@@ -10398,7 +10341,6 @@
                 <w:b/>
                 <w:bCs/>
               </w:rPr>
-              <w:lastRenderedPageBreak/>
               <w:t>Id</w:t>
             </w:r>
           </w:p>
@@ -11372,6 +11314,7 @@
           </w:tcPr>
           <w:p>
             <w:r>
+              <w:lastRenderedPageBreak/>
               <w:t>1.</w:t>
             </w:r>
             <w:r>
@@ -11472,185 +11415,185 @@
           </w:p>
           <w:p>
             <w:r>
+              <w:t>- Fecha</w:t>
+            </w:r>
+          </w:p>
+          <w:p>
+            <w:r>
+              <w:t xml:space="preserve">-Valor </w:t>
+            </w:r>
+          </w:p>
+          <w:p>
+            <w:r>
+              <w:t xml:space="preserve">4.2 </w:t>
+            </w:r>
+            <w:r>
+              <w:t>El sistema valida los datos ingresados.</w:t>
+            </w:r>
+          </w:p>
+          <w:p>
+            <w:r>
+              <w:t>4.3</w:t>
+            </w:r>
+            <w:r>
+              <w:t>El administrador da clic en realizar registro.</w:t>
+            </w:r>
+          </w:p>
+          <w:p>
+            <w:r>
+              <w:t xml:space="preserve">4.4 </w:t>
+            </w:r>
+            <w:r>
+              <w:t>El sistema muestra un mensaje de confirmación del registro.</w:t>
+            </w:r>
+          </w:p>
+          <w:p>
+            <w:pPr>
+              <w:rPr>
+                <w:b/>
+                <w:bCs/>
+              </w:rPr>
+            </w:pPr>
+            <w:r>
+              <w:rPr>
+                <w:b/>
+                <w:bCs/>
+              </w:rPr>
+              <w:t xml:space="preserve">5. </w:t>
+            </w:r>
+            <w:r>
+              <w:rPr>
+                <w:b/>
+                <w:bCs/>
+              </w:rPr>
+              <w:t>Si el administrador elige la opción de eliminar</w:t>
+            </w:r>
+            <w:r>
+              <w:rPr>
+                <w:b/>
+                <w:bCs/>
+              </w:rPr>
+              <w:t>:</w:t>
+            </w:r>
+          </w:p>
+          <w:p>
+            <w:r>
+              <w:rPr>
+                <w:b/>
+                <w:bCs/>
+              </w:rPr>
+              <w:t>5.1</w:t>
+            </w:r>
+            <w:r>
+              <w:t xml:space="preserve">El administrador busca el </w:t>
+            </w:r>
+            <w:r>
+              <w:t xml:space="preserve">código del ingreso o egreso </w:t>
+            </w:r>
+            <w:r>
+              <w:t>que desea eliminar.</w:t>
+            </w:r>
+          </w:p>
+          <w:p>
+            <w:r>
+              <w:t>5</w:t>
+            </w:r>
+            <w:r>
+              <w:t xml:space="preserve">.2 </w:t>
+            </w:r>
+            <w:r>
+              <w:t>El administrador confirma la eliminación.</w:t>
+            </w:r>
+          </w:p>
+          <w:p>
+            <w:r>
+              <w:t>5</w:t>
+            </w:r>
+            <w:r>
+              <w:t xml:space="preserve">.3 </w:t>
+            </w:r>
+            <w:r>
+              <w:t>El sistema muestra mensaje de confirmación de la eliminación.</w:t>
+            </w:r>
+          </w:p>
+          <w:p>
+            <w:pPr>
+              <w:rPr>
+                <w:b/>
+                <w:bCs/>
+              </w:rPr>
+            </w:pPr>
+          </w:p>
+          <w:p>
+            <w:r>
+              <w:rPr>
+                <w:b/>
+                <w:bCs/>
+              </w:rPr>
+              <w:t>6.</w:t>
+            </w:r>
+            <w:r>
+              <w:rPr>
+                <w:b/>
+                <w:bCs/>
+              </w:rPr>
+              <w:t xml:space="preserve"> </w:t>
+            </w:r>
+            <w:r>
+              <w:rPr>
+                <w:b/>
+                <w:bCs/>
+              </w:rPr>
+              <w:t>Si el administrador selecciona el apartado de informes:</w:t>
+            </w:r>
+          </w:p>
+          <w:p>
+            <w:r>
+              <w:rPr>
+                <w:b/>
+                <w:bCs/>
+              </w:rPr>
+              <w:t>6.1</w:t>
+            </w:r>
+            <w:r>
+              <w:t xml:space="preserve">El sistema </w:t>
+            </w:r>
+            <w:r>
+              <w:t>mostrará las opciones de:</w:t>
+            </w:r>
+          </w:p>
+          <w:p>
+            <w:r>
+              <w:t>- Informe mensual e informe anual (el administrador puede descargar el informe).</w:t>
+            </w:r>
+          </w:p>
+          <w:p>
+            <w:r>
+              <w:rPr>
+                <w:b/>
+                <w:bCs/>
+              </w:rPr>
+              <w:t>6.</w:t>
+            </w:r>
+            <w:r>
+              <w:rPr>
+                <w:b/>
+                <w:bCs/>
+              </w:rPr>
+              <w:t xml:space="preserve">2 </w:t>
+            </w:r>
+            <w:r>
+              <w:t xml:space="preserve">Si el administrador selecciona una de las dos opciones </w:t>
+            </w:r>
+          </w:p>
+          <w:p>
+            <w:r>
+              <w:t>6.3 El sistema genera el informe.</w:t>
+            </w:r>
+          </w:p>
+          <w:p>
+            <w:r>
               <w:lastRenderedPageBreak/>
-              <w:t>- Fecha</w:t>
-            </w:r>
-          </w:p>
-          <w:p>
-            <w:r>
-              <w:t xml:space="preserve">-Valor </w:t>
-            </w:r>
-          </w:p>
-          <w:p>
-            <w:r>
-              <w:t xml:space="preserve">4.2 </w:t>
-            </w:r>
-            <w:r>
-              <w:t>El sistema valida los datos ingresados.</w:t>
-            </w:r>
-          </w:p>
-          <w:p>
-            <w:r>
-              <w:t>4.3</w:t>
-            </w:r>
-            <w:r>
-              <w:t>El administrador da clic en realizar registro.</w:t>
-            </w:r>
-          </w:p>
-          <w:p>
-            <w:r>
-              <w:t xml:space="preserve">4.4 </w:t>
-            </w:r>
-            <w:r>
-              <w:t>El sistema muestra un mensaje de confirmación del registro.</w:t>
-            </w:r>
-          </w:p>
-          <w:p>
-            <w:pPr>
-              <w:rPr>
-                <w:b/>
-                <w:bCs/>
-              </w:rPr>
-            </w:pPr>
-            <w:r>
-              <w:rPr>
-                <w:b/>
-                <w:bCs/>
-              </w:rPr>
-              <w:t xml:space="preserve">5. </w:t>
-            </w:r>
-            <w:r>
-              <w:rPr>
-                <w:b/>
-                <w:bCs/>
-              </w:rPr>
-              <w:t>Si el administrador elige la opción de eliminar</w:t>
-            </w:r>
-            <w:r>
-              <w:rPr>
-                <w:b/>
-                <w:bCs/>
-              </w:rPr>
-              <w:t>:</w:t>
-            </w:r>
-          </w:p>
-          <w:p>
-            <w:r>
-              <w:rPr>
-                <w:b/>
-                <w:bCs/>
-              </w:rPr>
-              <w:t>5.1</w:t>
-            </w:r>
-            <w:r>
-              <w:t xml:space="preserve">El administrador busca el </w:t>
-            </w:r>
-            <w:r>
-              <w:t xml:space="preserve">código del ingreso o egreso </w:t>
-            </w:r>
-            <w:r>
-              <w:t>que desea eliminar.</w:t>
-            </w:r>
-          </w:p>
-          <w:p>
-            <w:r>
-              <w:t>5</w:t>
-            </w:r>
-            <w:r>
-              <w:t xml:space="preserve">.2 </w:t>
-            </w:r>
-            <w:r>
-              <w:t>El administrador confirma la eliminación.</w:t>
-            </w:r>
-          </w:p>
-          <w:p>
-            <w:r>
-              <w:t>5</w:t>
-            </w:r>
-            <w:r>
-              <w:t xml:space="preserve">.3 </w:t>
-            </w:r>
-            <w:r>
-              <w:t>El sistema muestra mensaje de confirmación de la eliminación.</w:t>
-            </w:r>
-          </w:p>
-          <w:p>
-            <w:pPr>
-              <w:rPr>
-                <w:b/>
-                <w:bCs/>
-              </w:rPr>
-            </w:pPr>
-          </w:p>
-          <w:p>
-            <w:r>
-              <w:rPr>
-                <w:b/>
-                <w:bCs/>
-              </w:rPr>
-              <w:t>6.</w:t>
-            </w:r>
-            <w:r>
-              <w:rPr>
-                <w:b/>
-                <w:bCs/>
-              </w:rPr>
-              <w:t xml:space="preserve"> </w:t>
-            </w:r>
-            <w:r>
-              <w:rPr>
-                <w:b/>
-                <w:bCs/>
-              </w:rPr>
-              <w:t>Si el administrador selecciona el apartado de informes:</w:t>
-            </w:r>
-          </w:p>
-          <w:p>
-            <w:r>
-              <w:rPr>
-                <w:b/>
-                <w:bCs/>
-              </w:rPr>
-              <w:t>6.1</w:t>
-            </w:r>
-            <w:r>
-              <w:t xml:space="preserve">El sistema </w:t>
-            </w:r>
-            <w:r>
-              <w:t>mostrará las opciones de:</w:t>
-            </w:r>
-          </w:p>
-          <w:p>
-            <w:r>
-              <w:t>- Informe mensual e informe anual (el administrador puede descargar el informe).</w:t>
-            </w:r>
-          </w:p>
-          <w:p>
-            <w:r>
-              <w:rPr>
-                <w:b/>
-                <w:bCs/>
-              </w:rPr>
-              <w:t>6.</w:t>
-            </w:r>
-            <w:r>
-              <w:rPr>
-                <w:b/>
-                <w:bCs/>
-              </w:rPr>
-              <w:t xml:space="preserve">2 </w:t>
-            </w:r>
-            <w:r>
-              <w:t xml:space="preserve">Si el administrador selecciona una de las dos opciones </w:t>
-            </w:r>
-          </w:p>
-          <w:p>
-            <w:r>
-              <w:t>6.3 El sistema genera el informe.</w:t>
-            </w:r>
-          </w:p>
-          <w:p>
-            <w:r>
               <w:t>6.4 Si el administrador descarga el informe el sistema muestra un mensaje indicando que el informe se descargó correctamente</w:t>
             </w:r>
           </w:p>
@@ -11844,7 +11787,6 @@
                 <w:b/>
                 <w:bCs/>
               </w:rPr>
-              <w:lastRenderedPageBreak/>
               <w:t>5.1</w:t>
             </w:r>
             <w:r>
@@ -12522,6 +12464,7 @@
                 <w:b/>
                 <w:bCs/>
               </w:rPr>
+              <w:lastRenderedPageBreak/>
               <w:t>Especificación del Caso de Uso</w:t>
             </w:r>
           </w:p>
@@ -12964,17 +12907,8 @@
                 <w:b/>
                 <w:bCs/>
               </w:rPr>
-              <w:t xml:space="preserve">  Estefanía Tuberquia Herrera, Nicol Jiménez, Anyi </w:t>
-            </w:r>
-            <w:proofErr w:type="spellStart"/>
-            <w:r>
-              <w:rPr>
-                <w:b/>
-                <w:bCs/>
-              </w:rPr>
-              <w:t>Vasquez</w:t>
-            </w:r>
-            <w:proofErr w:type="spellEnd"/>
+              <w:t>  Estefanía Tuberquia Herrera, Nicol Jiménez, Anyi Vasquez</w:t>
+            </w:r>
           </w:p>
         </w:tc>
         <w:tc>
@@ -13035,7 +12969,6 @@
                 <w:b/>
                 <w:bCs/>
               </w:rPr>
-              <w:lastRenderedPageBreak/>
               <w:t>Fecha de creación</w:t>
             </w:r>
           </w:p>
@@ -13633,6 +13566,7 @@
           </w:p>
           <w:p>
             <w:r>
+              <w:lastRenderedPageBreak/>
               <w:t>-Hectáreas</w:t>
             </w:r>
           </w:p>
@@ -13780,7 +13714,6 @@
                 <w:b/>
                 <w:bCs/>
               </w:rPr>
-              <w:lastRenderedPageBreak/>
               <w:t>Flujos alternos  </w:t>
             </w:r>
           </w:p>
@@ -19167,17 +19100,8 @@
                 <w:b/>
                 <w:bCs/>
               </w:rPr>
-              <w:t xml:space="preserve">  Estefanía Tuberquia Herrera, Nicol Jiménez, Anyi </w:t>
-            </w:r>
-            <w:proofErr w:type="spellStart"/>
-            <w:r>
-              <w:rPr>
-                <w:b/>
-                <w:bCs/>
-              </w:rPr>
-              <w:t>Vasquez</w:t>
-            </w:r>
-            <w:proofErr w:type="spellEnd"/>
+              <w:t>  Estefanía Tuberquia Herrera, Nicol Jiménez, Anyi Vasquez</w:t>
+            </w:r>
           </w:p>
         </w:tc>
         <w:tc>
@@ -21949,10 +21873,7 @@
               <w:t xml:space="preserve">: </w:t>
             </w:r>
             <w:r>
-              <w:t xml:space="preserve">Tipo de arbusto  (café/cardamomo), </w:t>
-            </w:r>
-            <w:r>
-              <w:t xml:space="preserve">Nombre </w:t>
+              <w:t xml:space="preserve">Tipo de arbusto  (café/cardamomo), Nombre </w:t>
             </w:r>
             <w:r>
               <w:t xml:space="preserve">del </w:t>
@@ -22030,6 +21951,7 @@
                 <w:b/>
                 <w:bCs/>
               </w:rPr>
+              <w:lastRenderedPageBreak/>
               <w:t>8</w:t>
             </w:r>
             <w:r>
@@ -22037,26 +21959,11 @@
                 <w:b/>
                 <w:bCs/>
               </w:rPr>
-              <w:t>.</w:t>
-            </w:r>
-            <w:r>
-              <w:rPr>
-                <w:b/>
-                <w:bCs/>
-              </w:rPr>
-              <w:t>Si el administrador elige la opción de eliminar</w:t>
-            </w:r>
-            <w:r>
-              <w:rPr>
-                <w:b/>
-                <w:bCs/>
-              </w:rPr>
-              <w:t xml:space="preserve"> y actualizar: </w:t>
-            </w:r>
-          </w:p>
-          <w:p>
-            <w:r>
-              <w:lastRenderedPageBreak/>
+              <w:t xml:space="preserve">.Si el administrador elige la opción de eliminar y actualizar: </w:t>
+            </w:r>
+          </w:p>
+          <w:p>
+            <w:r>
               <w:t>8</w:t>
             </w:r>
             <w:r>
@@ -22224,13 +22131,7 @@
               <w:t>5</w:t>
             </w:r>
             <w:r>
-              <w:t xml:space="preserve"> </w:t>
-            </w:r>
-            <w:r>
-              <w:t>si</w:t>
-            </w:r>
-            <w:r>
-              <w:t xml:space="preserve"> e</w:t>
+              <w:t xml:space="preserve"> si e</w:t>
             </w:r>
             <w:r>
               <w:t xml:space="preserve">l administrador </w:t>
@@ -22242,13 +22143,7 @@
               <w:t>da clic en realizar registro</w:t>
             </w:r>
             <w:r>
-              <w:t xml:space="preserve"> vuelve al proceso</w:t>
-            </w:r>
-            <w:r>
-              <w:t xml:space="preserve"> 4</w:t>
-            </w:r>
-            <w:r>
-              <w:t xml:space="preserve"> .</w:t>
+              <w:t xml:space="preserve"> vuelve al proceso 4 .</w:t>
             </w:r>
           </w:p>
           <w:p>
@@ -23875,6 +23770,7 @@
                 <w:b/>
                 <w:bCs/>
               </w:rPr>
+              <w:lastRenderedPageBreak/>
               <w:t xml:space="preserve">5. </w:t>
             </w:r>
             <w:r>
@@ -23947,6 +23843,7 @@
                 <w:b/>
                 <w:bCs/>
               </w:rPr>
+              <w:lastRenderedPageBreak/>
               <w:t>Flujos alternos  </w:t>
             </w:r>
           </w:p>
@@ -23990,7 +23887,6 @@
                 <w:b/>
                 <w:bCs/>
               </w:rPr>
-              <w:lastRenderedPageBreak/>
               <w:t>2.1 Si hay un error en la carga de la interfa</w:t>
             </w:r>
             <w:r>
@@ -24705,7 +24601,15 @@
                 <w:b/>
                 <w:bCs/>
               </w:rPr>
-              <w:t>Este requisito asegura que el sistema sea capaz de manejar múltiples registros al mismo tiempo sin afectar su velocidad o eficiencia a la hora de ser utilizado por el usuario. Esto es crucial para garantizar una experiencia fluida y efectiva, especialmente en un entorno agrícola donde se realizan numerosas transacciones y registros simultáneamente.</w:t>
+              <w:t xml:space="preserve">Este requisito asegura que el sistema sea capaz de manejar múltiples registros al mismo tiempo sin afectar su velocidad o eficiencia a la hora de ser utilizado por el usuario. Esto es </w:t>
+            </w:r>
+            <w:r>
+              <w:rPr>
+                <w:b/>
+                <w:bCs/>
+              </w:rPr>
+              <w:lastRenderedPageBreak/>
+              <w:t>crucial para garantizar una experiencia fluida y efectiva, especialmente en un entorno agrícola donde se realizan numerosas transacciones y registros simultáneamente.</w:t>
             </w:r>
           </w:p>
         </w:tc>
@@ -24744,6 +24648,7 @@
                 <w:b/>
                 <w:bCs/>
               </w:rPr>
+              <w:lastRenderedPageBreak/>
               <w:t>Autor</w:t>
             </w:r>
           </w:p>
@@ -24987,7 +24892,6 @@
                 <w:b/>
                 <w:bCs/>
               </w:rPr>
-              <w:lastRenderedPageBreak/>
               <w:t>Actores</w:t>
             </w:r>
           </w:p>
@@ -25570,6 +25474,7 @@
                 <w:b/>
                 <w:bCs/>
               </w:rPr>
+              <w:lastRenderedPageBreak/>
               <w:t>Flujos alternos  </w:t>
             </w:r>
           </w:p>
@@ -25684,7 +25589,6 @@
                 <w:b/>
                 <w:bCs/>
               </w:rPr>
-              <w:lastRenderedPageBreak/>
               <w:t>4.1 Si el sistema presenta lentitud al procesar registros</w:t>
             </w:r>
             <w:r>
@@ -26493,6 +26397,7 @@
                 <w:b/>
                 <w:bCs/>
               </w:rPr>
+              <w:lastRenderedPageBreak/>
               <w:t>Fecha de creación</w:t>
             </w:r>
           </w:p>
@@ -26794,7 +26699,6 @@
                 <w:b/>
                 <w:bCs/>
               </w:rPr>
-              <w:lastRenderedPageBreak/>
               <w:t>El administrador</w:t>
             </w:r>
             <w:r>
@@ -27311,6 +27215,7 @@
                 <w:b/>
                 <w:bCs/>
               </w:rPr>
+              <w:lastRenderedPageBreak/>
               <w:t>Excepciones</w:t>
             </w:r>
           </w:p>
@@ -27503,7 +27408,6 @@
                 <w:b/>
                 <w:bCs/>
               </w:rPr>
-              <w:lastRenderedPageBreak/>
               <w:t>Referencias</w:t>
             </w:r>
           </w:p>
@@ -28393,7 +28297,15 @@
                 <w:b/>
                 <w:bCs/>
               </w:rPr>
-              <w:t>El sistema debe estar diseñado con una arquitectura modular que permita la adición de nuevos módulos y funcionalidades sin afectar el rendimiento de los módulos existentes.</w:t>
+              <w:t xml:space="preserve">El sistema debe estar diseñado con una arquitectura modular que permita la adición de nuevos módulos y </w:t>
+            </w:r>
+            <w:r>
+              <w:rPr>
+                <w:b/>
+                <w:bCs/>
+              </w:rPr>
+              <w:lastRenderedPageBreak/>
+              <w:t>funcionalidades sin afectar el rendimiento de los módulos existentes.</w:t>
             </w:r>
           </w:p>
         </w:tc>
@@ -28432,6 +28344,7 @@
                 <w:b/>
                 <w:bCs/>
               </w:rPr>
+              <w:lastRenderedPageBreak/>
               <w:t>Pos condiciones</w:t>
             </w:r>
           </w:p>
@@ -28566,7 +28479,6 @@
                 <w:b/>
                 <w:bCs/>
               </w:rPr>
-              <w:lastRenderedPageBreak/>
               <w:t>1.</w:t>
             </w:r>
             <w:r>
@@ -28972,6 +28884,7 @@
                 <w:b/>
                 <w:bCs/>
               </w:rPr>
+              <w:lastRenderedPageBreak/>
               <w:t>6</w:t>
             </w:r>
             <w:r>
@@ -29287,7 +29200,6 @@
                 <w:b/>
                 <w:bCs/>
               </w:rPr>
-              <w:lastRenderedPageBreak/>
               <w:t>Anotaciones</w:t>
             </w:r>
           </w:p>
@@ -30120,6 +30032,7 @@
                 <w:b/>
                 <w:bCs/>
               </w:rPr>
+              <w:lastRenderedPageBreak/>
               <w:t>Pos condiciones</w:t>
             </w:r>
           </w:p>
@@ -30243,7 +30156,6 @@
                 <w:b/>
                 <w:bCs/>
               </w:rPr>
-              <w:lastRenderedPageBreak/>
               <w:t>1.El administrador abre el navegador e ingresa la URL del sistema en cualquier momento del día.</w:t>
             </w:r>
           </w:p>
@@ -30650,6 +30562,7 @@
                 <w:b/>
                 <w:bCs/>
               </w:rPr>
+              <w:lastRenderedPageBreak/>
               <w:t>Error en la conectividad.</w:t>
             </w:r>
           </w:p>
@@ -31752,6 +31665,7 @@
                 <w:b/>
                 <w:bCs/>
               </w:rPr>
+              <w:lastRenderedPageBreak/>
               <w:t>Las actualizaciones de un módulo se realizan sin afectar el funcionamiento de otros módulos.</w:t>
             </w:r>
           </w:p>
@@ -31808,6 +31722,7 @@
                 <w:b/>
                 <w:bCs/>
               </w:rPr>
+              <w:lastRenderedPageBreak/>
               <w:t>Flujo normal de eventos           </w:t>
             </w:r>
           </w:p>
@@ -31847,7 +31762,6 @@
                 <w:b/>
                 <w:bCs/>
               </w:rPr>
-              <w:lastRenderedPageBreak/>
               <w:t>1.</w:t>
             </w:r>
             <w:r>
@@ -32346,6 +32260,7 @@
                 <w:b/>
                 <w:bCs/>
               </w:rPr>
+              <w:lastRenderedPageBreak/>
               <w:t>Excepciones</w:t>
             </w:r>
           </w:p>
@@ -33445,6 +33360,7 @@
                 <w:b/>
                 <w:bCs/>
               </w:rPr>
+              <w:lastRenderedPageBreak/>
               <w:t>El administrador debe tener acceso a las configuraciones del sistema para gestionar el respaldo.</w:t>
             </w:r>
           </w:p>
@@ -33484,6 +33400,7 @@
                 <w:b/>
                 <w:bCs/>
               </w:rPr>
+              <w:lastRenderedPageBreak/>
               <w:t>Pos condiciones</w:t>
             </w:r>
           </w:p>
@@ -33626,7 +33543,6 @@
                 <w:b/>
                 <w:bCs/>
               </w:rPr>
-              <w:lastRenderedPageBreak/>
               <w:t>1. Los administradores ingresan al sistema</w:t>
             </w:r>
           </w:p>
@@ -34067,6 +33983,42 @@
           <w:bCs/>
         </w:rPr>
       </w:pPr>
+    </w:p>
+    <w:p>
+      <w:pPr>
+        <w:rPr>
+          <w:b/>
+          <w:bCs/>
+        </w:rPr>
+      </w:pPr>
+    </w:p>
+    <w:p>
+      <w:r>
+        <w:rPr>
+          <w:b/>
+          <w:bCs/>
+        </w:rPr>
+        <w:lastRenderedPageBreak/>
+        <w:t xml:space="preserve">Justificación : </w:t>
+      </w:r>
+      <w:r>
+        <w:t>Colombia es uno de los principales productores de café en el mundo, reconocido por la calidad de su grano y su dedicación al cultivo sostenible. A pesar de su prestigio, es esencial que los caficultores adopten tecnologías digitales para optimizar sus operaciones en un mercado competitivo. Se le propone a La Finca La Elisa, dirigida por Gonzalo Gaviria, implementar una plataforma web para la gestión financiera del Café Uribia, que se destaca por su mezcla con cardamomo.</w:t>
+      </w:r>
+    </w:p>
+    <w:p>
+      <w:r>
+        <w:t>Esta plataforma permitirá automatizar los registros financieros, mejorando la precisión contable y facilitando la generación de informes periódicos. Esto ayudará a tomar decisiones informadas y estratégicas para maximizar la rentabilidad y eficiencia operativa de la finca. La implementación de este sistema es crucial para mantener la competitividad del Café Uribia en el sector cafetero colombiano, especialmente ante la creciente demanda de productos diferenciados.</w:t>
+      </w:r>
+    </w:p>
+    <w:p>
+      <w:r>
+        <w:t>La necesidad de un sistema integral de gestión surge por los retos organizacionales que enfrenta la finca debido a registros manuales que han causado desorden y pérdida de datos. La transición a un sistema digital no solo resolverá problemas inmediatos, sino que también alineará a la finca con las tendencias actuales hacia la digitalización agrícola. Al integrar módulos para registrar actividades agrícolas, gestionar inventarios y controlar el personal, se logrará una visión holística del funcionamiento de la finca.</w:t>
+      </w:r>
+    </w:p>
+    <w:p>
+      <w:r>
+        <w:t>En conclusión, este proyecto es fundamental para asegurar que la Finca La Elisa mantenga su competitividad y contribuya a un modelo sostenible. La plataforma no solo mejorará la gestión operativa, sino que también fortalecerá el posicionamiento del Café Uribia como un producto destacado en el mercado cafetero colombiano.</w:t>
+      </w:r>
     </w:p>
     <w:sectPr>
       <w:headerReference w:type="default" r:id="rId7"/>
@@ -34081,7 +34033,7 @@
 </file>
 
 <file path=word/endnotes.xml><?xml version="1.0" encoding="utf-8"?>
-<w:endnotes xmlns:wpc="http://schemas.microsoft.com/office/word/2010/wordprocessingCanvas" xmlns:cx="http://schemas.microsoft.com/office/drawing/2014/chartex" xmlns:cx1="http://schemas.microsoft.com/office/drawing/2015/9/8/chartex" xmlns:cx2="http://schemas.microsoft.com/office/drawing/2015/10/21/chartex" xmlns:cx3="http://schemas.microsoft.com/office/drawing/2016/5/9/chartex" xmlns:cx4="http://schemas.microsoft.com/office/drawing/2016/5/10/chartex" xmlns:cx5="http://schemas.microsoft.com/office/drawing/2016/5/11/chartex" xmlns:cx6="http://schemas.microsoft.com/office/drawing/2016/5/12/chartex" xmlns:cx7="http://schemas.microsoft.com/office/drawing/2016/5/13/chartex" xmlns:cx8="http://schemas.microsoft.com/office/drawing/2016/5/14/chartex" xmlns:mc="http://schemas.openxmlformats.org/markup-compatibility/2006" xmlns:aink="http://schemas.microsoft.com/office/drawing/2016/ink" xmlns:am3d="http://schemas.microsoft.com/office/drawing/2017/model3d" xmlns:o="urn:schemas-microsoft-com:office:office" xmlns:r="http://schemas.openxmlformats.org/officeDocument/2006/relationships" xmlns:m="http://schemas.openxmlformats.org/officeDocument/2006/math" xmlns:v="urn:schemas-microsoft-com:vml" xmlns:wp14="http://schemas.microsoft.com/office/word/2010/wordprocessingDrawing" xmlns:wp="http://schemas.openxmlformats.org/drawingml/2006/wordprocessingDrawing" xmlns:w10="urn:schemas-microsoft-com:office:word" xmlns:w="http://schemas.openxmlformats.org/wordprocessingml/2006/main" xmlns:w14="http://schemas.microsoft.com/office/word/2010/wordml" xmlns:w15="http://schemas.microsoft.com/office/word/2012/wordml" xmlns:w16cex="http://schemas.microsoft.com/office/word/2018/wordml/cex" xmlns:w16cid="http://schemas.microsoft.com/office/word/2016/wordml/cid" xmlns:w16="http://schemas.microsoft.com/office/word/2018/wordml" xmlns:w16sdtdh="http://schemas.microsoft.com/office/word/2020/wordml/sdtdatahash" xmlns:w16se="http://schemas.microsoft.com/office/word/2015/wordml/symex" xmlns:wpg="http://schemas.microsoft.com/office/word/2010/wordprocessingGroup" xmlns:wpi="http://schemas.microsoft.com/office/word/2010/wordprocessingInk" xmlns:wne="http://schemas.microsoft.com/office/word/2006/wordml" xmlns:wps="http://schemas.microsoft.com/office/word/2010/wordprocessingShape" mc:Ignorable="w14 w15 w16se w16cid w16 w16cex w16sdtdh wp14">
+<w:endnotes xmlns:wpc="http://schemas.microsoft.com/office/word/2010/wordprocessingCanvas" xmlns:cx="http://schemas.microsoft.com/office/drawing/2014/chartex" xmlns:cx1="http://schemas.microsoft.com/office/drawing/2015/9/8/chartex" xmlns:cx2="http://schemas.microsoft.com/office/drawing/2015/10/21/chartex" xmlns:cx3="http://schemas.microsoft.com/office/drawing/2016/5/9/chartex" xmlns:cx4="http://schemas.microsoft.com/office/drawing/2016/5/10/chartex" xmlns:cx5="http://schemas.microsoft.com/office/drawing/2016/5/11/chartex" xmlns:cx6="http://schemas.microsoft.com/office/drawing/2016/5/12/chartex" xmlns:cx7="http://schemas.microsoft.com/office/drawing/2016/5/13/chartex" xmlns:cx8="http://schemas.microsoft.com/office/drawing/2016/5/14/chartex" xmlns:mc="http://schemas.openxmlformats.org/markup-compatibility/2006" xmlns:aink="http://schemas.microsoft.com/office/drawing/2016/ink" xmlns:am3d="http://schemas.microsoft.com/office/drawing/2017/model3d" xmlns:o="urn:schemas-microsoft-com:office:office" xmlns:oel="http://schemas.microsoft.com/office/2019/extlst" xmlns:r="http://schemas.openxmlformats.org/officeDocument/2006/relationships" xmlns:m="http://schemas.openxmlformats.org/officeDocument/2006/math" xmlns:v="urn:schemas-microsoft-com:vml" xmlns:wp14="http://schemas.microsoft.com/office/word/2010/wordprocessingDrawing" xmlns:wp="http://schemas.openxmlformats.org/drawingml/2006/wordprocessingDrawing" xmlns:w10="urn:schemas-microsoft-com:office:word" xmlns:w="http://schemas.openxmlformats.org/wordprocessingml/2006/main" xmlns:w14="http://schemas.microsoft.com/office/word/2010/wordml" xmlns:w15="http://schemas.microsoft.com/office/word/2012/wordml" xmlns:w16cex="http://schemas.microsoft.com/office/word/2018/wordml/cex" xmlns:w16cid="http://schemas.microsoft.com/office/word/2016/wordml/cid" xmlns:w16="http://schemas.microsoft.com/office/word/2018/wordml" xmlns:w16du="http://schemas.microsoft.com/office/word/2023/wordml/word16du" xmlns:w16sdtdh="http://schemas.microsoft.com/office/word/2020/wordml/sdtdatahash" xmlns:w16sdtfl="http://schemas.microsoft.com/office/word/2024/wordml/sdtformatlock" xmlns:w16se="http://schemas.microsoft.com/office/word/2015/wordml/symex" xmlns:wpg="http://schemas.microsoft.com/office/word/2010/wordprocessingGroup" xmlns:wpi="http://schemas.microsoft.com/office/word/2010/wordprocessingInk" xmlns:wne="http://schemas.microsoft.com/office/word/2006/wordml" xmlns:wps="http://schemas.microsoft.com/office/word/2010/wordprocessingShape" mc:Ignorable="w14 w15 w16se w16cid w16 w16cex w16sdtdh w16sdtfl w16du wp14">
   <w:endnote w:type="separator" w:id="-1">
     <w:p>
       <w:pPr>
@@ -34113,7 +34065,7 @@
 </file>
 
 <file path=word/footer1.xml><?xml version="1.0" encoding="utf-8"?>
-<w:ftr xmlns:wpc="http://schemas.microsoft.com/office/word/2010/wordprocessingCanvas" xmlns:cx="http://schemas.microsoft.com/office/drawing/2014/chartex" xmlns:cx1="http://schemas.microsoft.com/office/drawing/2015/9/8/chartex" xmlns:cx2="http://schemas.microsoft.com/office/drawing/2015/10/21/chartex" xmlns:cx3="http://schemas.microsoft.com/office/drawing/2016/5/9/chartex" xmlns:cx4="http://schemas.microsoft.com/office/drawing/2016/5/10/chartex" xmlns:cx5="http://schemas.microsoft.com/office/drawing/2016/5/11/chartex" xmlns:cx6="http://schemas.microsoft.com/office/drawing/2016/5/12/chartex" xmlns:cx7="http://schemas.microsoft.com/office/drawing/2016/5/13/chartex" xmlns:cx8="http://schemas.microsoft.com/office/drawing/2016/5/14/chartex" xmlns:mc="http://schemas.openxmlformats.org/markup-compatibility/2006" xmlns:aink="http://schemas.microsoft.com/office/drawing/2016/ink" xmlns:am3d="http://schemas.microsoft.com/office/drawing/2017/model3d" xmlns:o="urn:schemas-microsoft-com:office:office" xmlns:r="http://schemas.openxmlformats.org/officeDocument/2006/relationships" xmlns:m="http://schemas.openxmlformats.org/officeDocument/2006/math" xmlns:v="urn:schemas-microsoft-com:vml" xmlns:wp14="http://schemas.microsoft.com/office/word/2010/wordprocessingDrawing" xmlns:wp="http://schemas.openxmlformats.org/drawingml/2006/wordprocessingDrawing" xmlns:w10="urn:schemas-microsoft-com:office:word" xmlns:w="http://schemas.openxmlformats.org/wordprocessingml/2006/main" xmlns:w14="http://schemas.microsoft.com/office/word/2010/wordml" xmlns:w15="http://schemas.microsoft.com/office/word/2012/wordml" xmlns:w16cex="http://schemas.microsoft.com/office/word/2018/wordml/cex" xmlns:w16cid="http://schemas.microsoft.com/office/word/2016/wordml/cid" xmlns:w16="http://schemas.microsoft.com/office/word/2018/wordml" xmlns:w16sdtdh="http://schemas.microsoft.com/office/word/2020/wordml/sdtdatahash" xmlns:w16se="http://schemas.microsoft.com/office/word/2015/wordml/symex" xmlns:wpg="http://schemas.microsoft.com/office/word/2010/wordprocessingGroup" xmlns:wpi="http://schemas.microsoft.com/office/word/2010/wordprocessingInk" xmlns:wne="http://schemas.microsoft.com/office/word/2006/wordml" xmlns:wps="http://schemas.microsoft.com/office/word/2010/wordprocessingShape" mc:Ignorable="w14 w15 w16se w16cid w16 w16cex w16sdtdh wp14">
+<w:ftr xmlns:wpc="http://schemas.microsoft.com/office/word/2010/wordprocessingCanvas" xmlns:cx="http://schemas.microsoft.com/office/drawing/2014/chartex" xmlns:cx1="http://schemas.microsoft.com/office/drawing/2015/9/8/chartex" xmlns:cx2="http://schemas.microsoft.com/office/drawing/2015/10/21/chartex" xmlns:cx3="http://schemas.microsoft.com/office/drawing/2016/5/9/chartex" xmlns:cx4="http://schemas.microsoft.com/office/drawing/2016/5/10/chartex" xmlns:cx5="http://schemas.microsoft.com/office/drawing/2016/5/11/chartex" xmlns:cx6="http://schemas.microsoft.com/office/drawing/2016/5/12/chartex" xmlns:cx7="http://schemas.microsoft.com/office/drawing/2016/5/13/chartex" xmlns:cx8="http://schemas.microsoft.com/office/drawing/2016/5/14/chartex" xmlns:mc="http://schemas.openxmlformats.org/markup-compatibility/2006" xmlns:aink="http://schemas.microsoft.com/office/drawing/2016/ink" xmlns:am3d="http://schemas.microsoft.com/office/drawing/2017/model3d" xmlns:o="urn:schemas-microsoft-com:office:office" xmlns:oel="http://schemas.microsoft.com/office/2019/extlst" xmlns:r="http://schemas.openxmlformats.org/officeDocument/2006/relationships" xmlns:m="http://schemas.openxmlformats.org/officeDocument/2006/math" xmlns:v="urn:schemas-microsoft-com:vml" xmlns:wp14="http://schemas.microsoft.com/office/word/2010/wordprocessingDrawing" xmlns:wp="http://schemas.openxmlformats.org/drawingml/2006/wordprocessingDrawing" xmlns:w10="urn:schemas-microsoft-com:office:word" xmlns:w="http://schemas.openxmlformats.org/wordprocessingml/2006/main" xmlns:w14="http://schemas.microsoft.com/office/word/2010/wordml" xmlns:w15="http://schemas.microsoft.com/office/word/2012/wordml" xmlns:w16cex="http://schemas.microsoft.com/office/word/2018/wordml/cex" xmlns:w16cid="http://schemas.microsoft.com/office/word/2016/wordml/cid" xmlns:w16="http://schemas.microsoft.com/office/word/2018/wordml" xmlns:w16du="http://schemas.microsoft.com/office/word/2023/wordml/word16du" xmlns:w16sdtdh="http://schemas.microsoft.com/office/word/2020/wordml/sdtdatahash" xmlns:w16sdtfl="http://schemas.microsoft.com/office/word/2024/wordml/sdtformatlock" xmlns:w16se="http://schemas.microsoft.com/office/word/2015/wordml/symex" xmlns:wpg="http://schemas.microsoft.com/office/word/2010/wordprocessingGroup" xmlns:wpi="http://schemas.microsoft.com/office/word/2010/wordprocessingInk" xmlns:wne="http://schemas.microsoft.com/office/word/2006/wordml" xmlns:wps="http://schemas.microsoft.com/office/word/2010/wordprocessingShape" mc:Ignorable="w14 w15 w16se w16cid w16 w16cex w16sdtdh w16sdtfl w16du wp14">
   <w:tbl>
     <w:tblPr>
       <w:tblW w:w="0" w:type="auto"/>
@@ -34167,7 +34119,7 @@
 </file>
 
 <file path=word/footnotes.xml><?xml version="1.0" encoding="utf-8"?>
-<w:footnotes xmlns:wpc="http://schemas.microsoft.com/office/word/2010/wordprocessingCanvas" xmlns:cx="http://schemas.microsoft.com/office/drawing/2014/chartex" xmlns:cx1="http://schemas.microsoft.com/office/drawing/2015/9/8/chartex" xmlns:cx2="http://schemas.microsoft.com/office/drawing/2015/10/21/chartex" xmlns:cx3="http://schemas.microsoft.com/office/drawing/2016/5/9/chartex" xmlns:cx4="http://schemas.microsoft.com/office/drawing/2016/5/10/chartex" xmlns:cx5="http://schemas.microsoft.com/office/drawing/2016/5/11/chartex" xmlns:cx6="http://schemas.microsoft.com/office/drawing/2016/5/12/chartex" xmlns:cx7="http://schemas.microsoft.com/office/drawing/2016/5/13/chartex" xmlns:cx8="http://schemas.microsoft.com/office/drawing/2016/5/14/chartex" xmlns:mc="http://schemas.openxmlformats.org/markup-compatibility/2006" xmlns:aink="http://schemas.microsoft.com/office/drawing/2016/ink" xmlns:am3d="http://schemas.microsoft.com/office/drawing/2017/model3d" xmlns:o="urn:schemas-microsoft-com:office:office" xmlns:r="http://schemas.openxmlformats.org/officeDocument/2006/relationships" xmlns:m="http://schemas.openxmlformats.org/officeDocument/2006/math" xmlns:v="urn:schemas-microsoft-com:vml" xmlns:wp14="http://schemas.microsoft.com/office/word/2010/wordprocessingDrawing" xmlns:wp="http://schemas.openxmlformats.org/drawingml/2006/wordprocessingDrawing" xmlns:w10="urn:schemas-microsoft-com:office:word" xmlns:w="http://schemas.openxmlformats.org/wordprocessingml/2006/main" xmlns:w14="http://schemas.microsoft.com/office/word/2010/wordml" xmlns:w15="http://schemas.microsoft.com/office/word/2012/wordml" xmlns:w16cex="http://schemas.microsoft.com/office/word/2018/wordml/cex" xmlns:w16cid="http://schemas.microsoft.com/office/word/2016/wordml/cid" xmlns:w16="http://schemas.microsoft.com/office/word/2018/wordml" xmlns:w16sdtdh="http://schemas.microsoft.com/office/word/2020/wordml/sdtdatahash" xmlns:w16se="http://schemas.microsoft.com/office/word/2015/wordml/symex" xmlns:wpg="http://schemas.microsoft.com/office/word/2010/wordprocessingGroup" xmlns:wpi="http://schemas.microsoft.com/office/word/2010/wordprocessingInk" xmlns:wne="http://schemas.microsoft.com/office/word/2006/wordml" xmlns:wps="http://schemas.microsoft.com/office/word/2010/wordprocessingShape" mc:Ignorable="w14 w15 w16se w16cid w16 w16cex w16sdtdh wp14">
+<w:footnotes xmlns:wpc="http://schemas.microsoft.com/office/word/2010/wordprocessingCanvas" xmlns:cx="http://schemas.microsoft.com/office/drawing/2014/chartex" xmlns:cx1="http://schemas.microsoft.com/office/drawing/2015/9/8/chartex" xmlns:cx2="http://schemas.microsoft.com/office/drawing/2015/10/21/chartex" xmlns:cx3="http://schemas.microsoft.com/office/drawing/2016/5/9/chartex" xmlns:cx4="http://schemas.microsoft.com/office/drawing/2016/5/10/chartex" xmlns:cx5="http://schemas.microsoft.com/office/drawing/2016/5/11/chartex" xmlns:cx6="http://schemas.microsoft.com/office/drawing/2016/5/12/chartex" xmlns:cx7="http://schemas.microsoft.com/office/drawing/2016/5/13/chartex" xmlns:cx8="http://schemas.microsoft.com/office/drawing/2016/5/14/chartex" xmlns:mc="http://schemas.openxmlformats.org/markup-compatibility/2006" xmlns:aink="http://schemas.microsoft.com/office/drawing/2016/ink" xmlns:am3d="http://schemas.microsoft.com/office/drawing/2017/model3d" xmlns:o="urn:schemas-microsoft-com:office:office" xmlns:oel="http://schemas.microsoft.com/office/2019/extlst" xmlns:r="http://schemas.openxmlformats.org/officeDocument/2006/relationships" xmlns:m="http://schemas.openxmlformats.org/officeDocument/2006/math" xmlns:v="urn:schemas-microsoft-com:vml" xmlns:wp14="http://schemas.microsoft.com/office/word/2010/wordprocessingDrawing" xmlns:wp="http://schemas.openxmlformats.org/drawingml/2006/wordprocessingDrawing" xmlns:w10="urn:schemas-microsoft-com:office:word" xmlns:w="http://schemas.openxmlformats.org/wordprocessingml/2006/main" xmlns:w14="http://schemas.microsoft.com/office/word/2010/wordml" xmlns:w15="http://schemas.microsoft.com/office/word/2012/wordml" xmlns:w16cex="http://schemas.microsoft.com/office/word/2018/wordml/cex" xmlns:w16cid="http://schemas.microsoft.com/office/word/2016/wordml/cid" xmlns:w16="http://schemas.microsoft.com/office/word/2018/wordml" xmlns:w16du="http://schemas.microsoft.com/office/word/2023/wordml/word16du" xmlns:w16sdtdh="http://schemas.microsoft.com/office/word/2020/wordml/sdtdatahash" xmlns:w16sdtfl="http://schemas.microsoft.com/office/word/2024/wordml/sdtformatlock" xmlns:w16se="http://schemas.microsoft.com/office/word/2015/wordml/symex" xmlns:wpg="http://schemas.microsoft.com/office/word/2010/wordprocessingGroup" xmlns:wpi="http://schemas.microsoft.com/office/word/2010/wordprocessingInk" xmlns:wne="http://schemas.microsoft.com/office/word/2006/wordml" xmlns:wps="http://schemas.microsoft.com/office/word/2010/wordprocessingShape" mc:Ignorable="w14 w15 w16se w16cid w16 w16cex w16sdtdh w16sdtfl w16du wp14">
   <w:footnote w:type="separator" w:id="-1">
     <w:p>
       <w:pPr>
@@ -34199,7 +34151,7 @@
 </file>
 
 <file path=word/header1.xml><?xml version="1.0" encoding="utf-8"?>
-<w:hdr xmlns:wpc="http://schemas.microsoft.com/office/word/2010/wordprocessingCanvas" xmlns:cx="http://schemas.microsoft.com/office/drawing/2014/chartex" xmlns:cx1="http://schemas.microsoft.com/office/drawing/2015/9/8/chartex" xmlns:cx2="http://schemas.microsoft.com/office/drawing/2015/10/21/chartex" xmlns:cx3="http://schemas.microsoft.com/office/drawing/2016/5/9/chartex" xmlns:cx4="http://schemas.microsoft.com/office/drawing/2016/5/10/chartex" xmlns:cx5="http://schemas.microsoft.com/office/drawing/2016/5/11/chartex" xmlns:cx6="http://schemas.microsoft.com/office/drawing/2016/5/12/chartex" xmlns:cx7="http://schemas.microsoft.com/office/drawing/2016/5/13/chartex" xmlns:cx8="http://schemas.microsoft.com/office/drawing/2016/5/14/chartex" xmlns:mc="http://schemas.openxmlformats.org/markup-compatibility/2006" xmlns:aink="http://schemas.microsoft.com/office/drawing/2016/ink" xmlns:am3d="http://schemas.microsoft.com/office/drawing/2017/model3d" xmlns:o="urn:schemas-microsoft-com:office:office" xmlns:r="http://schemas.openxmlformats.org/officeDocument/2006/relationships" xmlns:m="http://schemas.openxmlformats.org/officeDocument/2006/math" xmlns:v="urn:schemas-microsoft-com:vml" xmlns:wp14="http://schemas.microsoft.com/office/word/2010/wordprocessingDrawing" xmlns:wp="http://schemas.openxmlformats.org/drawingml/2006/wordprocessingDrawing" xmlns:w10="urn:schemas-microsoft-com:office:word" xmlns:w="http://schemas.openxmlformats.org/wordprocessingml/2006/main" xmlns:w14="http://schemas.microsoft.com/office/word/2010/wordml" xmlns:w15="http://schemas.microsoft.com/office/word/2012/wordml" xmlns:w16cex="http://schemas.microsoft.com/office/word/2018/wordml/cex" xmlns:w16cid="http://schemas.microsoft.com/office/word/2016/wordml/cid" xmlns:w16="http://schemas.microsoft.com/office/word/2018/wordml" xmlns:w16sdtdh="http://schemas.microsoft.com/office/word/2020/wordml/sdtdatahash" xmlns:w16se="http://schemas.microsoft.com/office/word/2015/wordml/symex" xmlns:wpg="http://schemas.microsoft.com/office/word/2010/wordprocessingGroup" xmlns:wpi="http://schemas.microsoft.com/office/word/2010/wordprocessingInk" xmlns:wne="http://schemas.microsoft.com/office/word/2006/wordml" xmlns:wps="http://schemas.microsoft.com/office/word/2010/wordprocessingShape" mc:Ignorable="w14 w15 w16se w16cid w16 w16cex w16sdtdh wp14">
+<w:hdr xmlns:wpc="http://schemas.microsoft.com/office/word/2010/wordprocessingCanvas" xmlns:cx="http://schemas.microsoft.com/office/drawing/2014/chartex" xmlns:cx1="http://schemas.microsoft.com/office/drawing/2015/9/8/chartex" xmlns:cx2="http://schemas.microsoft.com/office/drawing/2015/10/21/chartex" xmlns:cx3="http://schemas.microsoft.com/office/drawing/2016/5/9/chartex" xmlns:cx4="http://schemas.microsoft.com/office/drawing/2016/5/10/chartex" xmlns:cx5="http://schemas.microsoft.com/office/drawing/2016/5/11/chartex" xmlns:cx6="http://schemas.microsoft.com/office/drawing/2016/5/12/chartex" xmlns:cx7="http://schemas.microsoft.com/office/drawing/2016/5/13/chartex" xmlns:cx8="http://schemas.microsoft.com/office/drawing/2016/5/14/chartex" xmlns:mc="http://schemas.openxmlformats.org/markup-compatibility/2006" xmlns:aink="http://schemas.microsoft.com/office/drawing/2016/ink" xmlns:am3d="http://schemas.microsoft.com/office/drawing/2017/model3d" xmlns:o="urn:schemas-microsoft-com:office:office" xmlns:oel="http://schemas.microsoft.com/office/2019/extlst" xmlns:r="http://schemas.openxmlformats.org/officeDocument/2006/relationships" xmlns:m="http://schemas.openxmlformats.org/officeDocument/2006/math" xmlns:v="urn:schemas-microsoft-com:vml" xmlns:wp14="http://schemas.microsoft.com/office/word/2010/wordprocessingDrawing" xmlns:wp="http://schemas.openxmlformats.org/drawingml/2006/wordprocessingDrawing" xmlns:w10="urn:schemas-microsoft-com:office:word" xmlns:w="http://schemas.openxmlformats.org/wordprocessingml/2006/main" xmlns:w14="http://schemas.microsoft.com/office/word/2010/wordml" xmlns:w15="http://schemas.microsoft.com/office/word/2012/wordml" xmlns:w16cex="http://schemas.microsoft.com/office/word/2018/wordml/cex" xmlns:w16cid="http://schemas.microsoft.com/office/word/2016/wordml/cid" xmlns:w16="http://schemas.microsoft.com/office/word/2018/wordml" xmlns:w16du="http://schemas.microsoft.com/office/word/2023/wordml/word16du" xmlns:w16sdtdh="http://schemas.microsoft.com/office/word/2020/wordml/sdtdatahash" xmlns:w16sdtfl="http://schemas.microsoft.com/office/word/2024/wordml/sdtformatlock" xmlns:w16se="http://schemas.microsoft.com/office/word/2015/wordml/symex" xmlns:wpg="http://schemas.microsoft.com/office/word/2010/wordprocessingGroup" xmlns:wpi="http://schemas.microsoft.com/office/word/2010/wordprocessingInk" xmlns:wne="http://schemas.microsoft.com/office/word/2006/wordml" xmlns:wps="http://schemas.microsoft.com/office/word/2010/wordprocessingShape" mc:Ignorable="w14 w15 w16se w16cid w16 w16cex w16sdtdh w16sdtfl w16du wp14">
   <w:tbl>
     <w:tblPr>
       <w:tblW w:w="0" w:type="auto"/>
@@ -34265,7 +34217,7 @@
 </file>
 
 <file path=word/numbering.xml><?xml version="1.0" encoding="utf-8"?>
-<w:numbering xmlns:wpc="http://schemas.microsoft.com/office/word/2010/wordprocessingCanvas" xmlns:cx="http://schemas.microsoft.com/office/drawing/2014/chartex" xmlns:cx1="http://schemas.microsoft.com/office/drawing/2015/9/8/chartex" xmlns:cx2="http://schemas.microsoft.com/office/drawing/2015/10/21/chartex" xmlns:cx3="http://schemas.microsoft.com/office/drawing/2016/5/9/chartex" xmlns:cx4="http://schemas.microsoft.com/office/drawing/2016/5/10/chartex" xmlns:cx5="http://schemas.microsoft.com/office/drawing/2016/5/11/chartex" xmlns:cx6="http://schemas.microsoft.com/office/drawing/2016/5/12/chartex" xmlns:cx7="http://schemas.microsoft.com/office/drawing/2016/5/13/chartex" xmlns:cx8="http://schemas.microsoft.com/office/drawing/2016/5/14/chartex" xmlns:mc="http://schemas.openxmlformats.org/markup-compatibility/2006" xmlns:aink="http://schemas.microsoft.com/office/drawing/2016/ink" xmlns:am3d="http://schemas.microsoft.com/office/drawing/2017/model3d" xmlns:o="urn:schemas-microsoft-com:office:office" xmlns:r="http://schemas.openxmlformats.org/officeDocument/2006/relationships" xmlns:m="http://schemas.openxmlformats.org/officeDocument/2006/math" xmlns:v="urn:schemas-microsoft-com:vml" xmlns:wp14="http://schemas.microsoft.com/office/word/2010/wordprocessingDrawing" xmlns:wp="http://schemas.openxmlformats.org/drawingml/2006/wordprocessingDrawing" xmlns:w10="urn:schemas-microsoft-com:office:word" xmlns:w="http://schemas.openxmlformats.org/wordprocessingml/2006/main" xmlns:w14="http://schemas.microsoft.com/office/word/2010/wordml" xmlns:w15="http://schemas.microsoft.com/office/word/2012/wordml" xmlns:w16cex="http://schemas.microsoft.com/office/word/2018/wordml/cex" xmlns:w16cid="http://schemas.microsoft.com/office/word/2016/wordml/cid" xmlns:w16="http://schemas.microsoft.com/office/word/2018/wordml" xmlns:w16sdtdh="http://schemas.microsoft.com/office/word/2020/wordml/sdtdatahash" xmlns:w16se="http://schemas.microsoft.com/office/word/2015/wordml/symex" xmlns:wpg="http://schemas.microsoft.com/office/word/2010/wordprocessingGroup" xmlns:wpi="http://schemas.microsoft.com/office/word/2010/wordprocessingInk" xmlns:wne="http://schemas.microsoft.com/office/word/2006/wordml" xmlns:wps="http://schemas.microsoft.com/office/word/2010/wordprocessingShape" mc:Ignorable="w14 w15 w16se w16cid w16 w16cex w16sdtdh wp14">
+<w:numbering xmlns:wpc="http://schemas.microsoft.com/office/word/2010/wordprocessingCanvas" xmlns:cx="http://schemas.microsoft.com/office/drawing/2014/chartex" xmlns:cx1="http://schemas.microsoft.com/office/drawing/2015/9/8/chartex" xmlns:cx2="http://schemas.microsoft.com/office/drawing/2015/10/21/chartex" xmlns:cx3="http://schemas.microsoft.com/office/drawing/2016/5/9/chartex" xmlns:cx4="http://schemas.microsoft.com/office/drawing/2016/5/10/chartex" xmlns:cx5="http://schemas.microsoft.com/office/drawing/2016/5/11/chartex" xmlns:cx6="http://schemas.microsoft.com/office/drawing/2016/5/12/chartex" xmlns:cx7="http://schemas.microsoft.com/office/drawing/2016/5/13/chartex" xmlns:cx8="http://schemas.microsoft.com/office/drawing/2016/5/14/chartex" xmlns:mc="http://schemas.openxmlformats.org/markup-compatibility/2006" xmlns:aink="http://schemas.microsoft.com/office/drawing/2016/ink" xmlns:am3d="http://schemas.microsoft.com/office/drawing/2017/model3d" xmlns:o="urn:schemas-microsoft-com:office:office" xmlns:oel="http://schemas.microsoft.com/office/2019/extlst" xmlns:r="http://schemas.openxmlformats.org/officeDocument/2006/relationships" xmlns:m="http://schemas.openxmlformats.org/officeDocument/2006/math" xmlns:v="urn:schemas-microsoft-com:vml" xmlns:wp14="http://schemas.microsoft.com/office/word/2010/wordprocessingDrawing" xmlns:wp="http://schemas.openxmlformats.org/drawingml/2006/wordprocessingDrawing" xmlns:w10="urn:schemas-microsoft-com:office:word" xmlns:w="http://schemas.openxmlformats.org/wordprocessingml/2006/main" xmlns:w14="http://schemas.microsoft.com/office/word/2010/wordml" xmlns:w15="http://schemas.microsoft.com/office/word/2012/wordml" xmlns:w16cex="http://schemas.microsoft.com/office/word/2018/wordml/cex" xmlns:w16cid="http://schemas.microsoft.com/office/word/2016/wordml/cid" xmlns:w16="http://schemas.microsoft.com/office/word/2018/wordml" xmlns:w16du="http://schemas.microsoft.com/office/word/2023/wordml/word16du" xmlns:w16sdtdh="http://schemas.microsoft.com/office/word/2020/wordml/sdtdatahash" xmlns:w16sdtfl="http://schemas.microsoft.com/office/word/2024/wordml/sdtformatlock" xmlns:w16se="http://schemas.microsoft.com/office/word/2015/wordml/symex" xmlns:wpg="http://schemas.microsoft.com/office/word/2010/wordprocessingGroup" xmlns:wpi="http://schemas.microsoft.com/office/word/2010/wordprocessingInk" xmlns:wne="http://schemas.microsoft.com/office/word/2006/wordml" xmlns:wps="http://schemas.microsoft.com/office/word/2010/wordprocessingShape" mc:Ignorable="w14 w15 w16se w16cid w16 w16cex w16sdtdh w16sdtfl w16du wp14">
   <w:abstractNum w:abstractNumId="0" w15:restartNumberingAfterBreak="0">
     <w:nsid w:val="03C007B3"/>
     <w:multiLevelType w:val="multilevel"/>
@@ -36950,6 +36902,92 @@
     </w:lvl>
   </w:abstractNum>
   <w:abstractNum w:abstractNumId="20" w15:restartNumberingAfterBreak="0">
+    <w:nsid w:val="3C4A2E89"/>
+    <w:multiLevelType w:val="hybridMultilevel"/>
+    <w:tmpl w:val="D2827B08"/>
+    <w:lvl w:ilvl="0" w:tplc="240A000F">
+      <w:start w:val="1"/>
+      <w:numFmt w:val="decimal"/>
+      <w:lvlText w:val="%1."/>
+      <w:lvlJc w:val="left"/>
+      <w:pPr>
+        <w:ind w:left="720" w:hanging="360"/>
+      </w:pPr>
+    </w:lvl>
+    <w:lvl w:ilvl="1" w:tplc="240A0019" w:tentative="1">
+      <w:start w:val="1"/>
+      <w:numFmt w:val="lowerLetter"/>
+      <w:lvlText w:val="%2."/>
+      <w:lvlJc w:val="left"/>
+      <w:pPr>
+        <w:ind w:left="1440" w:hanging="360"/>
+      </w:pPr>
+    </w:lvl>
+    <w:lvl w:ilvl="2" w:tplc="240A001B" w:tentative="1">
+      <w:start w:val="1"/>
+      <w:numFmt w:val="lowerRoman"/>
+      <w:lvlText w:val="%3."/>
+      <w:lvlJc w:val="right"/>
+      <w:pPr>
+        <w:ind w:left="2160" w:hanging="180"/>
+      </w:pPr>
+    </w:lvl>
+    <w:lvl w:ilvl="3" w:tplc="240A000F" w:tentative="1">
+      <w:start w:val="1"/>
+      <w:numFmt w:val="decimal"/>
+      <w:lvlText w:val="%4."/>
+      <w:lvlJc w:val="left"/>
+      <w:pPr>
+        <w:ind w:left="2880" w:hanging="360"/>
+      </w:pPr>
+    </w:lvl>
+    <w:lvl w:ilvl="4" w:tplc="240A0019" w:tentative="1">
+      <w:start w:val="1"/>
+      <w:numFmt w:val="lowerLetter"/>
+      <w:lvlText w:val="%5."/>
+      <w:lvlJc w:val="left"/>
+      <w:pPr>
+        <w:ind w:left="3600" w:hanging="360"/>
+      </w:pPr>
+    </w:lvl>
+    <w:lvl w:ilvl="5" w:tplc="240A001B" w:tentative="1">
+      <w:start w:val="1"/>
+      <w:numFmt w:val="lowerRoman"/>
+      <w:lvlText w:val="%6."/>
+      <w:lvlJc w:val="right"/>
+      <w:pPr>
+        <w:ind w:left="4320" w:hanging="180"/>
+      </w:pPr>
+    </w:lvl>
+    <w:lvl w:ilvl="6" w:tplc="240A000F" w:tentative="1">
+      <w:start w:val="1"/>
+      <w:numFmt w:val="decimal"/>
+      <w:lvlText w:val="%7."/>
+      <w:lvlJc w:val="left"/>
+      <w:pPr>
+        <w:ind w:left="5040" w:hanging="360"/>
+      </w:pPr>
+    </w:lvl>
+    <w:lvl w:ilvl="7" w:tplc="240A0019" w:tentative="1">
+      <w:start w:val="1"/>
+      <w:numFmt w:val="lowerLetter"/>
+      <w:lvlText w:val="%8."/>
+      <w:lvlJc w:val="left"/>
+      <w:pPr>
+        <w:ind w:left="5760" w:hanging="360"/>
+      </w:pPr>
+    </w:lvl>
+    <w:lvl w:ilvl="8" w:tplc="240A001B" w:tentative="1">
+      <w:start w:val="1"/>
+      <w:numFmt w:val="lowerRoman"/>
+      <w:lvlText w:val="%9."/>
+      <w:lvlJc w:val="right"/>
+      <w:pPr>
+        <w:ind w:left="6480" w:hanging="180"/>
+      </w:pPr>
+    </w:lvl>
+  </w:abstractNum>
+  <w:abstractNum w:abstractNumId="21" w15:restartNumberingAfterBreak="0">
     <w:nsid w:val="3EA62BCE"/>
     <w:multiLevelType w:val="hybridMultilevel"/>
     <w:tmpl w:val="591ACD86"/>
@@ -37062,7 +37100,7 @@
       </w:rPr>
     </w:lvl>
   </w:abstractNum>
-  <w:abstractNum w:abstractNumId="21" w15:restartNumberingAfterBreak="0">
+  <w:abstractNum w:abstractNumId="22" w15:restartNumberingAfterBreak="0">
     <w:nsid w:val="43572EAF"/>
     <w:multiLevelType w:val="multilevel"/>
     <w:tmpl w:val="6BB69410"/>
@@ -37211,7 +37249,7 @@
       </w:rPr>
     </w:lvl>
   </w:abstractNum>
-  <w:abstractNum w:abstractNumId="22" w15:restartNumberingAfterBreak="0">
+  <w:abstractNum w:abstractNumId="23" w15:restartNumberingAfterBreak="0">
     <w:nsid w:val="476F293E"/>
     <w:multiLevelType w:val="hybridMultilevel"/>
     <w:tmpl w:val="C0BC8A8E"/>
@@ -37324,7 +37362,7 @@
       </w:rPr>
     </w:lvl>
   </w:abstractNum>
-  <w:abstractNum w:abstractNumId="23" w15:restartNumberingAfterBreak="0">
+  <w:abstractNum w:abstractNumId="24" w15:restartNumberingAfterBreak="0">
     <w:nsid w:val="47C1068E"/>
     <w:multiLevelType w:val="multilevel"/>
     <w:tmpl w:val="4A285B36"/>
@@ -37473,7 +37511,7 @@
       </w:rPr>
     </w:lvl>
   </w:abstractNum>
-  <w:abstractNum w:abstractNumId="24" w15:restartNumberingAfterBreak="0">
+  <w:abstractNum w:abstractNumId="25" w15:restartNumberingAfterBreak="0">
     <w:nsid w:val="4A462558"/>
     <w:multiLevelType w:val="multilevel"/>
     <w:tmpl w:val="D9A08754"/>
@@ -37622,7 +37660,7 @@
       </w:rPr>
     </w:lvl>
   </w:abstractNum>
-  <w:abstractNum w:abstractNumId="25" w15:restartNumberingAfterBreak="0">
+  <w:abstractNum w:abstractNumId="26" w15:restartNumberingAfterBreak="0">
     <w:nsid w:val="4C95467A"/>
     <w:multiLevelType w:val="hybridMultilevel"/>
     <w:tmpl w:val="D892F254"/>
@@ -37735,7 +37773,7 @@
       </w:rPr>
     </w:lvl>
   </w:abstractNum>
-  <w:abstractNum w:abstractNumId="26" w15:restartNumberingAfterBreak="0">
+  <w:abstractNum w:abstractNumId="27" w15:restartNumberingAfterBreak="0">
     <w:nsid w:val="50231105"/>
     <w:multiLevelType w:val="hybridMultilevel"/>
     <w:tmpl w:val="386AB73E"/>
@@ -37848,7 +37886,7 @@
       </w:rPr>
     </w:lvl>
   </w:abstractNum>
-  <w:abstractNum w:abstractNumId="27" w15:restartNumberingAfterBreak="0">
+  <w:abstractNum w:abstractNumId="28" w15:restartNumberingAfterBreak="0">
     <w:nsid w:val="56204222"/>
     <w:multiLevelType w:val="hybridMultilevel"/>
     <w:tmpl w:val="A836D396"/>
@@ -37961,7 +37999,7 @@
       </w:rPr>
     </w:lvl>
   </w:abstractNum>
-  <w:abstractNum w:abstractNumId="28" w15:restartNumberingAfterBreak="0">
+  <w:abstractNum w:abstractNumId="29" w15:restartNumberingAfterBreak="0">
     <w:nsid w:val="5BFC2651"/>
     <w:multiLevelType w:val="hybridMultilevel"/>
     <w:tmpl w:val="7B40EB8C"/>
@@ -38074,7 +38112,7 @@
       </w:rPr>
     </w:lvl>
   </w:abstractNum>
-  <w:abstractNum w:abstractNumId="29" w15:restartNumberingAfterBreak="0">
+  <w:abstractNum w:abstractNumId="30" w15:restartNumberingAfterBreak="0">
     <w:nsid w:val="5CCA6D88"/>
     <w:multiLevelType w:val="multilevel"/>
     <w:tmpl w:val="766EC448"/>
@@ -38223,7 +38261,7 @@
       </w:rPr>
     </w:lvl>
   </w:abstractNum>
-  <w:abstractNum w:abstractNumId="30" w15:restartNumberingAfterBreak="0">
+  <w:abstractNum w:abstractNumId="31" w15:restartNumberingAfterBreak="0">
     <w:nsid w:val="61F135D6"/>
     <w:multiLevelType w:val="hybridMultilevel"/>
     <w:tmpl w:val="EC94AC36"/>
@@ -38336,7 +38374,7 @@
       </w:rPr>
     </w:lvl>
   </w:abstractNum>
-  <w:abstractNum w:abstractNumId="31" w15:restartNumberingAfterBreak="0">
+  <w:abstractNum w:abstractNumId="32" w15:restartNumberingAfterBreak="0">
     <w:nsid w:val="634C3138"/>
     <w:multiLevelType w:val="multilevel"/>
     <w:tmpl w:val="E30CE810"/>
@@ -38449,7 +38487,7 @@
       </w:rPr>
     </w:lvl>
   </w:abstractNum>
-  <w:abstractNum w:abstractNumId="32" w15:restartNumberingAfterBreak="0">
+  <w:abstractNum w:abstractNumId="33" w15:restartNumberingAfterBreak="0">
     <w:nsid w:val="63975B08"/>
     <w:multiLevelType w:val="multilevel"/>
     <w:tmpl w:val="FF06297A"/>
@@ -38598,7 +38636,7 @@
       </w:rPr>
     </w:lvl>
   </w:abstractNum>
-  <w:abstractNum w:abstractNumId="33" w15:restartNumberingAfterBreak="0">
+  <w:abstractNum w:abstractNumId="34" w15:restartNumberingAfterBreak="0">
     <w:nsid w:val="68BE7D54"/>
     <w:multiLevelType w:val="multilevel"/>
     <w:tmpl w:val="B53C77EC"/>
@@ -38747,7 +38785,7 @@
       </w:rPr>
     </w:lvl>
   </w:abstractNum>
-  <w:abstractNum w:abstractNumId="34" w15:restartNumberingAfterBreak="0">
+  <w:abstractNum w:abstractNumId="35" w15:restartNumberingAfterBreak="0">
     <w:nsid w:val="6D9E185D"/>
     <w:multiLevelType w:val="multilevel"/>
     <w:tmpl w:val="CE3EBB5C"/>
@@ -38896,7 +38934,7 @@
       </w:rPr>
     </w:lvl>
   </w:abstractNum>
-  <w:abstractNum w:abstractNumId="35" w15:restartNumberingAfterBreak="0">
+  <w:abstractNum w:abstractNumId="36" w15:restartNumberingAfterBreak="0">
     <w:nsid w:val="6F846D9A"/>
     <w:multiLevelType w:val="multilevel"/>
     <w:tmpl w:val="D1C86BAE"/>
@@ -39009,7 +39047,7 @@
       </w:pPr>
     </w:lvl>
   </w:abstractNum>
-  <w:abstractNum w:abstractNumId="36" w15:restartNumberingAfterBreak="0">
+  <w:abstractNum w:abstractNumId="37" w15:restartNumberingAfterBreak="0">
     <w:nsid w:val="72D93886"/>
     <w:multiLevelType w:val="multilevel"/>
     <w:tmpl w:val="62F008DA"/>
@@ -39127,7 +39165,7 @@
       </w:pPr>
     </w:lvl>
   </w:abstractNum>
-  <w:abstractNum w:abstractNumId="37" w15:restartNumberingAfterBreak="0">
+  <w:abstractNum w:abstractNumId="38" w15:restartNumberingAfterBreak="0">
     <w:nsid w:val="744431F3"/>
     <w:multiLevelType w:val="multilevel"/>
     <w:tmpl w:val="0D6644DC"/>
@@ -39240,7 +39278,7 @@
       </w:rPr>
     </w:lvl>
   </w:abstractNum>
-  <w:abstractNum w:abstractNumId="38" w15:restartNumberingAfterBreak="0">
+  <w:abstractNum w:abstractNumId="39" w15:restartNumberingAfterBreak="0">
     <w:nsid w:val="784E20EC"/>
     <w:multiLevelType w:val="multilevel"/>
     <w:tmpl w:val="5E265B16"/>
@@ -39389,7 +39427,7 @@
       </w:rPr>
     </w:lvl>
   </w:abstractNum>
-  <w:abstractNum w:abstractNumId="39" w15:restartNumberingAfterBreak="0">
+  <w:abstractNum w:abstractNumId="40" w15:restartNumberingAfterBreak="0">
     <w:nsid w:val="793A71B1"/>
     <w:multiLevelType w:val="multilevel"/>
     <w:tmpl w:val="EA6AA2B6"/>
@@ -39538,7 +39576,7 @@
       </w:rPr>
     </w:lvl>
   </w:abstractNum>
-  <w:abstractNum w:abstractNumId="40" w15:restartNumberingAfterBreak="0">
+  <w:abstractNum w:abstractNumId="41" w15:restartNumberingAfterBreak="0">
     <w:nsid w:val="7AA975E4"/>
     <w:multiLevelType w:val="hybridMultilevel"/>
     <w:tmpl w:val="E6C83318"/>
@@ -39651,7 +39689,7 @@
       </w:rPr>
     </w:lvl>
   </w:abstractNum>
-  <w:abstractNum w:abstractNumId="41" w15:restartNumberingAfterBreak="0">
+  <w:abstractNum w:abstractNumId="42" w15:restartNumberingAfterBreak="0">
     <w:nsid w:val="7AFE4628"/>
     <w:multiLevelType w:val="multilevel"/>
     <w:tmpl w:val="5E2AF638"/>
@@ -39800,7 +39838,7 @@
       </w:rPr>
     </w:lvl>
   </w:abstractNum>
-  <w:abstractNum w:abstractNumId="42" w15:restartNumberingAfterBreak="0">
+  <w:abstractNum w:abstractNumId="43" w15:restartNumberingAfterBreak="0">
     <w:nsid w:val="7B274832"/>
     <w:multiLevelType w:val="multilevel"/>
     <w:tmpl w:val="D0307336"/>
@@ -39949,7 +39987,7 @@
       </w:rPr>
     </w:lvl>
   </w:abstractNum>
-  <w:abstractNum w:abstractNumId="43" w15:restartNumberingAfterBreak="0">
+  <w:abstractNum w:abstractNumId="44" w15:restartNumberingAfterBreak="0">
     <w:nsid w:val="7C7C63C7"/>
     <w:multiLevelType w:val="multilevel"/>
     <w:tmpl w:val="3F946F62"/>
@@ -40098,144 +40136,147 @@
       </w:rPr>
     </w:lvl>
   </w:abstractNum>
-  <w:num w:numId="1">
+  <w:num w:numId="1" w16cid:durableId="197207059">
+    <w:abstractNumId w:val="37"/>
+  </w:num>
+  <w:num w:numId="2" w16cid:durableId="1917979346">
+    <w:abstractNumId w:val="39"/>
+  </w:num>
+  <w:num w:numId="3" w16cid:durableId="1205557242">
+    <w:abstractNumId w:val="0"/>
+  </w:num>
+  <w:num w:numId="4" w16cid:durableId="771360674">
+    <w:abstractNumId w:val="30"/>
+  </w:num>
+  <w:num w:numId="5" w16cid:durableId="281307555">
+    <w:abstractNumId w:val="19"/>
+  </w:num>
+  <w:num w:numId="6" w16cid:durableId="391734291">
+    <w:abstractNumId w:val="13"/>
+  </w:num>
+  <w:num w:numId="7" w16cid:durableId="1448308426">
+    <w:abstractNumId w:val="35"/>
+  </w:num>
+  <w:num w:numId="8" w16cid:durableId="1563828425">
+    <w:abstractNumId w:val="33"/>
+  </w:num>
+  <w:num w:numId="9" w16cid:durableId="394010487">
+    <w:abstractNumId w:val="8"/>
+  </w:num>
+  <w:num w:numId="10" w16cid:durableId="1538279660">
     <w:abstractNumId w:val="36"/>
   </w:num>
-  <w:num w:numId="2">
+  <w:num w:numId="11" w16cid:durableId="949624005">
+    <w:abstractNumId w:val="9"/>
+  </w:num>
+  <w:num w:numId="12" w16cid:durableId="1144732939">
+    <w:abstractNumId w:val="22"/>
+  </w:num>
+  <w:num w:numId="13" w16cid:durableId="1061442567">
+    <w:abstractNumId w:val="40"/>
+  </w:num>
+  <w:num w:numId="14" w16cid:durableId="836114326">
+    <w:abstractNumId w:val="24"/>
+  </w:num>
+  <w:num w:numId="15" w16cid:durableId="2100323118">
+    <w:abstractNumId w:val="6"/>
+  </w:num>
+  <w:num w:numId="16" w16cid:durableId="283267724">
+    <w:abstractNumId w:val="34"/>
+  </w:num>
+  <w:num w:numId="17" w16cid:durableId="513963325">
+    <w:abstractNumId w:val="2"/>
+  </w:num>
+  <w:num w:numId="18" w16cid:durableId="1121680309">
+    <w:abstractNumId w:val="10"/>
+  </w:num>
+  <w:num w:numId="19" w16cid:durableId="618223277">
+    <w:abstractNumId w:val="18"/>
+  </w:num>
+  <w:num w:numId="20" w16cid:durableId="272900901">
+    <w:abstractNumId w:val="44"/>
+  </w:num>
+  <w:num w:numId="21" w16cid:durableId="1623078724">
+    <w:abstractNumId w:val="1"/>
+  </w:num>
+  <w:num w:numId="22" w16cid:durableId="1084304316">
+    <w:abstractNumId w:val="23"/>
+  </w:num>
+  <w:num w:numId="23" w16cid:durableId="50273291">
+    <w:abstractNumId w:val="27"/>
+  </w:num>
+  <w:num w:numId="24" w16cid:durableId="241725475">
+    <w:abstractNumId w:val="4"/>
+  </w:num>
+  <w:num w:numId="25" w16cid:durableId="1720930707">
+    <w:abstractNumId w:val="17"/>
+  </w:num>
+  <w:num w:numId="26" w16cid:durableId="2058316149">
+    <w:abstractNumId w:val="42"/>
+  </w:num>
+  <w:num w:numId="27" w16cid:durableId="1608002908">
+    <w:abstractNumId w:val="21"/>
+  </w:num>
+  <w:num w:numId="28" w16cid:durableId="235364307">
+    <w:abstractNumId w:val="26"/>
+  </w:num>
+  <w:num w:numId="29" w16cid:durableId="1676808328">
+    <w:abstractNumId w:val="12"/>
+  </w:num>
+  <w:num w:numId="30" w16cid:durableId="296490834">
+    <w:abstractNumId w:val="29"/>
+  </w:num>
+  <w:num w:numId="31" w16cid:durableId="467285001">
+    <w:abstractNumId w:val="41"/>
+  </w:num>
+  <w:num w:numId="32" w16cid:durableId="876116267">
+    <w:abstractNumId w:val="11"/>
+  </w:num>
+  <w:num w:numId="33" w16cid:durableId="433404611">
+    <w:abstractNumId w:val="5"/>
+  </w:num>
+  <w:num w:numId="34" w16cid:durableId="1995330173">
+    <w:abstractNumId w:val="15"/>
+  </w:num>
+  <w:num w:numId="35" w16cid:durableId="1341738247">
+    <w:abstractNumId w:val="16"/>
+  </w:num>
+  <w:num w:numId="36" w16cid:durableId="1870141374">
+    <w:abstractNumId w:val="7"/>
+  </w:num>
+  <w:num w:numId="37" w16cid:durableId="1380279178">
+    <w:abstractNumId w:val="43"/>
+  </w:num>
+  <w:num w:numId="38" w16cid:durableId="375928365">
+    <w:abstractNumId w:val="14"/>
+  </w:num>
+  <w:num w:numId="39" w16cid:durableId="1490436143">
+    <w:abstractNumId w:val="25"/>
+  </w:num>
+  <w:num w:numId="40" w16cid:durableId="1789081435">
+    <w:abstractNumId w:val="28"/>
+  </w:num>
+  <w:num w:numId="41" w16cid:durableId="838349792">
+    <w:abstractNumId w:val="31"/>
+  </w:num>
+  <w:num w:numId="42" w16cid:durableId="1249266544">
+    <w:abstractNumId w:val="32"/>
+  </w:num>
+  <w:num w:numId="43" w16cid:durableId="510604880">
+    <w:abstractNumId w:val="3"/>
+  </w:num>
+  <w:num w:numId="44" w16cid:durableId="1760784915">
     <w:abstractNumId w:val="38"/>
   </w:num>
-  <w:num w:numId="3">
-    <w:abstractNumId w:val="0"/>
-  </w:num>
-  <w:num w:numId="4">
-    <w:abstractNumId w:val="29"/>
-  </w:num>
-  <w:num w:numId="5">
-    <w:abstractNumId w:val="19"/>
-  </w:num>
-  <w:num w:numId="6">
-    <w:abstractNumId w:val="13"/>
-  </w:num>
-  <w:num w:numId="7">
-    <w:abstractNumId w:val="34"/>
-  </w:num>
-  <w:num w:numId="8">
-    <w:abstractNumId w:val="32"/>
-  </w:num>
-  <w:num w:numId="9">
-    <w:abstractNumId w:val="8"/>
-  </w:num>
-  <w:num w:numId="10">
-    <w:abstractNumId w:val="35"/>
-  </w:num>
-  <w:num w:numId="11">
-    <w:abstractNumId w:val="9"/>
-  </w:num>
-  <w:num w:numId="12">
-    <w:abstractNumId w:val="21"/>
-  </w:num>
-  <w:num w:numId="13">
-    <w:abstractNumId w:val="39"/>
-  </w:num>
-  <w:num w:numId="14">
-    <w:abstractNumId w:val="23"/>
-  </w:num>
-  <w:num w:numId="15">
-    <w:abstractNumId w:val="6"/>
-  </w:num>
-  <w:num w:numId="16">
-    <w:abstractNumId w:val="33"/>
-  </w:num>
-  <w:num w:numId="17">
-    <w:abstractNumId w:val="2"/>
-  </w:num>
-  <w:num w:numId="18">
-    <w:abstractNumId w:val="10"/>
-  </w:num>
-  <w:num w:numId="19">
-    <w:abstractNumId w:val="18"/>
-  </w:num>
-  <w:num w:numId="20">
-    <w:abstractNumId w:val="43"/>
-  </w:num>
-  <w:num w:numId="21">
-    <w:abstractNumId w:val="1"/>
-  </w:num>
-  <w:num w:numId="22">
-    <w:abstractNumId w:val="22"/>
-  </w:num>
-  <w:num w:numId="23">
-    <w:abstractNumId w:val="26"/>
-  </w:num>
-  <w:num w:numId="24">
-    <w:abstractNumId w:val="4"/>
-  </w:num>
-  <w:num w:numId="25">
-    <w:abstractNumId w:val="17"/>
-  </w:num>
-  <w:num w:numId="26">
-    <w:abstractNumId w:val="41"/>
-  </w:num>
-  <w:num w:numId="27">
+  <w:num w:numId="45" w16cid:durableId="905921478">
     <w:abstractNumId w:val="20"/>
-  </w:num>
-  <w:num w:numId="28">
-    <w:abstractNumId w:val="25"/>
-  </w:num>
-  <w:num w:numId="29">
-    <w:abstractNumId w:val="12"/>
-  </w:num>
-  <w:num w:numId="30">
-    <w:abstractNumId w:val="28"/>
-  </w:num>
-  <w:num w:numId="31">
-    <w:abstractNumId w:val="40"/>
-  </w:num>
-  <w:num w:numId="32">
-    <w:abstractNumId w:val="11"/>
-  </w:num>
-  <w:num w:numId="33">
-    <w:abstractNumId w:val="5"/>
-  </w:num>
-  <w:num w:numId="34">
-    <w:abstractNumId w:val="15"/>
-  </w:num>
-  <w:num w:numId="35">
-    <w:abstractNumId w:val="16"/>
-  </w:num>
-  <w:num w:numId="36">
-    <w:abstractNumId w:val="7"/>
-  </w:num>
-  <w:num w:numId="37">
-    <w:abstractNumId w:val="42"/>
-  </w:num>
-  <w:num w:numId="38">
-    <w:abstractNumId w:val="14"/>
-  </w:num>
-  <w:num w:numId="39">
-    <w:abstractNumId w:val="24"/>
-  </w:num>
-  <w:num w:numId="40">
-    <w:abstractNumId w:val="27"/>
-  </w:num>
-  <w:num w:numId="41">
-    <w:abstractNumId w:val="30"/>
-  </w:num>
-  <w:num w:numId="42">
-    <w:abstractNumId w:val="31"/>
-  </w:num>
-  <w:num w:numId="43">
-    <w:abstractNumId w:val="3"/>
-  </w:num>
-  <w:num w:numId="44">
-    <w:abstractNumId w:val="37"/>
   </w:num>
   <w:numIdMacAtCleanup w:val="44"/>
 </w:numbering>
 </file>
 
 <file path=word/styles.xml><?xml version="1.0" encoding="utf-8"?>
-<w:styles xmlns:mc="http://schemas.openxmlformats.org/markup-compatibility/2006" xmlns:r="http://schemas.openxmlformats.org/officeDocument/2006/relationships" xmlns:w="http://schemas.openxmlformats.org/wordprocessingml/2006/main" xmlns:w14="http://schemas.microsoft.com/office/word/2010/wordml" xmlns:w15="http://schemas.microsoft.com/office/word/2012/wordml" xmlns:w16cex="http://schemas.microsoft.com/office/word/2018/wordml/cex" xmlns:w16cid="http://schemas.microsoft.com/office/word/2016/wordml/cid" xmlns:w16="http://schemas.microsoft.com/office/word/2018/wordml" xmlns:w16sdtdh="http://schemas.microsoft.com/office/word/2020/wordml/sdtdatahash" xmlns:w16se="http://schemas.microsoft.com/office/word/2015/wordml/symex" mc:Ignorable="w14 w15 w16se w16cid w16 w16cex w16sdtdh">
+<w:styles xmlns:mc="http://schemas.openxmlformats.org/markup-compatibility/2006" xmlns:r="http://schemas.openxmlformats.org/officeDocument/2006/relationships" xmlns:w="http://schemas.openxmlformats.org/wordprocessingml/2006/main" xmlns:w14="http://schemas.microsoft.com/office/word/2010/wordml" xmlns:w15="http://schemas.microsoft.com/office/word/2012/wordml" xmlns:w16cex="http://schemas.microsoft.com/office/word/2018/wordml/cex" xmlns:w16cid="http://schemas.microsoft.com/office/word/2016/wordml/cid" xmlns:w16="http://schemas.microsoft.com/office/word/2018/wordml" xmlns:w16du="http://schemas.microsoft.com/office/word/2023/wordml/word16du" xmlns:w16sdtdh="http://schemas.microsoft.com/office/word/2020/wordml/sdtdatahash" xmlns:w16sdtfl="http://schemas.microsoft.com/office/word/2024/wordml/sdtformatlock" xmlns:w16se="http://schemas.microsoft.com/office/word/2015/wordml/symex" mc:Ignorable="w14 w15 w16se w16cid w16 w16cex w16sdtdh w16sdtfl w16du">
   <w:docDefaults>
     <w:rPrDefault>
       <w:rPr>
@@ -40838,7 +40879,6 @@
   <w:style w:type="character" w:default="1" w:styleId="Fuentedeprrafopredeter">
     <w:name w:val="Default Paragraph Font"/>
     <w:uiPriority w:val="1"/>
-    <w:semiHidden/>
     <w:unhideWhenUsed/>
   </w:style>
   <w:style w:type="table" w:default="1" w:styleId="Tablanormal">
@@ -41226,6 +41266,17 @@
       <w:bCs/>
     </w:rPr>
   </w:style>
+  <w:style w:type="paragraph" w:styleId="NormalWeb">
+    <w:name w:val="Normal (Web)"/>
+    <w:basedOn w:val="Normal"/>
+    <w:uiPriority w:val="99"/>
+    <w:semiHidden/>
+    <w:unhideWhenUsed/>
+    <w:rsid w:val="00833407"/>
+    <w:rPr>
+      <w:rFonts w:ascii="Times New Roman" w:hAnsi="Times New Roman" w:cs="Times New Roman"/>
+    </w:rPr>
+  </w:style>
 </w:styles>
 </file>
 

</xml_diff>